<commit_message>
create ppp_loan_preprocessing. ran code. wrote draft ch4 preprocessing section in Manuscript
</commit_message>
<xml_diff>
--- a/Manuscript/Working/Sapp_DM_Working.docx
+++ b/Manuscript/Working/Sapp_DM_Working.docx
@@ -4484,7 +4484,15 @@
       </w:r>
       <w:r>
         <w:lastRenderedPageBreak/>
-        <w:t>resulting in newarly one million records</w:t>
+        <w:t xml:space="preserve">resulting in </w:t>
+      </w:r>
+      <w:proofErr w:type="spellStart"/>
+      <w:r>
+        <w:t>newarly</w:t>
+      </w:r>
+      <w:proofErr w:type="spellEnd"/>
+      <w:r>
+        <w:t xml:space="preserve"> one million records</w:t>
       </w:r>
       <w:r>
         <w:t>. This study leverages secondary data, is location agnostic, and will be conducted at the researcher's home location.</w:t>
@@ -4763,7 +4771,15 @@
       </w:r>
       <w:r>
         <w:tab/>
-        <w:t>This quantitative experimental study will use publicly available PPP loan data and existing unsupervised and supervised machine learning algorithms to detect fraudulent PPP loan applications. Collection of this data will be performed electronically via direct download from the United States Small Business Administration website. All experimentation will be conducted within a Google Colab environment using Python.</w:t>
+        <w:t xml:space="preserve">This quantitative experimental study will use publicly available PPP loan data and existing unsupervised and supervised machine learning algorithms to detect fraudulent PPP loan applications. Collection of this data will be performed electronically via direct download from the United States Small Business Administration website. All experimentation will be conducted within a Google </w:t>
+      </w:r>
+      <w:proofErr w:type="spellStart"/>
+      <w:r>
+        <w:t>Colab</w:t>
+      </w:r>
+      <w:proofErr w:type="spellEnd"/>
+      <w:r>
+        <w:t xml:space="preserve"> environment using Python.</w:t>
       </w:r>
     </w:p>
     <w:p>
@@ -4938,13 +4954,24 @@
         <w:t>2</w:t>
       </w:r>
       <w:r>
-        <w:t>=Model</w:t>
+        <w:t>=</w:t>
+      </w:r>
+      <w:proofErr w:type="spellStart"/>
+      <w:r>
+        <w:t>Model</w:t>
       </w:r>
       <w:r>
         <w:rPr>
           <w:vertAlign w:val="subscript"/>
         </w:rPr>
-        <w:t>k.</w:t>
+        <w:t>k</w:t>
+      </w:r>
+      <w:proofErr w:type="spellEnd"/>
+      <w:r>
+        <w:rPr>
+          <w:vertAlign w:val="subscript"/>
+        </w:rPr>
+        <w:t>.</w:t>
       </w:r>
     </w:p>
     <w:p>
@@ -5371,7 +5398,15 @@
         <w:ind w:firstLine="720"/>
       </w:pPr>
       <w:r>
-        <w:t xml:space="preserve">There is extensive research exploring the application of supervised machine learning techniques to aid in fraud identification in the private and financial sectors. However, since supervised machine learning requires previously labelled data, these techniques will not be effective against a novel dataset or fraud identification problem. To address this gap in literature this study will investigate the application of semi-supervised machine learning techniques to aid in fraud detection using the PPP loan dataset. Comparing results of various supervised adnd unsupervised machine learning algorithms using established measures of effectiveness, this study aims to develop a novel methodology for fraud identification when presented with an unlabeled dataset. </w:t>
+        <w:t xml:space="preserve">There is extensive research exploring the application of supervised machine learning techniques to aid in fraud identification in the private and financial sectors. However, since supervised machine learning requires previously labelled data, these techniques will not be effective against a novel dataset or fraud identification problem. To address this gap in literature this study will investigate the application of semi-supervised machine learning techniques to aid in fraud detection using the PPP loan dataset. Comparing results of various supervised </w:t>
+      </w:r>
+      <w:proofErr w:type="spellStart"/>
+      <w:r>
+        <w:t>adnd</w:t>
+      </w:r>
+      <w:proofErr w:type="spellEnd"/>
+      <w:r>
+        <w:t xml:space="preserve"> unsupervised machine learning algorithms using established measures of effectiveness, this study aims to develop a novel methodology for fraud identification when presented with an unlabeled dataset. </w:t>
       </w:r>
     </w:p>
     <w:p>
@@ -5697,7 +5732,15 @@
         <w:ind w:firstLine="720"/>
       </w:pPr>
       <w:r>
-        <w:t>To ensure a rigorous approach, this literature review relied on peer-reviewed studies and comprehensive database searches that included EBSCOhost, ProQuest, Google Scholar, and arXiv.</w:t>
+        <w:t xml:space="preserve">To ensure a rigorous approach, this literature review relied on peer-reviewed studies and comprehensive database searches that included EBSCOhost, ProQuest, Google Scholar, and </w:t>
+      </w:r>
+      <w:proofErr w:type="spellStart"/>
+      <w:r>
+        <w:t>arXiv</w:t>
+      </w:r>
+      <w:proofErr w:type="spellEnd"/>
+      <w:r>
+        <w:t>.</w:t>
       </w:r>
       <w:r>
         <w:rPr>
@@ -5729,7 +5772,23 @@
         <w:ind w:firstLine="720"/>
       </w:pPr>
       <w:r>
-        <w:t>To ensure a comprehensive and academically rigorous literature review, this study employed a multi-database search strategy, drawing on diverse sources to cover machine learning methodologies, fraud detection in government programs, and data ethics frameworks. Primary databases accessed include the Northcentral University (NCU) Library with EBSCOhost and ProQuest platforms, Google Scholar, and arXiv for preprints and cutting-edge research. Each database contributed unique insights, with academic journals providing validated studies and arXiv supporting recent developments in machine learning. This multi-source approach ensured a well-rounded review that includes both foundational theories and emerging trends in fraud detection.</w:t>
+        <w:t xml:space="preserve">To ensure a comprehensive and academically rigorous literature review, this study employed a multi-database search strategy, drawing on diverse sources to cover machine learning methodologies, fraud detection in government programs, and data ethics frameworks. Primary databases accessed include the Northcentral University (NCU) Library with EBSCOhost and ProQuest platforms, Google Scholar, and </w:t>
+      </w:r>
+      <w:proofErr w:type="spellStart"/>
+      <w:r>
+        <w:t>arXiv</w:t>
+      </w:r>
+      <w:proofErr w:type="spellEnd"/>
+      <w:r>
+        <w:t xml:space="preserve"> for preprints and cutting-edge research. Each database contributed unique insights, with academic journals providing validated studies and </w:t>
+      </w:r>
+      <w:proofErr w:type="spellStart"/>
+      <w:r>
+        <w:t>arXiv</w:t>
+      </w:r>
+      <w:proofErr w:type="spellEnd"/>
+      <w:r>
+        <w:t xml:space="preserve"> supporting recent developments in machine learning. This multi-source approach ensured a well-rounded review that includes both foundational theories and emerging trends in fraud detection.</w:t>
       </w:r>
     </w:p>
     <w:p>
@@ -6777,10 +6836,18 @@
         <w:fldChar w:fldCharType="end"/>
       </w:r>
       <w:r>
-        <w:t xml:space="preserve"> i</w:t>
-      </w:r>
-      <w:r>
-        <w:t>lustrated how clustering can be integrated into hybrid supervised-unsupervised frameworks. For example, clustering algorithms can segment loan applications into groups based on shared attributes, flagging outliers as potential fraudulent cases. These flagged cases can then be passed to a supervised classifier for further evaluation, improving overall fraud detection rates.</w:t>
+        <w:t xml:space="preserve"> </w:t>
+      </w:r>
+      <w:proofErr w:type="spellStart"/>
+      <w:r>
+        <w:t>i</w:t>
+      </w:r>
+      <w:r>
+        <w:t>lustrated</w:t>
+      </w:r>
+      <w:proofErr w:type="spellEnd"/>
+      <w:r>
+        <w:t xml:space="preserve"> how clustering can be integrated into hybrid supervised-unsupervised frameworks. For example, clustering algorithms can segment loan applications into groups based on shared attributes, flagging outliers as potential fraudulent cases. These flagged cases can then be passed to a supervised classifier for further evaluation, improving overall fraud detection rates.</w:t>
       </w:r>
     </w:p>
     <w:p>
@@ -7409,7 +7476,23 @@
         <w:contextualSpacing/>
       </w:pPr>
       <w:r>
-        <w:t xml:space="preserve">Emerging explainability tools, such as SHapley Additive exPlanations (SHAP) and counterfactual explanations, offer enhanced insights compared to traditional methods like Local Interpretable Model-agnostic Explanations (LIME). SHAP provides consistent feature importance rankings, while counterfactual explanations help identify minimal changes required to alter a model’s decision </w:t>
+        <w:t xml:space="preserve">Emerging explainability tools, such as </w:t>
+      </w:r>
+      <w:proofErr w:type="spellStart"/>
+      <w:r>
+        <w:t>SHapley</w:t>
+      </w:r>
+      <w:proofErr w:type="spellEnd"/>
+      <w:r>
+        <w:t xml:space="preserve"> Additive </w:t>
+      </w:r>
+      <w:proofErr w:type="spellStart"/>
+      <w:r>
+        <w:t>exPlanations</w:t>
+      </w:r>
+      <w:proofErr w:type="spellEnd"/>
+      <w:r>
+        <w:t xml:space="preserve"> (SHAP) and counterfactual explanations, offer enhanced insights compared to traditional methods like Local Interpretable Model-agnostic Explanations (LIME). SHAP provides consistent feature importance rankings, while counterfactual explanations help identify minimal changes required to alter a model’s decision </w:t>
       </w:r>
       <w:r>
         <w:fldChar w:fldCharType="begin"/>
@@ -11457,7 +11540,15 @@
         <w:t>Application</w:t>
       </w:r>
       <w:r>
-        <w:t>: Metrics like silhouette score and Calinski-Harabasz index guide the iterative refinement of cluster quality, ensuring that fraudulent and legitimate patterns are well-separated before transitioning to binary classification.</w:t>
+        <w:t xml:space="preserve">: Metrics like silhouette score and </w:t>
+      </w:r>
+      <w:proofErr w:type="spellStart"/>
+      <w:r>
+        <w:t>Calinski-Harabasz</w:t>
+      </w:r>
+      <w:proofErr w:type="spellEnd"/>
+      <w:r>
+        <w:t xml:space="preserve"> index guide the iterative refinement of cluster quality, ensuring that fraudulent and legitimate patterns are well-separated before transitioning to binary classification.</w:t>
       </w:r>
     </w:p>
     <w:p>
@@ -12573,7 +12664,23 @@
           <w:i/>
           <w:iCs w:val="0"/>
         </w:rPr>
-        <w:t>Study Processflow Diagram</w:t>
+        <w:t xml:space="preserve">Study </w:t>
+      </w:r>
+      <w:proofErr w:type="spellStart"/>
+      <w:r>
+        <w:rPr>
+          <w:i/>
+          <w:iCs w:val="0"/>
+        </w:rPr>
+        <w:t>Processflow</w:t>
+      </w:r>
+      <w:proofErr w:type="spellEnd"/>
+      <w:r>
+        <w:rPr>
+          <w:i/>
+          <w:iCs w:val="0"/>
+        </w:rPr>
+        <w:t xml:space="preserve"> Diagram</w:t>
       </w:r>
       <w:bookmarkEnd w:id="102"/>
     </w:p>
@@ -12825,13 +12932,24 @@
         <w:t>2</w:t>
       </w:r>
       <w:r>
-        <w:t>=Model</w:t>
+        <w:t>=</w:t>
+      </w:r>
+      <w:proofErr w:type="spellStart"/>
+      <w:r>
+        <w:t>Model</w:t>
       </w:r>
       <w:r>
         <w:rPr>
           <w:vertAlign w:val="subscript"/>
         </w:rPr>
-        <w:t>k.</w:t>
+        <w:t>k</w:t>
+      </w:r>
+      <w:proofErr w:type="spellEnd"/>
+      <w:r>
+        <w:rPr>
+          <w:vertAlign w:val="subscript"/>
+        </w:rPr>
+        <w:t>.</w:t>
       </w:r>
     </w:p>
     <w:p>
@@ -13743,7 +13861,15 @@
         <w:t>Clustering Sensitivity</w:t>
       </w:r>
       <w:r>
-        <w:t>: Algorithms like K-means are sensitive to initialization and the number of clusters, potentially leading to unstable results. To mitigate this, multiple initializations and validation metrics (e.g., silhouette score and Calinski-Harabasz index) are employed to ensure stability and robustness.</w:t>
+        <w:t xml:space="preserve">: Algorithms like K-means are sensitive to initialization and the number of clusters, potentially leading to unstable results. To mitigate this, multiple initializations and validation metrics (e.g., silhouette score and </w:t>
+      </w:r>
+      <w:proofErr w:type="spellStart"/>
+      <w:r>
+        <w:t>Calinski-Harabasz</w:t>
+      </w:r>
+      <w:proofErr w:type="spellEnd"/>
+      <w:r>
+        <w:t xml:space="preserve"> index) are employed to ensure stability and robustness.</w:t>
       </w:r>
     </w:p>
     <w:p>
@@ -13930,6 +14056,7 @@
         <w:spacing w:before="0" w:beforeAutospacing="0" w:after="0" w:afterAutospacing="0" w:line="480" w:lineRule="auto"/>
         <w:contextualSpacing/>
       </w:pPr>
+      <w:proofErr w:type="spellStart"/>
       <w:r>
         <w:rPr>
           <w:rStyle w:val="Strong"/>
@@ -13937,6 +14064,7 @@
         </w:rPr>
         <w:t>LoanAmount</w:t>
       </w:r>
+      <w:proofErr w:type="spellEnd"/>
       <w:r>
         <w:t xml:space="preserve">: This field represents the total loan provided to each borrower. This study specifically focuses on loans over </w:t>
       </w:r>
@@ -13963,6 +14091,7 @@
         <w:spacing w:before="0" w:beforeAutospacing="0" w:after="0" w:afterAutospacing="0" w:line="480" w:lineRule="auto"/>
         <w:contextualSpacing/>
       </w:pPr>
+      <w:proofErr w:type="spellStart"/>
       <w:r>
         <w:rPr>
           <w:rStyle w:val="Strong"/>
@@ -13970,6 +14099,7 @@
         </w:rPr>
         <w:t>BorrowerName</w:t>
       </w:r>
+      <w:proofErr w:type="spellEnd"/>
       <w:r>
         <w:t>: Contains the name of the business or entity that applied for the loan. This variable will allow for cross-referencing with publicly available databases on prosecuted fraud cases.</w:t>
       </w:r>
@@ -13984,6 +14114,7 @@
         <w:spacing w:before="0" w:beforeAutospacing="0" w:after="0" w:afterAutospacing="0" w:line="480" w:lineRule="auto"/>
         <w:contextualSpacing/>
       </w:pPr>
+      <w:proofErr w:type="spellStart"/>
       <w:r>
         <w:rPr>
           <w:rStyle w:val="Strong"/>
@@ -13991,9 +14122,11 @@
         </w:rPr>
         <w:t>BorrowerCity</w:t>
       </w:r>
+      <w:proofErr w:type="spellEnd"/>
       <w:r>
         <w:t xml:space="preserve"> and </w:t>
       </w:r>
+      <w:proofErr w:type="spellStart"/>
       <w:r>
         <w:rPr>
           <w:rStyle w:val="Strong"/>
@@ -14001,6 +14134,7 @@
         </w:rPr>
         <w:t>BorrowerState</w:t>
       </w:r>
+      <w:proofErr w:type="spellEnd"/>
       <w:r>
         <w:t>: Geographic indicators that will enable the identification of fraud patterns across different regions of the U.S. Regional analysis is important, as certain areas may have higher concentrations of fraud due to differing levels of oversight or economic conditions.</w:t>
       </w:r>
@@ -14015,6 +14149,7 @@
         <w:spacing w:before="0" w:beforeAutospacing="0" w:after="0" w:afterAutospacing="0" w:line="480" w:lineRule="auto"/>
         <w:contextualSpacing/>
       </w:pPr>
+      <w:proofErr w:type="spellStart"/>
       <w:r>
         <w:rPr>
           <w:rStyle w:val="Strong"/>
@@ -14022,6 +14157,7 @@
         </w:rPr>
         <w:t>NAICSCode</w:t>
       </w:r>
+      <w:proofErr w:type="spellEnd"/>
       <w:r>
         <w:t xml:space="preserve">: The </w:t>
       </w:r>
@@ -14052,6 +14188,7 @@
         <w:spacing w:before="0" w:beforeAutospacing="0" w:after="0" w:afterAutospacing="0" w:line="480" w:lineRule="auto"/>
         <w:contextualSpacing/>
       </w:pPr>
+      <w:proofErr w:type="spellStart"/>
       <w:r>
         <w:rPr>
           <w:rStyle w:val="Strong"/>
@@ -14059,6 +14196,7 @@
         </w:rPr>
         <w:t>JobsReported</w:t>
       </w:r>
+      <w:proofErr w:type="spellEnd"/>
       <w:r>
         <w:t>: This field indicates the number of jobs supported by the loan, a key variable for detecting inconsistencies. Fraudulent borrowers may inflate their job numbers to qualify for larger loans or to appear compliant with PPP requirements, making this variable central to fraud detection.</w:t>
       </w:r>
@@ -14073,6 +14211,7 @@
         <w:spacing w:before="0" w:beforeAutospacing="0" w:after="0" w:afterAutospacing="0" w:line="480" w:lineRule="auto"/>
         <w:contextualSpacing/>
       </w:pPr>
+      <w:proofErr w:type="spellStart"/>
       <w:r>
         <w:rPr>
           <w:rStyle w:val="Strong"/>
@@ -14080,6 +14219,7 @@
         </w:rPr>
         <w:t>LoanStatus</w:t>
       </w:r>
+      <w:proofErr w:type="spellEnd"/>
       <w:r>
         <w:t xml:space="preserve">: Tracks the </w:t>
       </w:r>
@@ -14102,6 +14242,7 @@
         <w:spacing w:before="0" w:beforeAutospacing="0" w:after="0" w:afterAutospacing="0" w:line="480" w:lineRule="auto"/>
         <w:contextualSpacing/>
       </w:pPr>
+      <w:proofErr w:type="spellStart"/>
       <w:r>
         <w:rPr>
           <w:rStyle w:val="Strong"/>
@@ -14109,6 +14250,7 @@
         </w:rPr>
         <w:t>LenderName</w:t>
       </w:r>
+      <w:proofErr w:type="spellEnd"/>
       <w:r>
         <w:t>: Identifies the financial institution that issued the loan. This variable can be used to detect patterns of fraud across specific lenders, especially those with high concentrations of fraudulent loans.</w:t>
       </w:r>
@@ -14648,8 +14790,18 @@
           <w:b w:val="0"/>
           <w:bCs w:val="0"/>
         </w:rPr>
-        <w:t>Google Colab</w:t>
-      </w:r>
+        <w:t xml:space="preserve">Google </w:t>
+      </w:r>
+      <w:proofErr w:type="spellStart"/>
+      <w:r>
+        <w:rPr>
+          <w:rStyle w:val="Strong"/>
+          <w:b w:val="0"/>
+          <w:bCs w:val="0"/>
+        </w:rPr>
+        <w:t>Colab</w:t>
+      </w:r>
+      <w:proofErr w:type="spellEnd"/>
       <w:r>
         <w:t>.</w:t>
       </w:r>
@@ -14795,7 +14947,15 @@
         <w:t>Cross-Validation</w:t>
       </w:r>
       <w:r>
-        <w:t>: Scikit-learn’s k-fold cross-validation will ensure the model is evaluated on various data splits, improving generalization and reducing overfitting.</w:t>
+        <w:t>: Scikit-</w:t>
+      </w:r>
+      <w:proofErr w:type="spellStart"/>
+      <w:r>
+        <w:t>learn’s</w:t>
+      </w:r>
+      <w:proofErr w:type="spellEnd"/>
+      <w:r>
+        <w:t xml:space="preserve"> k-fold cross-validation will ensure the model is evaluated on various data splits, improving generalization and reducing overfitting.</w:t>
       </w:r>
     </w:p>
     <w:p>
@@ -14814,7 +14974,15 @@
         <w:t>Dimensionality Reduction</w:t>
       </w:r>
       <w:r>
-        <w:t xml:space="preserve">: Scikit-learn’s implementation of </w:t>
+        <w:t>: Scikit-</w:t>
+      </w:r>
+      <w:proofErr w:type="spellStart"/>
+      <w:r>
+        <w:t>learn’s</w:t>
+      </w:r>
+      <w:proofErr w:type="spellEnd"/>
+      <w:r>
+        <w:t xml:space="preserve"> implementation of </w:t>
       </w:r>
       <w:r>
         <w:rPr>
@@ -14838,6 +15006,7 @@
         <w:spacing w:before="0" w:beforeAutospacing="0" w:after="0" w:afterAutospacing="0" w:line="480" w:lineRule="auto"/>
         <w:contextualSpacing/>
       </w:pPr>
+      <w:proofErr w:type="spellStart"/>
       <w:r>
         <w:rPr>
           <w:rStyle w:val="Strong"/>
@@ -14845,6 +15014,7 @@
         </w:rPr>
         <w:t>Keras</w:t>
       </w:r>
+      <w:proofErr w:type="spellEnd"/>
       <w:r>
         <w:t xml:space="preserve">: A high-level neural network library running on top of </w:t>
       </w:r>
@@ -14858,7 +15028,23 @@
         <w:t>TensorFlow</w:t>
       </w:r>
       <w:r>
-        <w:t>, Keras will be used for the semi-supervised learning phase of the study. Keras allows for rapid prototyping of machine learning models and provides a user-friendly interface to build complex models for deep learning.</w:t>
+        <w:t xml:space="preserve">, </w:t>
+      </w:r>
+      <w:proofErr w:type="spellStart"/>
+      <w:r>
+        <w:t>Keras</w:t>
+      </w:r>
+      <w:proofErr w:type="spellEnd"/>
+      <w:r>
+        <w:t xml:space="preserve"> will be used for the semi-supervised learning phase of the study. </w:t>
+      </w:r>
+      <w:proofErr w:type="spellStart"/>
+      <w:r>
+        <w:t>Keras</w:t>
+      </w:r>
+      <w:proofErr w:type="spellEnd"/>
+      <w:r>
+        <w:t xml:space="preserve"> allows for rapid prototyping of machine learning models and provides a user-friendly interface to build complex models for deep learning.</w:t>
       </w:r>
     </w:p>
     <w:p>
@@ -14873,8 +15059,16 @@
         <w:rPr>
           <w:rStyle w:val="Strong"/>
         </w:rPr>
-        <w:t>Advantages of Keras</w:t>
-      </w:r>
+        <w:t xml:space="preserve">Advantages of </w:t>
+      </w:r>
+      <w:proofErr w:type="spellStart"/>
+      <w:r>
+        <w:rPr>
+          <w:rStyle w:val="Strong"/>
+        </w:rPr>
+        <w:t>Keras</w:t>
+      </w:r>
+      <w:proofErr w:type="spellEnd"/>
       <w:r>
         <w:t>:</w:t>
       </w:r>
@@ -14908,8 +15102,18 @@
           <w:b w:val="0"/>
           <w:bCs w:val="0"/>
         </w:rPr>
-        <w:t>Google Colab</w:t>
-      </w:r>
+        <w:t xml:space="preserve">Google </w:t>
+      </w:r>
+      <w:proofErr w:type="spellStart"/>
+      <w:r>
+        <w:rPr>
+          <w:rStyle w:val="Strong"/>
+          <w:b w:val="0"/>
+          <w:bCs w:val="0"/>
+        </w:rPr>
+        <w:t>Colab</w:t>
+      </w:r>
+      <w:proofErr w:type="spellEnd"/>
       <w:r>
         <w:t>, allowing for the use of GPU acceleration to speed up the training of large models.</w:t>
       </w:r>
@@ -14936,6 +15140,7 @@
         <w:spacing w:before="0" w:beforeAutospacing="0" w:after="0" w:afterAutospacing="0" w:line="480" w:lineRule="auto"/>
         <w:contextualSpacing/>
       </w:pPr>
+      <w:proofErr w:type="spellStart"/>
       <w:r>
         <w:rPr>
           <w:rStyle w:val="Strong"/>
@@ -14943,8 +15148,25 @@
         </w:rPr>
         <w:t>XGBoost</w:t>
       </w:r>
-      <w:r>
-        <w:t>: XGBoost will be utilized in the supervised learning phase of the study to boost model performance. Known for its speed and accuracy, XGBoost excels at tasks involving structured datasets like the PPP loan data, and its built-in mechanisms to prevent overfitting make it a good choice for the classification of fraudulent loans.</w:t>
+      <w:proofErr w:type="spellEnd"/>
+      <w:r>
+        <w:t xml:space="preserve">: </w:t>
+      </w:r>
+      <w:proofErr w:type="spellStart"/>
+      <w:r>
+        <w:t>XGBoost</w:t>
+      </w:r>
+      <w:proofErr w:type="spellEnd"/>
+      <w:r>
+        <w:t xml:space="preserve"> will be utilized in the supervised learning phase of the study to boost model performance. Known for its speed and accuracy, </w:t>
+      </w:r>
+      <w:proofErr w:type="spellStart"/>
+      <w:r>
+        <w:t>XGBoost</w:t>
+      </w:r>
+      <w:proofErr w:type="spellEnd"/>
+      <w:r>
+        <w:t xml:space="preserve"> excels at tasks involving structured datasets like the PPP loan data, and its built-in mechanisms to prevent overfitting make it a good choice for the classification of fraudulent loans.</w:t>
       </w:r>
     </w:p>
     <w:p>
@@ -14980,7 +15202,15 @@
         <w:t>Gradient Boosting</w:t>
       </w:r>
       <w:r>
-        <w:t>: XGBoost uses a gradient-boosting framework that iteratively improves the model’s predictive capabilities.</w:t>
+        <w:t xml:space="preserve">: </w:t>
+      </w:r>
+      <w:proofErr w:type="spellStart"/>
+      <w:r>
+        <w:t>XGBoost</w:t>
+      </w:r>
+      <w:proofErr w:type="spellEnd"/>
+      <w:r>
+        <w:t xml:space="preserve"> uses a gradient-boosting framework that iteratively improves the model’s predictive capabilities.</w:t>
       </w:r>
     </w:p>
     <w:p>
@@ -14998,7 +15228,15 @@
         <w:t>Handling Class Imbalance</w:t>
       </w:r>
       <w:r>
-        <w:t xml:space="preserve">: Given the small number of fraudulent loans compared to non-fraudulent ones, XGBoost is effective at </w:t>
+        <w:t xml:space="preserve">: Given the small number of fraudulent loans compared to non-fraudulent ones, </w:t>
+      </w:r>
+      <w:proofErr w:type="spellStart"/>
+      <w:r>
+        <w:t>XGBoost</w:t>
+      </w:r>
+      <w:proofErr w:type="spellEnd"/>
+      <w:r>
+        <w:t xml:space="preserve"> is effective at </w:t>
       </w:r>
       <w:r>
         <w:lastRenderedPageBreak/>
@@ -15167,7 +15405,23 @@
           <w:rStyle w:val="Strong"/>
           <w:rFonts w:eastAsiaTheme="majorEastAsia"/>
         </w:rPr>
-        <w:t>Google Colab Pro</w:t>
+        <w:t xml:space="preserve">Google </w:t>
+      </w:r>
+      <w:proofErr w:type="spellStart"/>
+      <w:r>
+        <w:rPr>
+          <w:rStyle w:val="Strong"/>
+          <w:rFonts w:eastAsiaTheme="majorEastAsia"/>
+        </w:rPr>
+        <w:t>Colab</w:t>
+      </w:r>
+      <w:proofErr w:type="spellEnd"/>
+      <w:r>
+        <w:rPr>
+          <w:rStyle w:val="Strong"/>
+          <w:rFonts w:eastAsiaTheme="majorEastAsia"/>
+        </w:rPr>
+        <w:t xml:space="preserve"> Pro</w:t>
       </w:r>
       <w:r>
         <w:t>:</w:t>
@@ -15185,10 +15439,32 @@
         <w:rPr>
           <w:rStyle w:val="Strong"/>
         </w:rPr>
-        <w:t>Google Colab Pro</w:t>
-      </w:r>
-      <w:r>
-        <w:t xml:space="preserve"> will be the primary environment for running the analysis. Colab provides an easy-to-use platform for Python programming, combined with the ability to scale computational resources as needed. With access to </w:t>
+        <w:t xml:space="preserve">Google </w:t>
+      </w:r>
+      <w:proofErr w:type="spellStart"/>
+      <w:r>
+        <w:rPr>
+          <w:rStyle w:val="Strong"/>
+        </w:rPr>
+        <w:t>Colab</w:t>
+      </w:r>
+      <w:proofErr w:type="spellEnd"/>
+      <w:r>
+        <w:rPr>
+          <w:rStyle w:val="Strong"/>
+        </w:rPr>
+        <w:t xml:space="preserve"> Pro</w:t>
+      </w:r>
+      <w:r>
+        <w:t xml:space="preserve"> will be the primary environment for running the analysis. </w:t>
+      </w:r>
+      <w:proofErr w:type="spellStart"/>
+      <w:r>
+        <w:t>Colab</w:t>
+      </w:r>
+      <w:proofErr w:type="spellEnd"/>
+      <w:r>
+        <w:t xml:space="preserve"> provides an easy-to-use platform for Python programming, combined with the ability to scale computational resources as needed. With access to </w:t>
       </w:r>
       <w:r>
         <w:rPr>
@@ -15206,7 +15482,23 @@
         <w:t>,</w:t>
       </w:r>
       <w:r>
-        <w:t xml:space="preserve"> Colab Pro ensures that the model training processes, particularly those involving deep learning models built with Keras, can be executed efficiently.</w:t>
+        <w:t xml:space="preserve"> </w:t>
+      </w:r>
+      <w:proofErr w:type="spellStart"/>
+      <w:r>
+        <w:t>Colab</w:t>
+      </w:r>
+      <w:proofErr w:type="spellEnd"/>
+      <w:r>
+        <w:t xml:space="preserve"> Pro ensures that the model training processes, particularly those involving deep learning models built with </w:t>
+      </w:r>
+      <w:proofErr w:type="spellStart"/>
+      <w:r>
+        <w:t>Keras</w:t>
+      </w:r>
+      <w:proofErr w:type="spellEnd"/>
+      <w:r>
+        <w:t>, can be executed efficiently.</w:t>
       </w:r>
     </w:p>
     <w:p>
@@ -15221,7 +15513,21 @@
         <w:rPr>
           <w:rStyle w:val="Strong"/>
         </w:rPr>
-        <w:t>Advantages of Google Colab Pro</w:t>
+        <w:t xml:space="preserve">Advantages of Google </w:t>
+      </w:r>
+      <w:proofErr w:type="spellStart"/>
+      <w:r>
+        <w:rPr>
+          <w:rStyle w:val="Strong"/>
+        </w:rPr>
+        <w:t>Colab</w:t>
+      </w:r>
+      <w:proofErr w:type="spellEnd"/>
+      <w:r>
+        <w:rPr>
+          <w:rStyle w:val="Strong"/>
+        </w:rPr>
+        <w:t xml:space="preserve"> Pro</w:t>
       </w:r>
       <w:r>
         <w:t>:</w:t>
@@ -15362,7 +15668,15 @@
         <w:t>Pandas</w:t>
       </w:r>
       <w:r>
-        <w:t xml:space="preserve"> will serve as the primary tool for managing the dataset. With its powerful DataFrame structure, Pandas allows for efficient handling of missing values, data filtering, and dataset transformations. Given the size of the PPP dataset, Pandas' ability to process large amounts of data in a flexible and readable manner is critical.</w:t>
+        <w:t xml:space="preserve"> will serve as the primary tool for managing the dataset. With its powerful </w:t>
+      </w:r>
+      <w:proofErr w:type="spellStart"/>
+      <w:r>
+        <w:t>DataFrame</w:t>
+      </w:r>
+      <w:proofErr w:type="spellEnd"/>
+      <w:r>
+        <w:t xml:space="preserve"> structure, Pandas allows for efficient handling of missing values, data filtering, and dataset transformations. Given the size of the PPP dataset, Pandas' ability to process large amounts of data in a flexible and readable manner is critical.</w:t>
       </w:r>
     </w:p>
     <w:p>
@@ -15583,6 +15897,7 @@
         <w:spacing w:before="0" w:beforeAutospacing="0" w:after="0" w:afterAutospacing="0" w:line="480" w:lineRule="auto"/>
         <w:contextualSpacing/>
       </w:pPr>
+      <w:proofErr w:type="spellStart"/>
       <w:r>
         <w:rPr>
           <w:rStyle w:val="Strong"/>
@@ -15590,6 +15905,7 @@
         </w:rPr>
         <w:t>XGBoost</w:t>
       </w:r>
+      <w:proofErr w:type="spellEnd"/>
       <w:r>
         <w:t>:</w:t>
       </w:r>
@@ -15612,6 +15928,7 @@
         </w:rPr>
         <w:t xml:space="preserve">, </w:t>
       </w:r>
+      <w:proofErr w:type="spellStart"/>
       <w:r>
         <w:rPr>
           <w:rStyle w:val="Strong"/>
@@ -15620,6 +15937,7 @@
         </w:rPr>
         <w:t>XGBoost</w:t>
       </w:r>
+      <w:proofErr w:type="spellEnd"/>
       <w:r>
         <w:t xml:space="preserve"> will be used for model evaluation and classification tasks. Its strong predictive performance and ability to handle imbalanced datasets make it ideal for the task of detecting fraudulent loans.</w:t>
       </w:r>
@@ -15916,6 +16234,7 @@
         <w:spacing w:before="0" w:beforeAutospacing="0" w:after="0" w:afterAutospacing="0" w:line="480" w:lineRule="auto"/>
         <w:contextualSpacing/>
       </w:pPr>
+      <w:proofErr w:type="spellStart"/>
       <w:r>
         <w:rPr>
           <w:rStyle w:val="Strong"/>
@@ -15923,6 +16242,7 @@
         </w:rPr>
         <w:t>LoanAmount</w:t>
       </w:r>
+      <w:proofErr w:type="spellEnd"/>
       <w:r>
         <w:t>:</w:t>
       </w:r>
@@ -16054,6 +16374,7 @@
         <w:spacing w:before="0" w:beforeAutospacing="0" w:after="0" w:afterAutospacing="0" w:line="480" w:lineRule="auto"/>
         <w:contextualSpacing/>
       </w:pPr>
+      <w:proofErr w:type="spellStart"/>
       <w:r>
         <w:rPr>
           <w:rStyle w:val="Strong"/>
@@ -16061,6 +16382,7 @@
         </w:rPr>
         <w:t>JobsReported</w:t>
       </w:r>
+      <w:proofErr w:type="spellEnd"/>
       <w:r>
         <w:t>:</w:t>
       </w:r>
@@ -16155,12 +16477,14 @@
       <w:r>
         <w:t xml:space="preserve">: A feature will be engineered by normalizing the </w:t>
       </w:r>
+      <w:proofErr w:type="spellStart"/>
       <w:r>
         <w:rPr>
           <w:rStyle w:val="Strong"/>
         </w:rPr>
         <w:t>JobsReported</w:t>
       </w:r>
+      <w:proofErr w:type="spellEnd"/>
       <w:r>
         <w:t xml:space="preserve"> value in conjunction with the business type and geographic region, which helps identify outliers.</w:t>
       </w:r>
@@ -16175,6 +16499,7 @@
         <w:spacing w:before="0" w:beforeAutospacing="0" w:after="0" w:afterAutospacing="0" w:line="480" w:lineRule="auto"/>
         <w:contextualSpacing/>
       </w:pPr>
+      <w:proofErr w:type="spellStart"/>
       <w:r>
         <w:rPr>
           <w:rStyle w:val="Strong"/>
@@ -16182,6 +16507,7 @@
         </w:rPr>
         <w:t>BorrowerState</w:t>
       </w:r>
+      <w:proofErr w:type="spellEnd"/>
       <w:r>
         <w:t>:</w:t>
       </w:r>
@@ -16295,6 +16621,7 @@
         <w:spacing w:before="0" w:beforeAutospacing="0" w:after="0" w:afterAutospacing="0" w:line="480" w:lineRule="auto"/>
         <w:contextualSpacing/>
       </w:pPr>
+      <w:proofErr w:type="spellStart"/>
       <w:r>
         <w:rPr>
           <w:rStyle w:val="Strong"/>
@@ -16302,6 +16629,7 @@
         </w:rPr>
         <w:t>NAICSCode</w:t>
       </w:r>
+      <w:proofErr w:type="spellEnd"/>
       <w:r>
         <w:t>:</w:t>
       </w:r>
@@ -16415,6 +16743,7 @@
         <w:spacing w:before="0" w:beforeAutospacing="0" w:after="0" w:afterAutospacing="0" w:line="480" w:lineRule="auto"/>
         <w:contextualSpacing/>
       </w:pPr>
+      <w:proofErr w:type="spellStart"/>
       <w:r>
         <w:rPr>
           <w:rStyle w:val="Strong"/>
@@ -16423,6 +16752,7 @@
         <w:lastRenderedPageBreak/>
         <w:t>LoanStatus</w:t>
       </w:r>
+      <w:proofErr w:type="spellEnd"/>
       <w:r>
         <w:t>:</w:t>
       </w:r>
@@ -16524,12 +16854,14 @@
       <w:r>
         <w:t xml:space="preserve">: Fraud detection algorithms will leverage the </w:t>
       </w:r>
+      <w:proofErr w:type="spellStart"/>
       <w:r>
         <w:rPr>
           <w:rStyle w:val="Strong"/>
         </w:rPr>
         <w:t>LoanStatus</w:t>
       </w:r>
+      <w:proofErr w:type="spellEnd"/>
       <w:r>
         <w:t xml:space="preserve"> field as an indicator of misuse or anomalies in repayment and forgiveness trends.</w:t>
       </w:r>
@@ -16555,12 +16887,14 @@
         </w:numPr>
         <w:contextualSpacing/>
       </w:pPr>
+      <w:proofErr w:type="spellStart"/>
       <w:r>
         <w:rPr>
           <w:rStyle w:val="Strong"/>
         </w:rPr>
         <w:t>FraudLabel</w:t>
       </w:r>
+      <w:proofErr w:type="spellEnd"/>
       <w:r>
         <w:t>:</w:t>
       </w:r>
@@ -16831,6 +17165,7 @@
         <w:spacing w:before="0" w:beforeAutospacing="0" w:after="0" w:afterAutospacing="0" w:line="480" w:lineRule="auto"/>
         <w:contextualSpacing/>
       </w:pPr>
+      <w:proofErr w:type="spellStart"/>
       <w:r>
         <w:rPr>
           <w:rStyle w:val="Strong"/>
@@ -16838,6 +17173,7 @@
         </w:rPr>
         <w:t>LoanApprovalDate</w:t>
       </w:r>
+      <w:proofErr w:type="spellEnd"/>
       <w:r>
         <w:t>:</w:t>
       </w:r>
@@ -17035,6 +17371,7 @@
         </w:rPr>
         <w:t xml:space="preserve"> </w:t>
       </w:r>
+      <w:proofErr w:type="spellStart"/>
       <w:r>
         <w:rPr>
           <w:rStyle w:val="Strong"/>
@@ -17043,6 +17380,7 @@
         </w:rPr>
         <w:t>FraudLabel</w:t>
       </w:r>
+      <w:proofErr w:type="spellEnd"/>
       <w:r>
         <w:t xml:space="preserve"> variable will exhibit significant class imbalance. To address this, techniques such as </w:t>
       </w:r>
@@ -17415,7 +17753,47 @@
         <w:t>Handling PII through Hashing</w:t>
       </w:r>
       <w:r>
-        <w:t>: To ensure confidentiality, fields containing personally identifiable information (PII), such as BorrowerName, BorrowerAddress, FranchiseName, ServicingLenderName, and OriginatingLender, are hashed. This process protects sensitive information while maintaining unique identifiers essential for analysis.</w:t>
+        <w:t xml:space="preserve">: To ensure confidentiality, fields containing personally identifiable information (PII), such as </w:t>
+      </w:r>
+      <w:proofErr w:type="spellStart"/>
+      <w:r>
+        <w:t>BorrowerName</w:t>
+      </w:r>
+      <w:proofErr w:type="spellEnd"/>
+      <w:r>
+        <w:t xml:space="preserve">, </w:t>
+      </w:r>
+      <w:proofErr w:type="spellStart"/>
+      <w:r>
+        <w:t>BorrowerAddress</w:t>
+      </w:r>
+      <w:proofErr w:type="spellEnd"/>
+      <w:r>
+        <w:t xml:space="preserve">, </w:t>
+      </w:r>
+      <w:proofErr w:type="spellStart"/>
+      <w:r>
+        <w:t>FranchiseName</w:t>
+      </w:r>
+      <w:proofErr w:type="spellEnd"/>
+      <w:r>
+        <w:t xml:space="preserve">, </w:t>
+      </w:r>
+      <w:proofErr w:type="spellStart"/>
+      <w:r>
+        <w:t>ServicingLenderName</w:t>
+      </w:r>
+      <w:proofErr w:type="spellEnd"/>
+      <w:r>
+        <w:t xml:space="preserve">, and </w:t>
+      </w:r>
+      <w:proofErr w:type="spellStart"/>
+      <w:r>
+        <w:t>OriginatingLender</w:t>
+      </w:r>
+      <w:proofErr w:type="spellEnd"/>
+      <w:r>
+        <w:t>, are hashed. This process protects sensitive information while maintaining unique identifiers essential for analysis.</w:t>
       </w:r>
     </w:p>
     <w:p>
@@ -17454,7 +17832,23 @@
         <w:t>Binary Variables</w:t>
       </w:r>
       <w:r>
-        <w:t>: Indicators such as RuralUrbanIndicator and HubzoneIndicator are one-hot encoded, allowing for clear binary classification.</w:t>
+        <w:t xml:space="preserve">: Indicators such as </w:t>
+      </w:r>
+      <w:proofErr w:type="spellStart"/>
+      <w:r>
+        <w:t>RuralUrbanIndicator</w:t>
+      </w:r>
+      <w:proofErr w:type="spellEnd"/>
+      <w:r>
+        <w:t xml:space="preserve"> and </w:t>
+      </w:r>
+      <w:proofErr w:type="spellStart"/>
+      <w:r>
+        <w:t>HubzoneIndicator</w:t>
+      </w:r>
+      <w:proofErr w:type="spellEnd"/>
+      <w:r>
+        <w:t xml:space="preserve"> are one-hot encoded, allowing for clear binary classification.</w:t>
       </w:r>
     </w:p>
     <w:p>
@@ -17473,7 +17867,31 @@
         <w:t>Multi-Class Variables</w:t>
       </w:r>
       <w:r>
-        <w:t>: Multi-class categorical variables (e.g., BorrowerState, BusinessType, NAICSCode) are label-encoded to allow compatibility with distance-based clustering and classification methods.</w:t>
+        <w:t xml:space="preserve">: Multi-class categorical variables (e.g., </w:t>
+      </w:r>
+      <w:proofErr w:type="spellStart"/>
+      <w:r>
+        <w:t>BorrowerState</w:t>
+      </w:r>
+      <w:proofErr w:type="spellEnd"/>
+      <w:r>
+        <w:t xml:space="preserve">, </w:t>
+      </w:r>
+      <w:proofErr w:type="spellStart"/>
+      <w:r>
+        <w:t>BusinessType</w:t>
+      </w:r>
+      <w:proofErr w:type="spellEnd"/>
+      <w:r>
+        <w:t xml:space="preserve">, </w:t>
+      </w:r>
+      <w:proofErr w:type="spellStart"/>
+      <w:r>
+        <w:t>NAICSCode</w:t>
+      </w:r>
+      <w:proofErr w:type="spellEnd"/>
+      <w:r>
+        <w:t>) are label-encoded to allow compatibility with distance-based clustering and classification methods.</w:t>
       </w:r>
     </w:p>
     <w:p>
@@ -17492,7 +17910,15 @@
         <w:t>Scaling Numeric Features</w:t>
       </w:r>
       <w:r>
-        <w:t>: Numeric features, including financial variables, employee counts, and loan allocation details, are standardized using the StandardScaler. Standardization ensures consistent scaling across features, facilitating accurate clustering and improving model performance.</w:t>
+        <w:t xml:space="preserve">: Numeric features, including financial variables, employee counts, and loan allocation details, are standardized using the </w:t>
+      </w:r>
+      <w:proofErr w:type="spellStart"/>
+      <w:r>
+        <w:t>StandardScaler</w:t>
+      </w:r>
+      <w:proofErr w:type="spellEnd"/>
+      <w:r>
+        <w:t>. Standardization ensures consistent scaling across features, facilitating accurate clustering and improving model performance.</w:t>
       </w:r>
     </w:p>
     <w:p>
@@ -17514,7 +17940,15 @@
         <w:t xml:space="preserve">: </w:t>
       </w:r>
       <w:r>
-        <w:t>Missing values are not imputed by default, as doing so may inadvertently introduce bias or obscure patterns indicative of fraudulent behavior. Instead, categorical variables with missing values, such as NAICSCode, are assigned a separate “Missing” category to retain the integrity of the original dataset. For numeric fields, missingness is handled on a case-by-case basis: variables with excessive missingness may be excluded, while others may be flagged using binary indicators. This approach ensures that potential signals relevant to fraud are preserved, supporting the study’s objective of detecting anomalous or incomplete records through semi-supervised learning techniques.</w:t>
+        <w:t xml:space="preserve">Missing values are not imputed by default, as doing so may inadvertently introduce bias or obscure patterns indicative of fraudulent behavior. Instead, categorical variables with missing values, such as </w:t>
+      </w:r>
+      <w:proofErr w:type="spellStart"/>
+      <w:r>
+        <w:t>NAICSCode</w:t>
+      </w:r>
+      <w:proofErr w:type="spellEnd"/>
+      <w:r>
+        <w:t>, are assigned a separate “Missing” category to retain the integrity of the original dataset. For numeric fields, missingness is handled on a case-by-case basis: variables with excessive missingness may be excluded, while others may be flagged using binary indicators. This approach ensures that potential signals relevant to fraud are preserved, supporting the study’s objective of detecting anomalous or incomplete records through semi-supervised learning techniques.</w:t>
       </w:r>
     </w:p>
     <w:p>
@@ -17533,7 +17967,31 @@
         <w:t>Feature Engineering</w:t>
       </w:r>
       <w:r>
-        <w:t>: Additional features are created to capture relevant fraud indicators. For example, the ForgivenessAmountRatio is calculated by dividing ForgivenessAmount by CurrentApprovalAmount, providing insights into forgiveness patterns that may reveal irregularities suggestive of fraud.</w:t>
+        <w:t xml:space="preserve">: Additional features are created to capture relevant fraud indicators. For example, the </w:t>
+      </w:r>
+      <w:proofErr w:type="spellStart"/>
+      <w:r>
+        <w:t>ForgivenessAmountRatio</w:t>
+      </w:r>
+      <w:proofErr w:type="spellEnd"/>
+      <w:r>
+        <w:t xml:space="preserve"> is calculated by dividing </w:t>
+      </w:r>
+      <w:proofErr w:type="spellStart"/>
+      <w:r>
+        <w:t>ForgivenessAmount</w:t>
+      </w:r>
+      <w:proofErr w:type="spellEnd"/>
+      <w:r>
+        <w:t xml:space="preserve"> by </w:t>
+      </w:r>
+      <w:proofErr w:type="spellStart"/>
+      <w:r>
+        <w:t>CurrentApprovalAmount</w:t>
+      </w:r>
+      <w:proofErr w:type="spellEnd"/>
+      <w:r>
+        <w:t>, providing insights into forgiveness patterns that may reveal irregularities suggestive of fraud.</w:t>
       </w:r>
     </w:p>
     <w:p>
@@ -17895,7 +18353,15 @@
         <w:t>Procedure</w:t>
       </w:r>
       <w:r>
-        <w:t>: DBSCAN is applied to the general PPP dataset, where it labels dense clusters while marking noise points (labeled as -1) as potential anomalies. Parameters eps (distance threshold) and min_samples (minimum number of points for a dense region) are tuned to balance sensitivity to outliers while minimizing false positives.</w:t>
+        <w:t xml:space="preserve">: DBSCAN is applied to the general PPP dataset, where it labels dense clusters while marking noise points (labeled as -1) as potential anomalies. Parameters eps (distance threshold) and </w:t>
+      </w:r>
+      <w:proofErr w:type="spellStart"/>
+      <w:r>
+        <w:t>min_samples</w:t>
+      </w:r>
+      <w:proofErr w:type="spellEnd"/>
+      <w:r>
+        <w:t xml:space="preserve"> (minimum number of points for a dense region) are tuned to balance sensitivity to outliers while minimizing false positives.</w:t>
       </w:r>
     </w:p>
     <w:p>
@@ -18222,7 +18688,15 @@
         <w:t>Neural Networks</w:t>
       </w:r>
       <w:r>
-        <w:t>: Multi-layer perceptrons are included to capture complex patterns and interactions in the data, particularly valuable for detecting subtle fraud indicators.</w:t>
+        <w:t xml:space="preserve">: Multi-layer </w:t>
+      </w:r>
+      <w:proofErr w:type="spellStart"/>
+      <w:r>
+        <w:t>perceptrons</w:t>
+      </w:r>
+      <w:proofErr w:type="spellEnd"/>
+      <w:r>
+        <w:t xml:space="preserve"> are included to capture complex patterns and interactions in the data, particularly valuable for detecting subtle fraud indicators.</w:t>
       </w:r>
     </w:p>
     <w:p>
@@ -18361,7 +18835,15 @@
         <w:contextualSpacing/>
       </w:pPr>
       <w:r>
-        <w:t>Each loan is assigned a cluster ID, treated as a categorical feature (cluster_id) in the classification model. This feature captures underlying groupings, enhancing the model’s ability to distinguish between normal and anomalous patterns.</w:t>
+        <w:t>Each loan is assigned a cluster ID, treated as a categorical feature (</w:t>
+      </w:r>
+      <w:proofErr w:type="spellStart"/>
+      <w:r>
+        <w:t>cluster_id</w:t>
+      </w:r>
+      <w:proofErr w:type="spellEnd"/>
+      <w:r>
+        <w:t>) in the classification model. This feature captures underlying groupings, enhancing the model’s ability to distinguish between normal and anomalous patterns.</w:t>
       </w:r>
     </w:p>
     <w:p>
@@ -18392,7 +18874,23 @@
         <w:contextualSpacing/>
       </w:pPr>
       <w:r>
-        <w:t>DBSCAN identifies outliers, representing points that deviate significantly from normal data. These outliers are flagged with a binary pseudo-label (pseudo_fraud = 1), while non-outliers are labeled as pseudo_fraud = 0.</w:t>
+        <w:t>DBSCAN identifies outliers, representing points that deviate significantly from normal data. These outliers are flagged with a binary pseudo-label (</w:t>
+      </w:r>
+      <w:proofErr w:type="spellStart"/>
+      <w:r>
+        <w:t>pseudo_fraud</w:t>
+      </w:r>
+      <w:proofErr w:type="spellEnd"/>
+      <w:r>
+        <w:t xml:space="preserve"> = 1), while non-outliers are labeled as </w:t>
+      </w:r>
+      <w:proofErr w:type="spellStart"/>
+      <w:r>
+        <w:t>pseudo_fraud</w:t>
+      </w:r>
+      <w:proofErr w:type="spellEnd"/>
+      <w:r>
+        <w:t xml:space="preserve"> = 0.</w:t>
       </w:r>
     </w:p>
     <w:p>
@@ -18479,7 +18977,23 @@
         <w:contextualSpacing/>
       </w:pPr>
       <w:r>
-        <w:t>The dataset is augmented with clustering-derived features (cluster_id, pseudo_fraud, hierarchical cluster level) and labeled fraud cases.</w:t>
+        <w:t>The dataset is augmented with clustering-derived features (</w:t>
+      </w:r>
+      <w:proofErr w:type="spellStart"/>
+      <w:r>
+        <w:t>cluster_id</w:t>
+      </w:r>
+      <w:proofErr w:type="spellEnd"/>
+      <w:r>
+        <w:t xml:space="preserve">, </w:t>
+      </w:r>
+      <w:proofErr w:type="spellStart"/>
+      <w:r>
+        <w:t>pseudo_fraud</w:t>
+      </w:r>
+      <w:proofErr w:type="spellEnd"/>
+      <w:r>
+        <w:t>, hierarchical cluster level) and labeled fraud cases.</w:t>
       </w:r>
     </w:p>
     <w:p>
@@ -19194,7 +19708,15 @@
         <w:t>Mitigation</w:t>
       </w:r>
       <w:r>
-        <w:t>: Although hashing reduces interpretability, it retains the uniqueness of each record, preserving valuable pattern associations. To enhance interpretability further, the study applies feature engineering on non-PII variables to create derived indicators, such as ForgivenessAmountRatio, which capture meaningful aspects of financial behavior that may correlate with fraud.</w:t>
+        <w:t xml:space="preserve">: Although hashing reduces interpretability, it retains the uniqueness of each record, preserving valuable pattern associations. To enhance interpretability further, the study applies feature engineering on non-PII variables to create derived indicators, such as </w:t>
+      </w:r>
+      <w:proofErr w:type="spellStart"/>
+      <w:r>
+        <w:t>ForgivenessAmountRatio</w:t>
+      </w:r>
+      <w:proofErr w:type="spellEnd"/>
+      <w:r>
+        <w:t>, which capture meaningful aspects of financial behavior that may correlate with fraud.</w:t>
       </w:r>
     </w:p>
     <w:p>
@@ -19629,7 +20151,31 @@
         <w:t>Data Privacy and Confidentiality</w:t>
       </w:r>
       <w:r>
-        <w:t>: All PII, such as BorrowerName, BorrowerAddress, and ServicingLenderName, is hashed to ensure privacy without compromising the uniqueness of each record. This transformation follows data protection standards, safeguarding confidentiality while maintaining data integrity.</w:t>
+        <w:t xml:space="preserve">: All PII, such as </w:t>
+      </w:r>
+      <w:proofErr w:type="spellStart"/>
+      <w:r>
+        <w:t>BorrowerName</w:t>
+      </w:r>
+      <w:proofErr w:type="spellEnd"/>
+      <w:r>
+        <w:t xml:space="preserve">, </w:t>
+      </w:r>
+      <w:proofErr w:type="spellStart"/>
+      <w:r>
+        <w:t>BorrowerAddress</w:t>
+      </w:r>
+      <w:proofErr w:type="spellEnd"/>
+      <w:r>
+        <w:t xml:space="preserve">, and </w:t>
+      </w:r>
+      <w:proofErr w:type="spellStart"/>
+      <w:r>
+        <w:t>ServicingLenderName</w:t>
+      </w:r>
+      <w:proofErr w:type="spellEnd"/>
+      <w:r>
+        <w:t>, is hashed to ensure privacy without compromising the uniqueness of each record. This transformation follows data protection standards, safeguarding confidentiality while maintaining data integrity.</w:t>
       </w:r>
     </w:p>
     <w:p>
@@ -20020,7 +20566,7 @@
         <w:sdtPr>
           <w:id w:val="-478532332"/>
           <w14:checkbox>
-            <w14:checked w14:val="0"/>
+            <w14:checked w14:val="1"/>
             <w14:checkedState w14:val="2612" w14:font="MS Gothic"/>
             <w14:uncheckedState w14:val="2610" w14:font="MS Gothic"/>
           </w14:checkbox>
@@ -20030,7 +20576,7 @@
             <w:rPr>
               <w:rFonts w:ascii="MS Gothic" w:eastAsia="MS Gothic" w:hAnsi="MS Gothic" w:hint="eastAsia"/>
             </w:rPr>
-            <w:t>☐</w:t>
+            <w:t>☒</w:t>
           </w:r>
         </w:sdtContent>
       </w:sdt>
@@ -20052,79 +20598,14 @@
       <w:pPr>
         <w:ind w:firstLine="720"/>
         <w:contextualSpacing/>
-      </w:pPr>
-      <w:r>
-        <w:t>Begin writing here…</w:t>
-      </w:r>
-    </w:p>
-    <w:p>
-      <w:pPr>
-        <w:contextualSpacing/>
-      </w:pPr>
-      <w:r>
-        <w:t xml:space="preserve">Checklist: </w:t>
-      </w:r>
-    </w:p>
-    <w:p>
-      <w:pPr>
-        <w:ind w:left="720"/>
-      </w:pPr>
-      <w:sdt>
-        <w:sdtPr>
-          <w:id w:val="1344508230"/>
-          <w14:checkbox>
-            <w14:checked w14:val="0"/>
-            <w14:checkedState w14:val="2612" w14:font="MS Gothic"/>
-            <w14:uncheckedState w14:val="2610" w14:font="MS Gothic"/>
-          </w14:checkbox>
-        </w:sdtPr>
-        <w:sdtContent>
-          <w:r>
-            <w:rPr>
-              <w:rFonts w:ascii="MS Gothic" w:eastAsia="MS Gothic" w:hAnsi="MS Gothic" w:hint="eastAsia"/>
-            </w:rPr>
-            <w:t>☐</w:t>
-          </w:r>
-        </w:sdtContent>
-      </w:sdt>
-      <w:r>
-        <w:t xml:space="preserve"> Describe the </w:t>
-      </w:r>
-      <w:r>
-        <w:t xml:space="preserve">different stages of your study, referring to all details recorded. </w:t>
-      </w:r>
-    </w:p>
-    <w:p>
-      <w:pPr>
-        <w:ind w:left="720"/>
         <w:rPr>
           <w:rFonts w:cs="Times New Roman"/>
           <w:szCs w:val="24"/>
         </w:rPr>
       </w:pPr>
-      <w:sdt>
-        <w:sdtPr>
-          <w:rPr>
-            <w:rFonts w:cs="Times New Roman"/>
-            <w:szCs w:val="24"/>
-          </w:rPr>
-          <w:id w:val="310070126"/>
-          <w14:checkbox>
-            <w14:checked w14:val="0"/>
-            <w14:checkedState w14:val="2612" w14:font="MS Gothic"/>
-            <w14:uncheckedState w14:val="2610" w14:font="MS Gothic"/>
-          </w14:checkbox>
-        </w:sdtPr>
-        <w:sdtContent>
-          <w:r>
-            <w:rPr>
-              <w:rFonts w:ascii="MS Gothic" w:eastAsia="MS Gothic" w:hAnsi="MS Gothic" w:cs="Times New Roman" w:hint="eastAsia"/>
-              <w:szCs w:val="24"/>
-            </w:rPr>
-            <w:t>☐</w:t>
-          </w:r>
-        </w:sdtContent>
-      </w:sdt>
+      <w:r>
+        <w:t>This section describes the systematic data preparation processes conducted to support the semi-supervised machine learning models developed for fraud detection within the Paycheck Protection Program (PPP) loan dataset. The preprocessing pipeline consisted of several stages: data cleaning, data integration, data preprocessing (transformation and encoding), feature engineering, and data exploration. Each stage ensured the dataset was appropriately structured, protected sensitive information, and was optimized for modeling to uncover potential instances of fraud.</w:t>
+      </w:r>
       <w:r>
         <w:rPr>
           <w:rFonts w:cs="Times New Roman"/>
@@ -20132,337 +20613,145 @@
         </w:rPr>
         <w:t xml:space="preserve"> </w:t>
       </w:r>
-      <w:commentRangeStart w:id="138"/>
-      <w:r>
+    </w:p>
+    <w:p>
+      <w:pPr>
+        <w:contextualSpacing/>
         <w:rPr>
           <w:rFonts w:cs="Times New Roman"/>
           <w:szCs w:val="24"/>
         </w:rPr>
-        <w:t xml:space="preserve">Describe the exact steps of your study plan: </w:t>
-      </w:r>
-      <w:commentRangeEnd w:id="138"/>
-      <w:r>
-        <w:rPr>
-          <w:rStyle w:val="CommentReference"/>
-          <w:rFonts w:eastAsia="Times New Roman" w:cs="Times New Roman"/>
-          <w:sz w:val="24"/>
+      </w:pPr>
+      <w:r>
+        <w:rPr>
+          <w:rFonts w:cs="Times New Roman"/>
+          <w:b/>
+          <w:bCs/>
           <w:szCs w:val="24"/>
         </w:rPr>
-        <w:commentReference w:id="138"/>
-      </w:r>
-    </w:p>
-    <w:p>
-      <w:pPr>
-        <w:pStyle w:val="Heading3"/>
-      </w:pPr>
-      <w:r>
-        <w:t>Data Cleaning</w:t>
-      </w:r>
-    </w:p>
-    <w:p>
-      <w:pPr>
-        <w:ind w:left="720"/>
+        <w:lastRenderedPageBreak/>
+        <w:t>Software and Platform Environment</w:t>
+      </w:r>
+      <w:r>
+        <w:rPr>
+          <w:rFonts w:cs="Times New Roman"/>
+          <w:b/>
+          <w:bCs/>
+          <w:szCs w:val="24"/>
+        </w:rPr>
+        <w:t xml:space="preserve">: </w:t>
+      </w:r>
+      <w:r>
         <w:rPr>
           <w:rFonts w:cs="Times New Roman"/>
           <w:szCs w:val="24"/>
         </w:rPr>
-      </w:pPr>
-      <w:sdt>
-        <w:sdtPr>
-          <w:rPr>
-            <w:rFonts w:cs="Times New Roman"/>
-            <w:szCs w:val="24"/>
-          </w:rPr>
-          <w:id w:val="424004453"/>
-          <w14:checkbox>
-            <w14:checked w14:val="0"/>
-            <w14:checkedState w14:val="2612" w14:font="MS Gothic"/>
-            <w14:uncheckedState w14:val="2610" w14:font="MS Gothic"/>
-          </w14:checkbox>
-        </w:sdtPr>
-        <w:sdtContent>
-          <w:r>
-            <w:rPr>
-              <w:rFonts w:ascii="Segoe UI Symbol" w:hAnsi="Segoe UI Symbol" w:cs="Segoe UI Symbol"/>
-              <w:szCs w:val="24"/>
-            </w:rPr>
-            <w:t>☐</w:t>
-          </w:r>
-        </w:sdtContent>
-      </w:sdt>
-      <w:r>
+        <w:t>All data preprocessing and integration tasks were conducted using Python 3.11, with key libraries including:</w:t>
+      </w:r>
+    </w:p>
+    <w:p>
+      <w:pPr>
+        <w:numPr>
+          <w:ilvl w:val="0"/>
+          <w:numId w:val="73"/>
+        </w:numPr>
+        <w:contextualSpacing/>
         <w:rPr>
           <w:rFonts w:cs="Times New Roman"/>
           <w:szCs w:val="24"/>
         </w:rPr>
-        <w:t xml:space="preserve"> Include the size, observations, variables, types of variables, missing values, affected variables of the original dataset, the methods of imputation you plan to include, size, and </w:t>
-      </w:r>
+      </w:pPr>
       <w:r>
         <w:rPr>
           <w:rFonts w:cs="Times New Roman"/>
           <w:szCs w:val="24"/>
         </w:rPr>
-        <w:lastRenderedPageBreak/>
-        <w:t>limitations after the cleaning (if known otherwise, you should consist of those in Chapter 4), etc.</w:t>
-      </w:r>
-    </w:p>
-    <w:p>
-      <w:pPr>
-        <w:ind w:left="720"/>
+        <w:t>pandas 2.2 for data manipulation</w:t>
+      </w:r>
+    </w:p>
+    <w:p>
+      <w:pPr>
+        <w:numPr>
+          <w:ilvl w:val="0"/>
+          <w:numId w:val="73"/>
+        </w:numPr>
+        <w:contextualSpacing/>
         <w:rPr>
           <w:rFonts w:cs="Times New Roman"/>
           <w:szCs w:val="24"/>
         </w:rPr>
       </w:pPr>
-      <w:sdt>
-        <w:sdtPr>
-          <w:rPr>
-            <w:rFonts w:cs="Times New Roman"/>
-            <w:szCs w:val="24"/>
-          </w:rPr>
-          <w:id w:val="-1076901050"/>
-          <w14:checkbox>
-            <w14:checked w14:val="0"/>
-            <w14:checkedState w14:val="2612" w14:font="MS Gothic"/>
-            <w14:uncheckedState w14:val="2610" w14:font="MS Gothic"/>
-          </w14:checkbox>
-        </w:sdtPr>
-        <w:sdtContent>
-          <w:r>
-            <w:rPr>
-              <w:rFonts w:ascii="Segoe UI Symbol" w:hAnsi="Segoe UI Symbol" w:cs="Segoe UI Symbol"/>
-              <w:szCs w:val="24"/>
-            </w:rPr>
-            <w:t>☐</w:t>
-          </w:r>
-        </w:sdtContent>
-      </w:sdt>
+      <w:proofErr w:type="spellStart"/>
       <w:r>
         <w:rPr>
           <w:rFonts w:cs="Times New Roman"/>
           <w:szCs w:val="24"/>
         </w:rPr>
-        <w:t xml:space="preserve"> Detail the cleansing processes, such as outlier detection, handling missing data through imputation and deduplication, and ensuring data quality.</w:t>
-      </w:r>
-    </w:p>
-    <w:p>
-      <w:pPr>
-        <w:pStyle w:val="Heading3"/>
-      </w:pPr>
-      <w:r>
-        <w:t xml:space="preserve">Data </w:t>
-      </w:r>
-      <w:r>
-        <w:t>Preprocessing</w:t>
-      </w:r>
-    </w:p>
-    <w:p>
-      <w:pPr>
-        <w:ind w:left="720"/>
+        <w:t>numpy</w:t>
+      </w:r>
+      <w:proofErr w:type="spellEnd"/>
+      <w:r>
         <w:rPr>
           <w:rFonts w:cs="Times New Roman"/>
           <w:szCs w:val="24"/>
         </w:rPr>
-      </w:pPr>
-      <w:sdt>
-        <w:sdtPr>
-          <w:rPr>
-            <w:rFonts w:cs="Times New Roman"/>
-            <w:szCs w:val="24"/>
-          </w:rPr>
-          <w:id w:val="-398128517"/>
-          <w14:checkbox>
-            <w14:checked w14:val="0"/>
-            <w14:checkedState w14:val="2612" w14:font="MS Gothic"/>
-            <w14:uncheckedState w14:val="2610" w14:font="MS Gothic"/>
-          </w14:checkbox>
-        </w:sdtPr>
-        <w:sdtContent>
-          <w:r>
-            <w:rPr>
-              <w:rFonts w:ascii="Segoe UI Symbol" w:hAnsi="Segoe UI Symbol" w:cs="Segoe UI Symbol"/>
-              <w:szCs w:val="24"/>
-            </w:rPr>
-            <w:t>☐</w:t>
-          </w:r>
-        </w:sdtContent>
-      </w:sdt>
-      <w:r>
+        <w:t xml:space="preserve"> 1.26 for numerical operations</w:t>
+      </w:r>
+    </w:p>
+    <w:p>
+      <w:pPr>
+        <w:numPr>
+          <w:ilvl w:val="0"/>
+          <w:numId w:val="73"/>
+        </w:numPr>
+        <w:contextualSpacing/>
         <w:rPr>
           <w:rFonts w:cs="Times New Roman"/>
           <w:szCs w:val="24"/>
         </w:rPr>
-        <w:t xml:space="preserve"> Explain the transformations of variables, including normalization, standardization, encoding categorical data, and introducing artificial variables. Document the methods used with supporting literature.</w:t>
-      </w:r>
-    </w:p>
-    <w:p>
-      <w:pPr>
-        <w:ind w:left="720"/>
+      </w:pPr>
+      <w:r>
         <w:rPr>
           <w:rFonts w:cs="Times New Roman"/>
           <w:szCs w:val="24"/>
         </w:rPr>
-      </w:pPr>
-      <w:sdt>
-        <w:sdtPr>
-          <w:rPr>
-            <w:rFonts w:cs="Times New Roman"/>
-            <w:szCs w:val="24"/>
-          </w:rPr>
-          <w:id w:val="-1709638880"/>
-          <w14:checkbox>
-            <w14:checked w14:val="0"/>
-            <w14:checkedState w14:val="2612" w14:font="MS Gothic"/>
-            <w14:uncheckedState w14:val="2610" w14:font="MS Gothic"/>
-          </w14:checkbox>
-        </w:sdtPr>
-        <w:sdtContent>
-          <w:r>
-            <w:rPr>
-              <w:rFonts w:ascii="Segoe UI Symbol" w:hAnsi="Segoe UI Symbol" w:cs="Segoe UI Symbol"/>
-              <w:szCs w:val="24"/>
-            </w:rPr>
-            <w:t>☐</w:t>
-          </w:r>
-        </w:sdtContent>
-      </w:sdt>
-      <w:r>
+        <w:t>scikit-learn 1.3 for preprocessing and scaling</w:t>
+      </w:r>
+    </w:p>
+    <w:p>
+      <w:pPr>
+        <w:numPr>
+          <w:ilvl w:val="0"/>
+          <w:numId w:val="73"/>
+        </w:numPr>
+        <w:contextualSpacing/>
         <w:rPr>
           <w:rFonts w:cs="Times New Roman"/>
           <w:szCs w:val="24"/>
         </w:rPr>
-        <w:t xml:space="preserve"> Discuss strategies like limiting sample size, bootstrapping, and resampling techniques. Validate these processes with appropriate statistical methods.</w:t>
-      </w:r>
-    </w:p>
-    <w:p>
-      <w:pPr>
-        <w:ind w:left="720"/>
+      </w:pPr>
+      <w:r>
         <w:rPr>
           <w:rFonts w:cs="Times New Roman"/>
           <w:szCs w:val="24"/>
         </w:rPr>
-      </w:pPr>
-      <w:sdt>
-        <w:sdtPr>
-          <w:rPr>
-            <w:rFonts w:cs="Times New Roman"/>
-            <w:szCs w:val="24"/>
-          </w:rPr>
-          <w:id w:val="358098248"/>
-          <w14:checkbox>
-            <w14:checked w14:val="0"/>
-            <w14:checkedState w14:val="2612" w14:font="MS Gothic"/>
-            <w14:uncheckedState w14:val="2610" w14:font="MS Gothic"/>
-          </w14:checkbox>
-        </w:sdtPr>
-        <w:sdtContent>
-          <w:r>
-            <w:rPr>
-              <w:rFonts w:ascii="Segoe UI Symbol" w:hAnsi="Segoe UI Symbol" w:cs="Segoe UI Symbol"/>
-              <w:szCs w:val="24"/>
-            </w:rPr>
-            <w:t>☐</w:t>
-          </w:r>
-        </w:sdtContent>
-      </w:sdt>
-      <w:r>
+        <w:t>Custom modules were created for hashing, encoding, and feature engineering tasks.</w:t>
+      </w:r>
+    </w:p>
+    <w:p>
+      <w:pPr>
+        <w:contextualSpacing/>
         <w:rPr>
           <w:rFonts w:cs="Times New Roman"/>
           <w:szCs w:val="24"/>
         </w:rPr>
-        <w:t xml:space="preserve"> Mention the software programs, platforms, and their versions used for data preparation. Include programming scripts or modules in the Appendix.</w:t>
-      </w:r>
-    </w:p>
-    <w:p>
-      <w:pPr>
-        <w:pStyle w:val="Heading3"/>
-      </w:pPr>
-      <w:r>
-        <w:t xml:space="preserve">Data </w:t>
-      </w:r>
-      <w:r>
-        <w:t>I</w:t>
-      </w:r>
-      <w:r>
-        <w:t>ntegration</w:t>
-      </w:r>
-    </w:p>
-    <w:p>
-      <w:pPr>
-        <w:ind w:left="720"/>
+      </w:pPr>
+      <w:r>
         <w:rPr>
           <w:rFonts w:cs="Times New Roman"/>
           <w:szCs w:val="24"/>
         </w:rPr>
-      </w:pPr>
-      <w:sdt>
-        <w:sdtPr>
-          <w:rPr>
-            <w:rFonts w:cs="Times New Roman"/>
-            <w:szCs w:val="24"/>
-          </w:rPr>
-          <w:id w:val="577868155"/>
-          <w14:checkbox>
-            <w14:checked w14:val="0"/>
-            <w14:checkedState w14:val="2612" w14:font="MS Gothic"/>
-            <w14:uncheckedState w14:val="2610" w14:font="MS Gothic"/>
-          </w14:checkbox>
-        </w:sdtPr>
-        <w:sdtContent>
-          <w:r>
-            <w:rPr>
-              <w:rFonts w:ascii="Segoe UI Symbol" w:hAnsi="Segoe UI Symbol" w:cs="Segoe UI Symbol"/>
-              <w:szCs w:val="24"/>
-            </w:rPr>
-            <w:t>☐</w:t>
-          </w:r>
-        </w:sdtContent>
-      </w:sdt>
-      <w:r>
-        <w:rPr>
-          <w:rFonts w:cs="Times New Roman"/>
-          <w:szCs w:val="24"/>
-        </w:rPr>
-        <w:t xml:space="preserve"> Describe the process and tools for merging data from different digital sources or datasets, addressing issues like schema integration, entity resolution, and data format normalization.</w:t>
-      </w:r>
-    </w:p>
-    <w:p>
-      <w:pPr>
-        <w:ind w:left="720"/>
-        <w:rPr>
-          <w:rFonts w:cs="Times New Roman"/>
-          <w:szCs w:val="24"/>
-        </w:rPr>
-      </w:pPr>
-      <w:sdt>
-        <w:sdtPr>
-          <w:rPr>
-            <w:rFonts w:cs="Times New Roman"/>
-            <w:szCs w:val="24"/>
-          </w:rPr>
-          <w:id w:val="-1807236846"/>
-          <w14:checkbox>
-            <w14:checked w14:val="0"/>
-            <w14:checkedState w14:val="2612" w14:font="MS Gothic"/>
-            <w14:uncheckedState w14:val="2610" w14:font="MS Gothic"/>
-          </w14:checkbox>
-        </w:sdtPr>
-        <w:sdtContent>
-          <w:r>
-            <w:rPr>
-              <w:rFonts w:ascii="Segoe UI Symbol" w:hAnsi="Segoe UI Symbol" w:cs="Segoe UI Symbol"/>
-              <w:szCs w:val="24"/>
-            </w:rPr>
-            <w:t>☐</w:t>
-          </w:r>
-        </w:sdtContent>
-      </w:sdt>
-      <w:r>
-        <w:rPr>
-          <w:rFonts w:cs="Times New Roman"/>
-          <w:szCs w:val="24"/>
-        </w:rPr>
-        <w:t xml:space="preserve"> Include the programming module for data integration in the Appendix.</w:t>
+        <w:t>Scripts and code modules supporting the data preparation pipeline are documented in Appendix A.</w:t>
       </w:r>
     </w:p>
     <w:p>
@@ -20470,397 +20759,420 @@
         <w:pStyle w:val="Heading3"/>
       </w:pPr>
       <w:r>
+        <w:t>Data Cleaning</w:t>
+      </w:r>
+    </w:p>
+    <w:p>
+      <w:pPr>
+        <w:ind w:firstLine="720"/>
+      </w:pPr>
+      <w:r>
+        <w:t xml:space="preserve">The initial dataset used for this study consisted of approximately 968,525 PPP loan records, encompassing variables related to borrower characteristics, loan financials, business types, lender details, and loan forgiveness outcomes. The primary variables included a mixture of numerical features (e.g., </w:t>
+      </w:r>
+      <w:proofErr w:type="spellStart"/>
+      <w:r>
+        <w:t>CurrentApprovalAmount</w:t>
+      </w:r>
+      <w:proofErr w:type="spellEnd"/>
+      <w:r>
+        <w:t xml:space="preserve">, </w:t>
+      </w:r>
+      <w:proofErr w:type="spellStart"/>
+      <w:r>
+        <w:t>JobsReported</w:t>
+      </w:r>
+      <w:proofErr w:type="spellEnd"/>
+      <w:r>
+        <w:t xml:space="preserve">), categorical features (e.g., </w:t>
+      </w:r>
+      <w:proofErr w:type="spellStart"/>
+      <w:r>
+        <w:t>BorrowerState</w:t>
+      </w:r>
+      <w:proofErr w:type="spellEnd"/>
+      <w:r>
+        <w:t xml:space="preserve">, </w:t>
+      </w:r>
+      <w:proofErr w:type="spellStart"/>
+      <w:r>
+        <w:t>BusinessType</w:t>
+      </w:r>
+      <w:proofErr w:type="spellEnd"/>
+      <w:r>
+        <w:t xml:space="preserve">, </w:t>
+      </w:r>
+      <w:proofErr w:type="spellStart"/>
+      <w:r>
+        <w:t>NAICSCode</w:t>
+      </w:r>
+      <w:proofErr w:type="spellEnd"/>
+      <w:r>
+        <w:t xml:space="preserve">), and text-based identifiers (e.g., </w:t>
+      </w:r>
+      <w:proofErr w:type="spellStart"/>
+      <w:r>
+        <w:t>BorrowerName</w:t>
+      </w:r>
+      <w:proofErr w:type="spellEnd"/>
+      <w:r>
+        <w:t xml:space="preserve">, </w:t>
+      </w:r>
+      <w:proofErr w:type="spellStart"/>
+      <w:r>
+        <w:t>FranchiseName</w:t>
+      </w:r>
+      <w:proofErr w:type="spellEnd"/>
+      <w:r>
+        <w:t>).</w:t>
+      </w:r>
+    </w:p>
+    <w:p>
+      <w:pPr>
+        <w:ind w:firstLine="720"/>
+      </w:pPr>
+      <w:r>
+        <w:t xml:space="preserve">Missing data were systematically assessed across variables. While certain financial fields and categorical variables exhibited moderate levels of missingness (e.g., </w:t>
+      </w:r>
+      <w:proofErr w:type="spellStart"/>
+      <w:r>
+        <w:t>JobsReported</w:t>
+      </w:r>
+      <w:proofErr w:type="spellEnd"/>
+      <w:r>
+        <w:t xml:space="preserve">, </w:t>
+      </w:r>
+      <w:proofErr w:type="spellStart"/>
+      <w:r>
+        <w:t>NAICSCode</w:t>
+      </w:r>
+      <w:proofErr w:type="spellEnd"/>
+      <w:r>
+        <w:t xml:space="preserve">), the approach taken prioritized the preservation of potential fraud signals. Specifically, no numerical imputation was performed to avoid artificially smoothing data that might otherwise indicate anomalous or fraudulent behavior. Instead, categorical variables with missing values were encoded with a distinct “Missing” category to retain information integrity, and missingness indicators were created for key numeric fields, such as </w:t>
+      </w:r>
+      <w:proofErr w:type="spellStart"/>
+      <w:r>
+        <w:t>JobsReported</w:t>
+      </w:r>
+      <w:proofErr w:type="spellEnd"/>
+      <w:r>
+        <w:t xml:space="preserve"> and </w:t>
+      </w:r>
+      <w:proofErr w:type="spellStart"/>
+      <w:r>
+        <w:t>CurrentApprovalAmount</w:t>
+      </w:r>
+      <w:proofErr w:type="spellEnd"/>
+      <w:r>
+        <w:t>.</w:t>
+      </w:r>
+    </w:p>
+    <w:p>
+      <w:pPr>
+        <w:ind w:firstLine="720"/>
+      </w:pPr>
+      <w:r>
+        <w:lastRenderedPageBreak/>
+        <w:t xml:space="preserve">Additionally, the dataset underwent </w:t>
+      </w:r>
+      <w:proofErr w:type="gramStart"/>
+      <w:r>
+        <w:t>deduplication</w:t>
+      </w:r>
+      <w:proofErr w:type="gramEnd"/>
+      <w:r>
+        <w:t xml:space="preserve"> and basic validation checks to ensure consistency and remove incomplete or malformed records. Outlier detection was limited to descriptive statistics and visual exploration during the data exploration phase, as extreme values were considered potentially informative for fraud detection rather than noise to be eliminated.</w:t>
+      </w:r>
+    </w:p>
+    <w:p>
+      <w:pPr>
+        <w:pStyle w:val="Heading3"/>
+      </w:pPr>
+      <w:r>
+        <w:t xml:space="preserve">Data </w:t>
+      </w:r>
+      <w:r>
+        <w:t>Preprocessing</w:t>
+      </w:r>
+    </w:p>
+    <w:p>
+      <w:pPr>
+        <w:ind w:firstLine="720"/>
+      </w:pPr>
+      <w:r>
+        <w:t>Several transformations were applied to standardize and secure the dataset for machine learning analysis:</w:t>
+      </w:r>
+    </w:p>
+    <w:p>
+      <w:r>
+        <w:rPr>
+          <w:b/>
+          <w:bCs/>
+        </w:rPr>
+        <w:t>Handling PII:</w:t>
+      </w:r>
+      <w:r>
+        <w:tab/>
+        <w:t xml:space="preserve"> </w:t>
+      </w:r>
+      <w:r>
+        <w:t>Fields containing personally identifiable information (PII)</w:t>
+      </w:r>
+      <w:r>
+        <w:t xml:space="preserve"> such as</w:t>
+      </w:r>
+      <w:r>
+        <w:t xml:space="preserve"> </w:t>
+      </w:r>
+      <w:proofErr w:type="spellStart"/>
+      <w:r>
+        <w:t>BorrowerName</w:t>
+      </w:r>
+      <w:proofErr w:type="spellEnd"/>
+      <w:r>
+        <w:t xml:space="preserve">, </w:t>
+      </w:r>
+      <w:proofErr w:type="spellStart"/>
+      <w:r>
+        <w:t>BorrowerAddress</w:t>
+      </w:r>
+      <w:proofErr w:type="spellEnd"/>
+      <w:r>
+        <w:t xml:space="preserve">, </w:t>
+      </w:r>
+      <w:proofErr w:type="spellStart"/>
+      <w:r>
+        <w:t>FranchiseName</w:t>
+      </w:r>
+      <w:proofErr w:type="spellEnd"/>
+      <w:r>
+        <w:t xml:space="preserve">, </w:t>
+      </w:r>
+      <w:proofErr w:type="spellStart"/>
+      <w:r>
+        <w:t>ServicingLenderName</w:t>
+      </w:r>
+      <w:proofErr w:type="spellEnd"/>
+      <w:r>
+        <w:t xml:space="preserve">, and </w:t>
+      </w:r>
+      <w:proofErr w:type="spellStart"/>
+      <w:r>
+        <w:t>OriginatingLender</w:t>
+      </w:r>
+      <w:proofErr w:type="spellEnd"/>
+      <w:r>
+        <w:t>—were irreversibly hashed using the SHA-256 algorithm. This process preserved the uniqueness of entities for modeling purposes while ensuring the confidentiality of sensitive borrower information.</w:t>
+      </w:r>
+    </w:p>
+    <w:p>
+      <w:r>
+        <w:rPr>
+          <w:b/>
+          <w:bCs/>
+        </w:rPr>
+        <w:t>Encoding Categorical Variables:</w:t>
+      </w:r>
+      <w:r>
+        <w:rPr>
+          <w:b/>
+          <w:bCs/>
+        </w:rPr>
+        <w:t xml:space="preserve"> </w:t>
+      </w:r>
+      <w:r>
+        <w:t xml:space="preserve">Binary categorical fields, such as </w:t>
+      </w:r>
+      <w:proofErr w:type="spellStart"/>
+      <w:r>
+        <w:t>RuralUrbanIndicator</w:t>
+      </w:r>
+      <w:proofErr w:type="spellEnd"/>
+      <w:r>
+        <w:t xml:space="preserve"> and </w:t>
+      </w:r>
+      <w:proofErr w:type="spellStart"/>
+      <w:r>
+        <w:t>HubzoneIndicator</w:t>
+      </w:r>
+      <w:proofErr w:type="spellEnd"/>
+      <w:r>
+        <w:t xml:space="preserve">, were transformed using one-hot encoding. Multi-class categorical variables, including </w:t>
+      </w:r>
+      <w:proofErr w:type="spellStart"/>
+      <w:r>
+        <w:t>BorrowerState</w:t>
+      </w:r>
+      <w:proofErr w:type="spellEnd"/>
+      <w:r>
+        <w:t xml:space="preserve">, </w:t>
+      </w:r>
+      <w:proofErr w:type="spellStart"/>
+      <w:r>
+        <w:t>BusinessType</w:t>
+      </w:r>
+      <w:proofErr w:type="spellEnd"/>
+      <w:r>
+        <w:t xml:space="preserve">, and </w:t>
+      </w:r>
+      <w:proofErr w:type="spellStart"/>
+      <w:r>
+        <w:t>NAICSCode</w:t>
+      </w:r>
+      <w:proofErr w:type="spellEnd"/>
+      <w:r>
+        <w:t>, were label encoded after filling missing values with a dedicated “Missing” category. This encoding strategy preserved essential categorical structure while enabling compatibility with distance-based clustering and classification algorithms.</w:t>
+      </w:r>
+    </w:p>
+    <w:p>
+      <w:r>
+        <w:rPr>
+          <w:b/>
+          <w:bCs/>
+        </w:rPr>
+        <w:t>Scaling Numeric Features:</w:t>
+      </w:r>
+      <w:r>
+        <w:t xml:space="preserve"> </w:t>
+      </w:r>
+      <w:r>
+        <w:t xml:space="preserve">Numeric fields, specifically </w:t>
+      </w:r>
+      <w:proofErr w:type="spellStart"/>
+      <w:r>
+        <w:t>CurrentApprovalAmount</w:t>
+      </w:r>
+      <w:proofErr w:type="spellEnd"/>
+      <w:r>
+        <w:t xml:space="preserve"> and </w:t>
+      </w:r>
+      <w:proofErr w:type="spellStart"/>
+      <w:r>
+        <w:t>JobsReported</w:t>
+      </w:r>
+      <w:proofErr w:type="spellEnd"/>
+      <w:r>
+        <w:t xml:space="preserve">, were standardized using the </w:t>
+      </w:r>
+      <w:proofErr w:type="spellStart"/>
+      <w:r>
+        <w:t>StandardScaler</w:t>
+      </w:r>
+      <w:proofErr w:type="spellEnd"/>
+      <w:r>
+        <w:t xml:space="preserve"> from the scikit-learn library. Standardization normalized feature scales to a mean of zero and standard deviation of one, thereby improving model convergence and ensuring fair feature weighting during clustering and classification.</w:t>
+      </w:r>
+    </w:p>
+    <w:p>
+      <w:pPr>
+        <w:pStyle w:val="Heading3"/>
+      </w:pPr>
+      <w:r>
+        <w:lastRenderedPageBreak/>
+        <w:t xml:space="preserve">Data </w:t>
+      </w:r>
+      <w:r>
+        <w:t>I</w:t>
+      </w:r>
+      <w:r>
+        <w:t>ntegration</w:t>
+      </w:r>
+    </w:p>
+    <w:p>
+      <w:pPr>
+        <w:ind w:firstLine="720"/>
+      </w:pPr>
+      <w:r>
+        <w:t>To introduce a reliable fraud indicator, data integration was performed by merging manually labeled fraudulent loan applications into the general PPP loan dataset. A rigorous manual review process of approximately 2,500 PRAC and DOJ press releases was conducted to identify known fraud cases. This review yielded 301 known fraudulent loan applications, which were matched based on loan numbers.</w:t>
+      </w:r>
+    </w:p>
+    <w:p>
+      <w:r>
+        <w:t xml:space="preserve">The integration process involved a left </w:t>
+      </w:r>
+      <w:proofErr w:type="gramStart"/>
+      <w:r>
+        <w:t>join</w:t>
+      </w:r>
+      <w:proofErr w:type="gramEnd"/>
+      <w:r>
+        <w:t xml:space="preserve"> using the </w:t>
+      </w:r>
+      <w:proofErr w:type="spellStart"/>
+      <w:r>
+        <w:t>LoanNumber</w:t>
+      </w:r>
+      <w:proofErr w:type="spellEnd"/>
+      <w:r>
+        <w:t xml:space="preserve"> field to retain the entire set of original PPP loans while appending an </w:t>
+      </w:r>
+      <w:proofErr w:type="spellStart"/>
+      <w:r>
+        <w:t>is_fraudulent</w:t>
+      </w:r>
+      <w:proofErr w:type="spellEnd"/>
+      <w:r>
+        <w:t xml:space="preserve"> binary label (1 for known fraud, 0 for all other records). This labeling was essential for developing semi-supervised learning models where only a small subset of data points have confirmed labels, aligning with real-world fraud detection challenges.</w:t>
+      </w:r>
+    </w:p>
+    <w:p>
+      <w:pPr>
+        <w:pStyle w:val="Heading3"/>
+      </w:pPr>
+      <w:r>
         <w:t>Data Feature Engineering</w:t>
       </w:r>
     </w:p>
     <w:p>
       <w:pPr>
-        <w:ind w:left="720"/>
-        <w:rPr>
-          <w:rFonts w:cs="Times New Roman"/>
-          <w:szCs w:val="24"/>
-        </w:rPr>
-      </w:pPr>
-      <w:sdt>
-        <w:sdtPr>
-          <w:rPr>
-            <w:rFonts w:cs="Times New Roman"/>
-            <w:szCs w:val="24"/>
-          </w:rPr>
-          <w:id w:val="-978992091"/>
-          <w14:checkbox>
-            <w14:checked w14:val="0"/>
-            <w14:checkedState w14:val="2612" w14:font="MS Gothic"/>
-            <w14:uncheckedState w14:val="2610" w14:font="MS Gothic"/>
-          </w14:checkbox>
-        </w:sdtPr>
-        <w:sdtContent>
-          <w:r>
-            <w:rPr>
-              <w:rFonts w:ascii="Segoe UI Symbol" w:hAnsi="Segoe UI Symbol" w:cs="Segoe UI Symbol"/>
-              <w:szCs w:val="24"/>
-            </w:rPr>
-            <w:t>☐</w:t>
-          </w:r>
-        </w:sdtContent>
-      </w:sdt>
-      <w:r>
-        <w:rPr>
-          <w:rFonts w:cs="Times New Roman"/>
-          <w:szCs w:val="24"/>
-        </w:rPr>
-        <w:t xml:space="preserve"> Explain how and why you are creating interaction features between variables.</w:t>
-      </w:r>
-    </w:p>
-    <w:p>
-      <w:pPr>
-        <w:ind w:left="720"/>
-        <w:rPr>
-          <w:rFonts w:cs="Times New Roman"/>
-          <w:szCs w:val="24"/>
-        </w:rPr>
-      </w:pPr>
-      <w:sdt>
-        <w:sdtPr>
-          <w:rPr>
-            <w:rFonts w:cs="Times New Roman"/>
-            <w:szCs w:val="24"/>
-          </w:rPr>
-          <w:id w:val="-1329746124"/>
-          <w14:checkbox>
-            <w14:checked w14:val="0"/>
-            <w14:checkedState w14:val="2612" w14:font="MS Gothic"/>
-            <w14:uncheckedState w14:val="2610" w14:font="MS Gothic"/>
-          </w14:checkbox>
-        </w:sdtPr>
-        <w:sdtContent>
-          <w:r>
-            <w:rPr>
-              <w:rFonts w:ascii="Segoe UI Symbol" w:hAnsi="Segoe UI Symbol" w:cs="Segoe UI Symbol"/>
-              <w:szCs w:val="24"/>
-            </w:rPr>
-            <w:t>☐</w:t>
-          </w:r>
-        </w:sdtContent>
-      </w:sdt>
-      <w:r>
-        <w:rPr>
-          <w:rFonts w:cs="Times New Roman"/>
-          <w:szCs w:val="24"/>
-        </w:rPr>
-        <w:t xml:space="preserve"> Discuss the creation of polynomial features and their relevance to the model.</w:t>
-      </w:r>
-    </w:p>
-    <w:p>
-      <w:pPr>
-        <w:ind w:left="720"/>
-        <w:rPr>
-          <w:rFonts w:cs="Times New Roman"/>
-          <w:szCs w:val="24"/>
-        </w:rPr>
-      </w:pPr>
-      <w:sdt>
-        <w:sdtPr>
-          <w:rPr>
-            <w:rFonts w:cs="Times New Roman"/>
-            <w:szCs w:val="24"/>
-          </w:rPr>
-          <w:id w:val="522524069"/>
-          <w14:checkbox>
-            <w14:checked w14:val="0"/>
-            <w14:checkedState w14:val="2612" w14:font="MS Gothic"/>
-            <w14:uncheckedState w14:val="2610" w14:font="MS Gothic"/>
-          </w14:checkbox>
-        </w:sdtPr>
-        <w:sdtContent>
-          <w:r>
-            <w:rPr>
-              <w:rFonts w:ascii="Segoe UI Symbol" w:hAnsi="Segoe UI Symbol" w:cs="Segoe UI Symbol"/>
-              <w:szCs w:val="24"/>
-            </w:rPr>
-            <w:t>☐</w:t>
-          </w:r>
-        </w:sdtContent>
-      </w:sdt>
-      <w:r>
-        <w:rPr>
-          <w:rFonts w:cs="Times New Roman"/>
-          <w:szCs w:val="24"/>
-        </w:rPr>
-        <w:t xml:space="preserve"> Detail any aggregated features from multiple data sources or grouped observations.</w:t>
-      </w:r>
-    </w:p>
-    <w:p>
-      <w:pPr>
-        <w:ind w:left="720"/>
-        <w:rPr>
-          <w:rFonts w:cs="Times New Roman"/>
-          <w:szCs w:val="24"/>
-        </w:rPr>
-      </w:pPr>
-      <w:sdt>
-        <w:sdtPr>
-          <w:rPr>
-            <w:rFonts w:cs="Times New Roman"/>
-            <w:szCs w:val="24"/>
-          </w:rPr>
-          <w:id w:val="-1446763868"/>
-          <w14:checkbox>
-            <w14:checked w14:val="0"/>
-            <w14:checkedState w14:val="2612" w14:font="MS Gothic"/>
-            <w14:uncheckedState w14:val="2610" w14:font="MS Gothic"/>
-          </w14:checkbox>
-        </w:sdtPr>
-        <w:sdtContent>
-          <w:r>
-            <w:rPr>
-              <w:rFonts w:ascii="Segoe UI Symbol" w:hAnsi="Segoe UI Symbol" w:cs="Segoe UI Symbol"/>
-              <w:szCs w:val="24"/>
-            </w:rPr>
-            <w:t>☐</w:t>
-          </w:r>
-        </w:sdtContent>
-      </w:sdt>
-      <w:r>
-        <w:rPr>
-          <w:rFonts w:cs="Times New Roman"/>
-          <w:szCs w:val="24"/>
-        </w:rPr>
-        <w:t xml:space="preserve"> Describe the methods used to scale features and the rationale behind the choice.</w:t>
-      </w:r>
-    </w:p>
-    <w:p>
-      <w:pPr>
-        <w:ind w:left="720"/>
-        <w:rPr>
-          <w:rFonts w:cs="Times New Roman"/>
-          <w:szCs w:val="24"/>
-        </w:rPr>
-      </w:pPr>
-      <w:sdt>
-        <w:sdtPr>
-          <w:rPr>
-            <w:rFonts w:cs="Times New Roman"/>
-            <w:szCs w:val="24"/>
-          </w:rPr>
-          <w:id w:val="278928598"/>
-          <w14:checkbox>
-            <w14:checked w14:val="0"/>
-            <w14:checkedState w14:val="2612" w14:font="MS Gothic"/>
-            <w14:uncheckedState w14:val="2610" w14:font="MS Gothic"/>
-          </w14:checkbox>
-        </w:sdtPr>
-        <w:sdtContent>
-          <w:r>
-            <w:rPr>
-              <w:rFonts w:ascii="Segoe UI Symbol" w:hAnsi="Segoe UI Symbol" w:cs="Segoe UI Symbol"/>
-              <w:szCs w:val="24"/>
-            </w:rPr>
-            <w:t>☐</w:t>
-          </w:r>
-        </w:sdtContent>
-      </w:sdt>
-      <w:r>
-        <w:rPr>
-          <w:rFonts w:cs="Times New Roman"/>
-          <w:szCs w:val="24"/>
-        </w:rPr>
-        <w:t xml:space="preserve"> Justify the use of log transformation for reducing skewness in continuous variables.</w:t>
-      </w:r>
-    </w:p>
-    <w:p>
-      <w:pPr>
-        <w:ind w:left="720"/>
-        <w:rPr>
-          <w:rFonts w:cs="Times New Roman"/>
-          <w:szCs w:val="24"/>
-        </w:rPr>
-      </w:pPr>
-      <w:sdt>
-        <w:sdtPr>
-          <w:rPr>
-            <w:rFonts w:cs="Times New Roman"/>
-            <w:szCs w:val="24"/>
-          </w:rPr>
-          <w:id w:val="-61259139"/>
-          <w14:checkbox>
-            <w14:checked w14:val="0"/>
-            <w14:checkedState w14:val="2612" w14:font="MS Gothic"/>
-            <w14:uncheckedState w14:val="2610" w14:font="MS Gothic"/>
-          </w14:checkbox>
-        </w:sdtPr>
-        <w:sdtContent>
-          <w:r>
-            <w:rPr>
-              <w:rFonts w:ascii="Segoe UI Symbol" w:hAnsi="Segoe UI Symbol" w:cs="Segoe UI Symbol"/>
-              <w:szCs w:val="24"/>
-            </w:rPr>
-            <w:t>☐</w:t>
-          </w:r>
-        </w:sdtContent>
-      </w:sdt>
-      <w:r>
-        <w:rPr>
-          <w:rFonts w:cs="Times New Roman"/>
-          <w:szCs w:val="24"/>
-        </w:rPr>
-        <w:t xml:space="preserve"> Outline using PCA or other techniques to reduce the feature space.</w:t>
-      </w:r>
-    </w:p>
-    <w:p>
-      <w:pPr>
-        <w:ind w:left="720"/>
-        <w:rPr>
-          <w:rFonts w:cs="Times New Roman"/>
-          <w:szCs w:val="24"/>
-        </w:rPr>
-      </w:pPr>
-      <w:sdt>
-        <w:sdtPr>
-          <w:rPr>
-            <w:rFonts w:cs="Times New Roman"/>
-            <w:szCs w:val="24"/>
-          </w:rPr>
-          <w:id w:val="1993441041"/>
-          <w14:checkbox>
-            <w14:checked w14:val="0"/>
-            <w14:checkedState w14:val="2612" w14:font="MS Gothic"/>
-            <w14:uncheckedState w14:val="2610" w14:font="MS Gothic"/>
-          </w14:checkbox>
-        </w:sdtPr>
-        <w:sdtContent>
-          <w:r>
-            <w:rPr>
-              <w:rFonts w:ascii="Segoe UI Symbol" w:hAnsi="Segoe UI Symbol" w:cs="Segoe UI Symbol"/>
-              <w:szCs w:val="24"/>
-            </w:rPr>
-            <w:t>☐</w:t>
-          </w:r>
-        </w:sdtContent>
-      </w:sdt>
-      <w:r>
-        <w:rPr>
-          <w:rFonts w:cs="Times New Roman"/>
-          <w:szCs w:val="24"/>
-        </w:rPr>
-        <w:t xml:space="preserve"> Discuss methods for selecting the most relevant features (e.g., filter, wrapper, and embedded methods).</w:t>
-      </w:r>
-    </w:p>
-    <w:p>
-      <w:pPr>
-        <w:ind w:left="720"/>
-        <w:rPr>
-          <w:rFonts w:cs="Times New Roman"/>
-          <w:szCs w:val="24"/>
-        </w:rPr>
-      </w:pPr>
-      <w:sdt>
-        <w:sdtPr>
-          <w:rPr>
-            <w:rFonts w:cs="Times New Roman"/>
-            <w:szCs w:val="24"/>
-          </w:rPr>
-          <w:id w:val="1547559114"/>
-          <w14:checkbox>
-            <w14:checked w14:val="0"/>
-            <w14:checkedState w14:val="2612" w14:font="MS Gothic"/>
-            <w14:uncheckedState w14:val="2610" w14:font="MS Gothic"/>
-          </w14:checkbox>
-        </w:sdtPr>
-        <w:sdtContent>
-          <w:r>
-            <w:rPr>
-              <w:rFonts w:ascii="Segoe UI Symbol" w:hAnsi="Segoe UI Symbol" w:cs="Segoe UI Symbol"/>
-              <w:szCs w:val="24"/>
-            </w:rPr>
-            <w:t>☐</w:t>
-          </w:r>
-        </w:sdtContent>
-      </w:sdt>
-      <w:r>
-        <w:rPr>
-          <w:rFonts w:cs="Times New Roman"/>
-          <w:szCs w:val="24"/>
-        </w:rPr>
-        <w:t xml:space="preserve"> If relevant, detail how date and time information is transformed into features useful for prediction (e.g., extracting day of the week, lag features).</w:t>
-      </w:r>
-    </w:p>
-    <w:p>
-      <w:pPr>
-        <w:ind w:left="720"/>
-        <w:rPr>
-          <w:rFonts w:cs="Times New Roman"/>
-          <w:szCs w:val="24"/>
-        </w:rPr>
-      </w:pPr>
-      <w:sdt>
-        <w:sdtPr>
-          <w:rPr>
-            <w:rFonts w:cs="Times New Roman"/>
-            <w:szCs w:val="24"/>
-          </w:rPr>
-          <w:id w:val="814229286"/>
-          <w14:checkbox>
-            <w14:checked w14:val="0"/>
-            <w14:checkedState w14:val="2612" w14:font="MS Gothic"/>
-            <w14:uncheckedState w14:val="2610" w14:font="MS Gothic"/>
-          </w14:checkbox>
-        </w:sdtPr>
-        <w:sdtContent>
-          <w:r>
-            <w:rPr>
-              <w:rFonts w:ascii="Segoe UI Symbol" w:hAnsi="Segoe UI Symbol" w:cs="Segoe UI Symbol"/>
-              <w:szCs w:val="24"/>
-            </w:rPr>
-            <w:t>☐</w:t>
-          </w:r>
-        </w:sdtContent>
-      </w:sdt>
-      <w:r>
-        <w:rPr>
-          <w:rFonts w:cs="Times New Roman"/>
-          <w:szCs w:val="24"/>
-        </w:rPr>
-        <w:t xml:space="preserve"> For datasets with textual data, describe preprocessing steps like tokenization, stemming, and lemmatization.</w:t>
-      </w:r>
-    </w:p>
-    <w:p>
-      <w:pPr>
-        <w:ind w:left="720"/>
-        <w:rPr>
-          <w:rFonts w:cs="Times New Roman"/>
-          <w:szCs w:val="24"/>
-        </w:rPr>
-      </w:pPr>
-      <w:sdt>
-        <w:sdtPr>
-          <w:rPr>
-            <w:rFonts w:cs="Times New Roman"/>
-            <w:szCs w:val="24"/>
-          </w:rPr>
-          <w:id w:val="-1366061621"/>
-          <w14:checkbox>
-            <w14:checked w14:val="0"/>
-            <w14:checkedState w14:val="2612" w14:font="MS Gothic"/>
-            <w14:uncheckedState w14:val="2610" w14:font="MS Gothic"/>
-          </w14:checkbox>
-        </w:sdtPr>
-        <w:sdtContent>
-          <w:r>
-            <w:rPr>
-              <w:rFonts w:ascii="Segoe UI Symbol" w:hAnsi="Segoe UI Symbol" w:cs="Segoe UI Symbol"/>
-              <w:szCs w:val="24"/>
-            </w:rPr>
-            <w:t>☐</w:t>
-          </w:r>
-        </w:sdtContent>
-      </w:sdt>
-      <w:r>
-        <w:rPr>
-          <w:rFonts w:cs="Times New Roman"/>
-          <w:szCs w:val="24"/>
-        </w:rPr>
-        <w:t xml:space="preserve"> Present an analysis of feature importance and how it influenced the feature engineering process.</w:t>
+        <w:ind w:firstLine="720"/>
+      </w:pPr>
+      <w:r>
+        <w:t>A key engineered feature was developed to enhance the detection of irregular loan behaviors:</w:t>
+      </w:r>
+    </w:p>
+    <w:p>
+      <w:r>
+        <w:rPr>
+          <w:b/>
+          <w:bCs/>
+        </w:rPr>
+        <w:t>Forgiveness Amount Ratio:</w:t>
+      </w:r>
+      <w:r>
+        <w:t xml:space="preserve"> </w:t>
+      </w:r>
+      <w:r>
+        <w:t xml:space="preserve">The </w:t>
+      </w:r>
+      <w:proofErr w:type="spellStart"/>
+      <w:r>
+        <w:t>ForgivenessAmountRatio</w:t>
+      </w:r>
+      <w:proofErr w:type="spellEnd"/>
+      <w:r>
+        <w:t xml:space="preserve"> feature was computed by dividing the loan forgiveness amount (</w:t>
+      </w:r>
+      <w:proofErr w:type="spellStart"/>
+      <w:r>
+        <w:t>ForgivenessAmount</w:t>
+      </w:r>
+      <w:proofErr w:type="spellEnd"/>
+      <w:r>
+        <w:t>) by the original loan amount (</w:t>
+      </w:r>
+      <w:proofErr w:type="spellStart"/>
+      <w:r>
+        <w:t>CurrentApprovalAmount</w:t>
+      </w:r>
+      <w:proofErr w:type="spellEnd"/>
+      <w:r>
+        <w:t>). This ratio provided insights into borrower forgiveness behaviors, with anomalous forgiveness patterns potentially indicating fraud. Extreme ratio values (e.g., very low or full forgiveness not supported by employee retention) could signal fraudulent activities, such as inflated payroll reporting or misuse of loan proceeds.</w:t>
+      </w:r>
+      <w:r>
+        <w:t xml:space="preserve"> </w:t>
+      </w:r>
+      <w:r>
+        <w:t>All derived features were carefully standardized, and missing or infinite values were appropriately handled by substituting zeros to maintain dataset consistency.</w:t>
       </w:r>
     </w:p>
     <w:p>
@@ -20868,6 +21180,7 @@
         <w:pStyle w:val="Heading3"/>
       </w:pPr>
       <w:r>
+        <w:lastRenderedPageBreak/>
         <w:t>Data Exploration</w:t>
       </w:r>
     </w:p>
@@ -20946,7 +21259,39 @@
           <w:rFonts w:cs="Times New Roman"/>
           <w:szCs w:val="24"/>
         </w:rPr>
-        <w:t xml:space="preserve"> Examples can be qqplots proving normality and histograms. Parallel boxplots and time series plots identify differences in distributions and boxplots for initial populations with vast amounts of data. 5-number summaries in tables along with standard deviations, recognizing differences in internal variation of comparing populations, loess graphs that compare time series, interactive graphs identifying differences of tendency measures, heatmaps, scatterplot matrices, etc…</w:t>
+        <w:t xml:space="preserve"> Examples can be </w:t>
+      </w:r>
+      <w:proofErr w:type="spellStart"/>
+      <w:r>
+        <w:rPr>
+          <w:rFonts w:cs="Times New Roman"/>
+          <w:szCs w:val="24"/>
+        </w:rPr>
+        <w:t>qqplots</w:t>
+      </w:r>
+      <w:proofErr w:type="spellEnd"/>
+      <w:r>
+        <w:rPr>
+          <w:rFonts w:cs="Times New Roman"/>
+          <w:szCs w:val="24"/>
+        </w:rPr>
+        <w:t xml:space="preserve"> proving normality and histograms. Parallel boxplots and time series plots identify differences in distributions and boxplots for initial populations with vast amounts of data. 5-number summaries in tables along with standard deviations, recognizing differences in internal variation of comparing populations, loess graphs that compare time series, interactive graphs identifying differences of tendency measures, heatmaps, scatterplot matrices, </w:t>
+      </w:r>
+      <w:proofErr w:type="spellStart"/>
+      <w:r>
+        <w:rPr>
+          <w:rFonts w:cs="Times New Roman"/>
+          <w:szCs w:val="24"/>
+        </w:rPr>
+        <w:t>etc</w:t>
+      </w:r>
+      <w:proofErr w:type="spellEnd"/>
+      <w:r>
+        <w:rPr>
+          <w:rFonts w:cs="Times New Roman"/>
+          <w:szCs w:val="24"/>
+        </w:rPr>
+        <w:t>…</w:t>
       </w:r>
     </w:p>
     <w:p>
@@ -20995,14 +21340,14 @@
           <w:rFonts w:eastAsia="MS Gothic"/>
         </w:rPr>
       </w:pPr>
-      <w:bookmarkStart w:id="139" w:name="_Toc164865790"/>
+      <w:bookmarkStart w:id="138" w:name="_Toc164865790"/>
       <w:r>
         <w:rPr>
           <w:rFonts w:eastAsia="MS Gothic"/>
         </w:rPr>
         <w:t>Data Mining</w:t>
       </w:r>
-      <w:bookmarkEnd w:id="139"/>
+      <w:bookmarkEnd w:id="138"/>
     </w:p>
     <w:p>
       <w:pPr>
@@ -21765,19 +22110,19 @@
       <w:pPr>
         <w:pStyle w:val="Heading2"/>
       </w:pPr>
-      <w:bookmarkStart w:id="140" w:name="_Toc164865791"/>
-      <w:commentRangeStart w:id="141"/>
+      <w:bookmarkStart w:id="139" w:name="_Toc164865791"/>
+      <w:commentRangeStart w:id="140"/>
       <w:r>
         <w:t>Results</w:t>
       </w:r>
-      <w:commentRangeEnd w:id="141"/>
+      <w:commentRangeEnd w:id="140"/>
       <w:r>
         <w:rPr>
           <w:rStyle w:val="CommentReference"/>
         </w:rPr>
-        <w:commentReference w:id="141"/>
-      </w:r>
-      <w:bookmarkEnd w:id="140"/>
+        <w:commentReference w:id="140"/>
+      </w:r>
+      <w:bookmarkEnd w:id="139"/>
     </w:p>
     <w:p>
       <w:pPr>
@@ -21893,25 +22238,25 @@
       <w:r>
         <w:t xml:space="preserve"> </w:t>
       </w:r>
-      <w:commentRangeStart w:id="142"/>
+      <w:commentRangeStart w:id="141"/>
       <w:r>
         <w:t>Provide an overview of the demographic information collected. It can be presented in a table. Ensure no potentially identifying information is reported.</w:t>
       </w:r>
-      <w:commentRangeEnd w:id="142"/>
+      <w:commentRangeEnd w:id="141"/>
       <w:r>
         <w:rPr>
           <w:rStyle w:val="CommentReference"/>
           <w:rFonts w:eastAsia="Times New Roman" w:cs="Arial"/>
           <w:szCs w:val="20"/>
         </w:rPr>
-        <w:commentReference w:id="142"/>
+        <w:commentReference w:id="141"/>
       </w:r>
     </w:p>
     <w:p>
       <w:pPr>
         <w:pStyle w:val="Heading3"/>
       </w:pPr>
-      <w:commentRangeStart w:id="143"/>
+      <w:commentRangeStart w:id="142"/>
       <w:r>
         <w:t xml:space="preserve">Data Modeling Evaluation </w:t>
       </w:r>
@@ -21934,14 +22279,14 @@
         </w:rPr>
         <w:t>xplanation and metrics in tabular and graphical format.</w:t>
       </w:r>
-      <w:commentRangeEnd w:id="143"/>
+      <w:commentRangeEnd w:id="142"/>
       <w:r>
         <w:rPr>
           <w:rStyle w:val="CommentReference"/>
           <w:rFonts w:eastAsia="Times New Roman" w:cs="Arial"/>
           <w:szCs w:val="20"/>
         </w:rPr>
-        <w:commentReference w:id="143"/>
+        <w:commentReference w:id="142"/>
       </w:r>
     </w:p>
     <w:p>
@@ -22049,6 +22394,7 @@
         <w:pStyle w:val="Heading3"/>
       </w:pPr>
       <w:r>
+        <w:lastRenderedPageBreak/>
         <w:t>Data Analysis</w:t>
       </w:r>
     </w:p>
@@ -22191,7 +22537,15 @@
         </w:sdtContent>
       </w:sdt>
       <w:r>
-        <w:t xml:space="preserve"> Evaluate the model fit using appropriate statistical tests and diagnostic plots like residual plots, qqplots, and influence plots.</w:t>
+        <w:t xml:space="preserve"> Evaluate the model fit using appropriate statistical tests and diagnostic plots like residual plots, </w:t>
+      </w:r>
+      <w:proofErr w:type="spellStart"/>
+      <w:r>
+        <w:t>qqplots</w:t>
+      </w:r>
+      <w:proofErr w:type="spellEnd"/>
+      <w:r>
+        <w:t>, and influence plots.</w:t>
       </w:r>
     </w:p>
     <w:p>
@@ -22520,7 +22874,6 @@
         </w:numPr>
       </w:pPr>
       <w:r>
-        <w:lastRenderedPageBreak/>
         <w:t>Identify trends or patterns over time.</w:t>
       </w:r>
     </w:p>
@@ -22654,6 +23007,7 @@
         <w:pStyle w:val="Heading4"/>
       </w:pPr>
       <w:r>
+        <w:lastRenderedPageBreak/>
         <w:t>Error Analysis and Model Refinement:</w:t>
       </w:r>
     </w:p>
@@ -22799,16 +23153,16 @@
       <w:pPr>
         <w:pStyle w:val="Heading3"/>
       </w:pPr>
-      <w:commentRangeStart w:id="144"/>
+      <w:commentRangeStart w:id="143"/>
       <w:r>
         <w:t xml:space="preserve">Research Question # (Hypothesis when necessary) </w:t>
       </w:r>
-      <w:commentRangeEnd w:id="144"/>
+      <w:commentRangeEnd w:id="143"/>
       <w:r>
         <w:rPr>
           <w:rStyle w:val="CommentReference"/>
         </w:rPr>
-        <w:commentReference w:id="144"/>
+        <w:commentReference w:id="143"/>
       </w:r>
     </w:p>
     <w:p>
@@ -22824,7 +23178,6 @@
         <w:ind w:firstLine="720"/>
       </w:pPr>
       <w:r>
-        <w:lastRenderedPageBreak/>
         <w:t>Text…</w:t>
       </w:r>
     </w:p>
@@ -22901,38 +23254,38 @@
       <w:r>
         <w:t xml:space="preserve">Use </w:t>
       </w:r>
+      <w:commentRangeStart w:id="144"/>
       <w:commentRangeStart w:id="145"/>
       <w:commentRangeStart w:id="146"/>
-      <w:commentRangeStart w:id="147"/>
       <w:r>
         <w:t>tables and/or figures to report the results as appropriate</w:t>
       </w:r>
-      <w:commentRangeEnd w:id="145"/>
+      <w:commentRangeEnd w:id="144"/>
       <w:r>
         <w:rPr>
           <w:rStyle w:val="CommentReference"/>
           <w:rFonts w:eastAsia="Times New Roman" w:cs="Arial"/>
           <w:szCs w:val="20"/>
         </w:rPr>
-        <w:commentReference w:id="145"/>
-      </w:r>
-      <w:commentRangeEnd w:id="146"/>
+        <w:commentReference w:id="144"/>
+      </w:r>
+      <w:commentRangeEnd w:id="145"/>
       <w:r>
         <w:rPr>
           <w:rStyle w:val="CommentReference"/>
           <w:rFonts w:eastAsia="Times New Roman" w:cs="Arial"/>
           <w:szCs w:val="20"/>
         </w:rPr>
-        <w:commentReference w:id="146"/>
-      </w:r>
-      <w:commentRangeEnd w:id="147"/>
+        <w:commentReference w:id="145"/>
+      </w:r>
+      <w:commentRangeEnd w:id="146"/>
       <w:r>
         <w:rPr>
           <w:rStyle w:val="CommentReference"/>
           <w:rFonts w:eastAsia="Times New Roman" w:cs="Arial"/>
           <w:szCs w:val="20"/>
         </w:rPr>
-        <w:commentReference w:id="147"/>
+        <w:commentReference w:id="146"/>
       </w:r>
       <w:r>
         <w:t xml:space="preserve">. </w:t>
@@ -22972,7 +23325,11 @@
         </w:sdtContent>
       </w:sdt>
       <w:r>
-        <w:t xml:space="preserve"> For quantitative studies, report any additional descriptive information as appropriate. Identify the assumptions of the statistical test and explain how the extent to which the data met these assumptions was tested. Report any violations and describe how they were managed as appropriate. Make decisions based on the results of the statistical analysis. Include relevant test statistics, </w:t>
+        <w:t xml:space="preserve"> For quantitative studies, report any additional descriptive information as appropriate. Identify the assumptions of the statistical test and explain how the extent to which the data met these assumptions was tested. Report any violations and describe how they were managed as appropriate. Make decisions based on the results of the statistical analysis. </w:t>
+      </w:r>
+      <w:r>
+        <w:lastRenderedPageBreak/>
+        <w:t xml:space="preserve">Include relevant test statistics, </w:t>
       </w:r>
       <w:r>
         <w:rPr>
@@ -22988,25 +23345,25 @@
       <w:pPr>
         <w:pStyle w:val="Heading2"/>
       </w:pPr>
-      <w:bookmarkStart w:id="148" w:name="_Toc464831675"/>
-      <w:bookmarkStart w:id="149" w:name="_Toc465328407"/>
-      <w:bookmarkStart w:id="150" w:name="_Toc164865792"/>
-      <w:bookmarkStart w:id="151" w:name="_Toc222132556"/>
-      <w:bookmarkStart w:id="152" w:name="_Toc251424090"/>
-      <w:commentRangeStart w:id="153"/>
+      <w:bookmarkStart w:id="147" w:name="_Toc464831675"/>
+      <w:bookmarkStart w:id="148" w:name="_Toc465328407"/>
+      <w:bookmarkStart w:id="149" w:name="_Toc164865792"/>
+      <w:bookmarkStart w:id="150" w:name="_Toc222132556"/>
+      <w:bookmarkStart w:id="151" w:name="_Toc251424090"/>
+      <w:commentRangeStart w:id="152"/>
       <w:r>
         <w:t>Evaluation of the Findings</w:t>
       </w:r>
+      <w:bookmarkEnd w:id="147"/>
       <w:bookmarkEnd w:id="148"/>
+      <w:commentRangeEnd w:id="152"/>
+      <w:r>
+        <w:rPr>
+          <w:rStyle w:val="CommentReference"/>
+        </w:rPr>
+        <w:commentReference w:id="152"/>
+      </w:r>
       <w:bookmarkEnd w:id="149"/>
-      <w:commentRangeEnd w:id="153"/>
-      <w:r>
-        <w:rPr>
-          <w:rStyle w:val="CommentReference"/>
-        </w:rPr>
-        <w:commentReference w:id="153"/>
-      </w:r>
-      <w:bookmarkEnd w:id="150"/>
     </w:p>
     <w:p>
       <w:pPr>
@@ -23172,11 +23529,11 @@
       <w:pPr>
         <w:pStyle w:val="Heading2"/>
       </w:pPr>
-      <w:bookmarkStart w:id="154" w:name="_Toc164865793"/>
+      <w:bookmarkStart w:id="153" w:name="_Toc164865793"/>
       <w:r>
         <w:t>Limitations</w:t>
       </w:r>
-      <w:bookmarkEnd w:id="154"/>
+      <w:bookmarkEnd w:id="153"/>
     </w:p>
     <w:p>
       <w:pPr>
@@ -23211,18 +23568,17 @@
       <w:pPr>
         <w:pStyle w:val="Heading2"/>
       </w:pPr>
-      <w:bookmarkStart w:id="155" w:name="_Toc464831676"/>
-      <w:bookmarkStart w:id="156" w:name="_Toc465328408"/>
-      <w:bookmarkStart w:id="157" w:name="_Toc164865794"/>
-      <w:r>
-        <w:lastRenderedPageBreak/>
+      <w:bookmarkStart w:id="154" w:name="_Toc464831676"/>
+      <w:bookmarkStart w:id="155" w:name="_Toc465328408"/>
+      <w:bookmarkStart w:id="156" w:name="_Toc164865794"/>
+      <w:r>
         <w:t>Summary</w:t>
       </w:r>
+      <w:bookmarkEnd w:id="150"/>
       <w:bookmarkEnd w:id="151"/>
-      <w:bookmarkEnd w:id="152"/>
+      <w:bookmarkEnd w:id="154"/>
       <w:bookmarkEnd w:id="155"/>
       <w:bookmarkEnd w:id="156"/>
-      <w:bookmarkEnd w:id="157"/>
     </w:p>
     <w:p>
       <w:pPr>
@@ -23301,19 +23657,19 @@
       <w:r>
         <w:br w:type="page"/>
       </w:r>
-      <w:bookmarkStart w:id="158" w:name="_Toc251424091"/>
-      <w:bookmarkStart w:id="159" w:name="_Toc464831677"/>
-      <w:bookmarkStart w:id="160" w:name="_Toc465328409"/>
-      <w:bookmarkStart w:id="161" w:name="_Toc164865795"/>
+      <w:bookmarkStart w:id="157" w:name="_Toc251424091"/>
+      <w:bookmarkStart w:id="158" w:name="_Toc464831677"/>
+      <w:bookmarkStart w:id="159" w:name="_Toc465328409"/>
+      <w:bookmarkStart w:id="160" w:name="_Toc164865795"/>
       <w:r>
         <w:lastRenderedPageBreak/>
         <w:t xml:space="preserve">Chapter 5: Implications, </w:t>
       </w:r>
-      <w:commentRangeStart w:id="162"/>
+      <w:commentRangeStart w:id="161"/>
       <w:r>
         <w:t>Recommendations</w:t>
       </w:r>
-      <w:commentRangeEnd w:id="162"/>
+      <w:commentRangeEnd w:id="161"/>
       <w:r>
         <w:rPr>
           <w:rStyle w:val="CommentReference"/>
@@ -23321,15 +23677,15 @@
           <w:bCs w:val="0"/>
           <w:szCs w:val="20"/>
         </w:rPr>
-        <w:commentReference w:id="162"/>
+        <w:commentReference w:id="161"/>
       </w:r>
       <w:r>
         <w:t>, and Conclusions</w:t>
       </w:r>
+      <w:bookmarkEnd w:id="157"/>
       <w:bookmarkEnd w:id="158"/>
       <w:bookmarkEnd w:id="159"/>
       <w:bookmarkEnd w:id="160"/>
-      <w:bookmarkEnd w:id="161"/>
     </w:p>
     <w:p>
       <w:pPr>
@@ -23431,20 +23787,20 @@
       <w:r>
         <w:t xml:space="preserve"> Conclude with a brief overview of the chapter.</w:t>
       </w:r>
-      <w:bookmarkStart w:id="163" w:name="_Toc464831678"/>
-      <w:bookmarkStart w:id="164" w:name="_Toc465328410"/>
+      <w:bookmarkStart w:id="162" w:name="_Toc464831678"/>
+      <w:bookmarkStart w:id="163" w:name="_Toc465328410"/>
     </w:p>
     <w:p>
       <w:pPr>
         <w:pStyle w:val="Heading2"/>
       </w:pPr>
-      <w:bookmarkStart w:id="165" w:name="_Toc164865796"/>
+      <w:bookmarkStart w:id="164" w:name="_Toc164865796"/>
       <w:r>
         <w:t>Implications</w:t>
       </w:r>
+      <w:bookmarkEnd w:id="162"/>
       <w:bookmarkEnd w:id="163"/>
       <w:bookmarkEnd w:id="164"/>
-      <w:bookmarkEnd w:id="165"/>
     </w:p>
     <w:p>
       <w:pPr>
@@ -23665,14 +24021,14 @@
       <w:pPr>
         <w:pStyle w:val="Heading3"/>
       </w:pPr>
-      <w:commentRangeStart w:id="166"/>
+      <w:commentRangeStart w:id="165"/>
       <w:r>
         <w:lastRenderedPageBreak/>
         <w:t xml:space="preserve">Research Question 1/Hypothesis </w:t>
       </w:r>
-      <w:commentRangeEnd w:id="166"/>
-      <w:r>
-        <w:commentReference w:id="166"/>
+      <w:commentRangeEnd w:id="165"/>
+      <w:r>
+        <w:commentReference w:id="165"/>
       </w:r>
     </w:p>
     <w:p>
@@ -23687,25 +24043,25 @@
       <w:pPr>
         <w:pStyle w:val="Heading2"/>
       </w:pPr>
-      <w:bookmarkStart w:id="167" w:name="_Toc222132559"/>
-      <w:bookmarkStart w:id="168" w:name="_Toc251424093"/>
-      <w:bookmarkStart w:id="169" w:name="_Toc464831679"/>
-      <w:bookmarkStart w:id="170" w:name="_Toc465328411"/>
-      <w:bookmarkStart w:id="171" w:name="_Toc164865797"/>
+      <w:bookmarkStart w:id="166" w:name="_Toc222132559"/>
+      <w:bookmarkStart w:id="167" w:name="_Toc251424093"/>
+      <w:bookmarkStart w:id="168" w:name="_Toc464831679"/>
+      <w:bookmarkStart w:id="169" w:name="_Toc465328411"/>
+      <w:bookmarkStart w:id="170" w:name="_Toc164865797"/>
       <w:r>
         <w:t>Recommendations</w:t>
       </w:r>
+      <w:bookmarkEnd w:id="166"/>
       <w:bookmarkEnd w:id="167"/>
+      <w:r>
+        <w:t xml:space="preserve"> for </w:t>
+      </w:r>
       <w:bookmarkEnd w:id="168"/>
-      <w:r>
-        <w:t xml:space="preserve"> for </w:t>
-      </w:r>
       <w:bookmarkEnd w:id="169"/>
+      <w:r>
+        <w:t>Practice</w:t>
+      </w:r>
       <w:bookmarkEnd w:id="170"/>
-      <w:r>
-        <w:t>Practice</w:t>
-      </w:r>
-      <w:bookmarkEnd w:id="171"/>
     </w:p>
     <w:p>
       <w:pPr>
@@ -23815,15 +24171,15 @@
       <w:pPr>
         <w:pStyle w:val="Heading2"/>
       </w:pPr>
-      <w:bookmarkStart w:id="172" w:name="_Toc464831680"/>
-      <w:bookmarkStart w:id="173" w:name="_Toc465328412"/>
-      <w:bookmarkStart w:id="174" w:name="_Toc164865798"/>
+      <w:bookmarkStart w:id="171" w:name="_Toc464831680"/>
+      <w:bookmarkStart w:id="172" w:name="_Toc465328412"/>
+      <w:bookmarkStart w:id="173" w:name="_Toc164865798"/>
       <w:r>
         <w:t>Recommendations for Future Research</w:t>
       </w:r>
+      <w:bookmarkEnd w:id="171"/>
       <w:bookmarkEnd w:id="172"/>
       <w:bookmarkEnd w:id="173"/>
-      <w:bookmarkEnd w:id="174"/>
       <w:r>
         <w:t xml:space="preserve"> </w:t>
       </w:r>
@@ -23992,19 +24348,19 @@
       <w:pPr>
         <w:pStyle w:val="Heading2"/>
       </w:pPr>
-      <w:bookmarkStart w:id="175" w:name="_Toc222132560"/>
-      <w:bookmarkStart w:id="176" w:name="_Toc251424094"/>
-      <w:bookmarkStart w:id="177" w:name="_Toc464831681"/>
-      <w:bookmarkStart w:id="178" w:name="_Toc465328413"/>
-      <w:bookmarkStart w:id="179" w:name="_Toc164865799"/>
+      <w:bookmarkStart w:id="174" w:name="_Toc222132560"/>
+      <w:bookmarkStart w:id="175" w:name="_Toc251424094"/>
+      <w:bookmarkStart w:id="176" w:name="_Toc464831681"/>
+      <w:bookmarkStart w:id="177" w:name="_Toc465328413"/>
+      <w:bookmarkStart w:id="178" w:name="_Toc164865799"/>
       <w:r>
         <w:t>Conclusions</w:t>
       </w:r>
+      <w:bookmarkEnd w:id="174"/>
       <w:bookmarkEnd w:id="175"/>
       <w:bookmarkEnd w:id="176"/>
       <w:bookmarkEnd w:id="177"/>
       <w:bookmarkEnd w:id="178"/>
-      <w:bookmarkEnd w:id="179"/>
     </w:p>
     <w:p>
       <w:r>
@@ -24163,14 +24519,14 @@
       <w:pPr>
         <w:pStyle w:val="Heading1"/>
       </w:pPr>
-      <w:bookmarkStart w:id="180" w:name="_Toc184834461"/>
+      <w:bookmarkStart w:id="179" w:name="_Toc184834461"/>
       <w:r>
         <w:lastRenderedPageBreak/>
         <w:t>References</w:t>
       </w:r>
       <w:bookmarkEnd w:id="133"/>
       <w:bookmarkEnd w:id="134"/>
-      <w:bookmarkEnd w:id="180"/>
+      <w:bookmarkEnd w:id="179"/>
     </w:p>
     <w:p>
       <w:pPr>
@@ -25679,9 +26035,9 @@
         </w:rPr>
         <w:fldChar w:fldCharType="end"/>
       </w:r>
-      <w:bookmarkStart w:id="181" w:name="_Toc464831684"/>
-      <w:bookmarkStart w:id="182" w:name="_Toc465328416"/>
-      <w:bookmarkStart w:id="183" w:name="_Toc164865801"/>
+      <w:bookmarkStart w:id="180" w:name="_Toc464831684"/>
+      <w:bookmarkStart w:id="181" w:name="_Toc465328416"/>
+      <w:bookmarkStart w:id="182" w:name="_Toc164865801"/>
     </w:p>
     <w:p>
       <w:pPr>
@@ -25708,15 +26064,15 @@
         <w:lastRenderedPageBreak/>
         <w:t xml:space="preserve"> </w:t>
       </w:r>
+      <w:commentRangeStart w:id="183"/>
+      <w:r>
+        <w:t xml:space="preserve">Appendix </w:t>
+      </w:r>
       <w:commentRangeStart w:id="184"/>
       <w:r>
-        <w:t xml:space="preserve">Appendix </w:t>
-      </w:r>
-      <w:commentRangeStart w:id="185"/>
-      <w:r>
         <w:t>A</w:t>
       </w:r>
-      <w:commentRangeEnd w:id="184"/>
+      <w:commentRangeEnd w:id="183"/>
       <w:r>
         <w:rPr>
           <w:rStyle w:val="CommentReference"/>
@@ -25724,9 +26080,9 @@
           <w:bCs w:val="0"/>
           <w:szCs w:val="20"/>
         </w:rPr>
-        <w:commentReference w:id="184"/>
-      </w:r>
-      <w:commentRangeEnd w:id="185"/>
+        <w:commentReference w:id="183"/>
+      </w:r>
+      <w:commentRangeEnd w:id="184"/>
       <w:r>
         <w:rPr>
           <w:rStyle w:val="CommentReference"/>
@@ -25734,7 +26090,7 @@
           <w:bCs w:val="0"/>
           <w:szCs w:val="20"/>
         </w:rPr>
-        <w:commentReference w:id="185"/>
+        <w:commentReference w:id="184"/>
       </w:r>
       <w:r>
         <w:br/>
@@ -25742,29 +26098,29 @@
       <w:r>
         <w:t xml:space="preserve"> </w:t>
       </w:r>
+      <w:bookmarkEnd w:id="180"/>
       <w:bookmarkEnd w:id="181"/>
+      <w:r>
+        <w:t>XXX</w:t>
+      </w:r>
       <w:bookmarkEnd w:id="182"/>
-      <w:r>
-        <w:t>XXX</w:t>
-      </w:r>
-      <w:bookmarkEnd w:id="183"/>
-    </w:p>
-    <w:p>
-      <w:pPr>
-        <w:contextualSpacing/>
-      </w:pPr>
-      <w:commentRangeStart w:id="186"/>
+    </w:p>
+    <w:p>
+      <w:pPr>
+        <w:contextualSpacing/>
+      </w:pPr>
+      <w:commentRangeStart w:id="185"/>
       <w:r>
         <w:t>Insert Appendix A content here…</w:t>
       </w:r>
-      <w:commentRangeEnd w:id="186"/>
+      <w:commentRangeEnd w:id="185"/>
       <w:r>
         <w:rPr>
           <w:rStyle w:val="CommentReference"/>
           <w:rFonts w:eastAsia="Times New Roman" w:cs="Arial"/>
           <w:szCs w:val="20"/>
         </w:rPr>
-        <w:commentReference w:id="186"/>
+        <w:commentReference w:id="185"/>
       </w:r>
     </w:p>
     <w:p>
@@ -25802,19 +26158,19 @@
       <w:pPr>
         <w:pStyle w:val="Heading1"/>
       </w:pPr>
-      <w:bookmarkStart w:id="187" w:name="_Toc464831685"/>
-      <w:bookmarkStart w:id="188" w:name="_Toc465328417"/>
-      <w:bookmarkStart w:id="189" w:name="_Toc164865802"/>
+      <w:bookmarkStart w:id="186" w:name="_Toc464831685"/>
+      <w:bookmarkStart w:id="187" w:name="_Toc465328417"/>
+      <w:bookmarkStart w:id="188" w:name="_Toc164865802"/>
       <w:r>
         <w:lastRenderedPageBreak/>
         <w:t xml:space="preserve">Appendix </w:t>
       </w:r>
+      <w:commentRangeStart w:id="189"/>
       <w:commentRangeStart w:id="190"/>
-      <w:commentRangeStart w:id="191"/>
       <w:r>
         <w:t>B</w:t>
       </w:r>
-      <w:commentRangeEnd w:id="190"/>
+      <w:commentRangeEnd w:id="189"/>
       <w:r>
         <w:rPr>
           <w:rStyle w:val="CommentReference"/>
@@ -25822,9 +26178,9 @@
           <w:bCs w:val="0"/>
           <w:szCs w:val="20"/>
         </w:rPr>
-        <w:commentReference w:id="190"/>
-      </w:r>
-      <w:commentRangeEnd w:id="191"/>
+        <w:commentReference w:id="189"/>
+      </w:r>
+      <w:commentRangeEnd w:id="190"/>
       <w:r>
         <w:rPr>
           <w:rStyle w:val="CommentReference"/>
@@ -25832,7 +26188,7 @@
           <w:bCs w:val="0"/>
           <w:szCs w:val="20"/>
         </w:rPr>
-        <w:commentReference w:id="191"/>
+        <w:commentReference w:id="190"/>
       </w:r>
       <w:r>
         <w:br/>
@@ -25840,9 +26196,9 @@
       <w:r>
         <w:t>XXX</w:t>
       </w:r>
+      <w:bookmarkEnd w:id="186"/>
       <w:bookmarkEnd w:id="187"/>
       <w:bookmarkEnd w:id="188"/>
-      <w:bookmarkEnd w:id="189"/>
     </w:p>
     <w:p>
       <w:pPr>
@@ -25861,7 +26217,7 @@
       <w:pPr>
         <w:pStyle w:val="Heading1"/>
       </w:pPr>
-      <w:bookmarkStart w:id="192" w:name="_Toc164865803"/>
+      <w:bookmarkStart w:id="191" w:name="_Toc164865803"/>
       <w:r>
         <w:lastRenderedPageBreak/>
         <w:t xml:space="preserve">Appendix </w:t>
@@ -25869,8 +26225,8 @@
       <w:r>
         <w:t>C</w:t>
       </w:r>
-      <w:commentRangeStart w:id="193"/>
-      <w:commentRangeEnd w:id="193"/>
+      <w:commentRangeStart w:id="192"/>
+      <w:commentRangeEnd w:id="192"/>
       <w:r>
         <w:rPr>
           <w:rStyle w:val="CommentReference"/>
@@ -25878,7 +26234,7 @@
           <w:bCs w:val="0"/>
           <w:szCs w:val="20"/>
         </w:rPr>
-        <w:commentReference w:id="193"/>
+        <w:commentReference w:id="192"/>
       </w:r>
       <w:r>
         <w:br/>
@@ -25886,7 +26242,7 @@
       <w:r>
         <w:t>XXX</w:t>
       </w:r>
-      <w:bookmarkEnd w:id="192"/>
+      <w:bookmarkEnd w:id="191"/>
     </w:p>
     <w:p>
       <w:pPr>
@@ -25946,7 +26302,7 @@
       </w:r>
     </w:p>
   </w:comment>
-  <w:comment w:id="138" w:author="Author" w:initials="A">
+  <w:comment w:id="140" w:author="Author" w:initials="A">
     <w:p>
       <w:pPr>
         <w:pStyle w:val="CommentText"/>
@@ -25958,23 +26314,10 @@
         <w:annotationRef/>
       </w:r>
       <w:r>
-        <w:t>In this section, you should describe in depth all the steps and processes you intend to complete during your study.</w:t>
-      </w:r>
-    </w:p>
-    <w:p>
-      <w:pPr>
-        <w:pStyle w:val="CommentText"/>
-      </w:pPr>
-      <w:r>
-        <w:t>A thorough understanding of the process, requirements, implications, and consequences should be considered before you write this section.</w:t>
-      </w:r>
-    </w:p>
-    <w:p>
-      <w:pPr>
-        <w:pStyle w:val="CommentText"/>
-      </w:pPr>
-      <w:r>
-        <w:t>In the case that you have already completed the Preprocessing phase you already have a good idea of what is required.</w:t>
+        <w:rPr>
+          <w:sz w:val="22"/>
+        </w:rPr>
+        <w:t>Tip: Present sufficient information so the reader can make an independent judgment regarding the interpretation of the findings.</w:t>
       </w:r>
     </w:p>
   </w:comment>
@@ -25990,30 +26333,11 @@
         <w:annotationRef/>
       </w:r>
       <w:r>
-        <w:rPr>
-          <w:sz w:val="22"/>
-        </w:rPr>
-        <w:t>Tip: Present sufficient information so the reader can make an independent judgment regarding the interpretation of the findings.</w:t>
+        <w:t>For Mixed Methods and Survey studies only</w:t>
       </w:r>
     </w:p>
   </w:comment>
   <w:comment w:id="142" w:author="Author" w:initials="A">
-    <w:p>
-      <w:pPr>
-        <w:pStyle w:val="CommentText"/>
-      </w:pPr>
-      <w:r>
-        <w:rPr>
-          <w:rStyle w:val="CommentReference"/>
-        </w:rPr>
-        <w:annotationRef/>
-      </w:r>
-      <w:r>
-        <w:t>For Mixed Methods and Survey studies only</w:t>
-      </w:r>
-    </w:p>
-  </w:comment>
-  <w:comment w:id="143" w:author="Author" w:initials="A">
     <w:p>
       <w:pPr>
         <w:pStyle w:val="CommentText"/>
@@ -26105,6 +26429,25 @@
       </w:r>
     </w:p>
   </w:comment>
+  <w:comment w:id="143" w:author="Author" w:initials="A">
+    <w:p>
+      <w:pPr>
+        <w:pStyle w:val="CommentText"/>
+      </w:pPr>
+      <w:r>
+        <w:rPr>
+          <w:rStyle w:val="CommentReference"/>
+        </w:rPr>
+        <w:annotationRef/>
+      </w:r>
+      <w:r>
+        <w:rPr>
+          <w:sz w:val="22"/>
+        </w:rPr>
+        <w:t>Repeat this process for each research question.</w:t>
+      </w:r>
+    </w:p>
+  </w:comment>
   <w:comment w:id="144" w:author="Author" w:initials="A">
     <w:p>
       <w:pPr>
@@ -26120,7 +26463,26 @@
         <w:rPr>
           <w:sz w:val="22"/>
         </w:rPr>
-        <w:t>Repeat this process for each research question.</w:t>
+        <w:t xml:space="preserve">Tip: Tables and figures should not be included on the same page. If you introduce a table or figure in the middle of the page and there is not enough room to include the entire table or figure on the page, it must be placed on the next page. </w:t>
+      </w:r>
+      <w:r>
+        <w:rPr>
+          <w:sz w:val="22"/>
+        </w:rPr>
+        <w:t>P</w:t>
+      </w:r>
+      <w:r>
+        <w:rPr>
+          <w:sz w:val="22"/>
+        </w:rPr>
+        <w:t xml:space="preserve">erform a hard right return (hold down the shift key while hitting the return key) and begin the table on the next page. </w:t>
+      </w:r>
+      <w:r>
+        <w:rPr>
+          <w:rStyle w:val="CommentReference"/>
+          <w:sz w:val="22"/>
+        </w:rPr>
+        <w:annotationRef/>
       </w:r>
     </w:p>
   </w:comment>
@@ -26139,19 +26501,7 @@
         <w:rPr>
           <w:sz w:val="22"/>
         </w:rPr>
-        <w:t xml:space="preserve">Tip: Tables and figures should not be included on the same page. If you introduce a table or figure in the middle of the page and there is not enough room to include the entire table or figure on the page, it must be placed on the next page. </w:t>
-      </w:r>
-      <w:r>
-        <w:rPr>
-          <w:sz w:val="22"/>
-        </w:rPr>
-        <w:t>P</w:t>
-      </w:r>
-      <w:r>
-        <w:rPr>
-          <w:sz w:val="22"/>
-        </w:rPr>
-        <w:t xml:space="preserve">erform a hard right return (hold down the shift key while hitting the return key) and begin the table on the next page. </w:t>
+        <w:t>Tip: Tables and figures should be placed with the corresponding research question. The formatting of tables varies, depending on the statistical test. Follow APA formatting requirements for tables, titles, figures, and captions.</w:t>
       </w:r>
       <w:r>
         <w:rPr>
@@ -26177,32 +26527,6 @@
         <w:rPr>
           <w:sz w:val="22"/>
         </w:rPr>
-        <w:t>Tip: Tables and figures should be placed with the corresponding research question. The formatting of tables varies, depending on the statistical test. Follow APA formatting requirements for tables, titles, figures, and captions.</w:t>
-      </w:r>
-      <w:r>
-        <w:rPr>
-          <w:rStyle w:val="CommentReference"/>
-          <w:sz w:val="22"/>
-        </w:rPr>
-        <w:annotationRef/>
-      </w:r>
-    </w:p>
-  </w:comment>
-  <w:comment w:id="147" w:author="Author" w:initials="A">
-    <w:p>
-      <w:pPr>
-        <w:pStyle w:val="CommentText"/>
-      </w:pPr>
-      <w:r>
-        <w:rPr>
-          <w:rStyle w:val="CommentReference"/>
-        </w:rPr>
-        <w:annotationRef/>
-      </w:r>
-      <w:r>
-        <w:rPr>
-          <w:sz w:val="22"/>
-        </w:rPr>
         <w:t xml:space="preserve">Tip: Tables and figures must be referenced in the text. Please refer to APA guidelines regarding when and how to use tables and figures. Do </w:t>
       </w:r>
       <w:r>
@@ -26220,7 +26544,7 @@
       </w:r>
     </w:p>
   </w:comment>
-  <w:comment w:id="153" w:author="Author" w:initials="A">
+  <w:comment w:id="152" w:author="Author" w:initials="A">
     <w:p>
       <w:pPr>
         <w:pStyle w:val="CommentText"/>
@@ -26246,7 +26570,7 @@
       </w:hyperlink>
     </w:p>
   </w:comment>
-  <w:comment w:id="162" w:author="Author" w:initials="A">
+  <w:comment w:id="161" w:author="Author" w:initials="A">
     <w:p>
       <w:pPr>
         <w:pStyle w:val="CommentText"/>
@@ -26267,7 +26591,7 @@
       </w:r>
     </w:p>
   </w:comment>
-  <w:comment w:id="166" w:author="Author" w:initials="A">
+  <w:comment w:id="165" w:author="Author" w:initials="A">
     <w:p>
       <w:pPr>
         <w:pStyle w:val="CommentText"/>
@@ -26284,16 +26608,95 @@
         </w:rPr>
         <w:t>Repeat this process for each research question.</w:t>
       </w:r>
+    </w:p>
+  </w:comment>
+  <w:comment w:id="183" w:author="Author" w:initials="A">
+    <w:p>
+      <w:pPr>
+        <w:pStyle w:val="CommentText"/>
+        <w:rPr>
+          <w:sz w:val="22"/>
+          <w:szCs w:val="22"/>
+        </w:rPr>
+      </w:pPr>
+      <w:r>
+        <w:rPr>
+          <w:rStyle w:val="CommentReference"/>
+        </w:rPr>
+        <w:annotationRef/>
+      </w:r>
+      <w:r>
+        <w:rPr>
+          <w:rStyle w:val="CommentReference"/>
+        </w:rPr>
+        <w:annotationRef/>
+      </w:r>
+      <w:r>
+        <w:rPr>
+          <w:sz w:val="22"/>
+          <w:szCs w:val="22"/>
+        </w:rPr>
+        <w:t xml:space="preserve">Each appendix </w:t>
+      </w:r>
+      <w:r>
+        <w:rPr>
+          <w:sz w:val="22"/>
+          <w:szCs w:val="22"/>
+        </w:rPr>
+        <w:t>referenced</w:t>
+      </w:r>
+      <w:r>
+        <w:rPr>
+          <w:sz w:val="22"/>
+          <w:szCs w:val="22"/>
+        </w:rPr>
+        <w:t xml:space="preserve"> in the text should appear in this section at the end of the manuscript. Appendices should be listed in the order referenced in the text.</w:t>
+      </w:r>
+    </w:p>
+    <w:p>
+      <w:pPr>
+        <w:pStyle w:val="CommentText"/>
+        <w:rPr>
+          <w:sz w:val="22"/>
+          <w:szCs w:val="22"/>
+        </w:rPr>
+      </w:pPr>
+    </w:p>
+    <w:p>
+      <w:pPr>
+        <w:pStyle w:val="CommentText"/>
+      </w:pPr>
+      <w:r>
+        <w:rPr>
+          <w:sz w:val="22"/>
+          <w:szCs w:val="22"/>
+        </w:rPr>
+        <w:t>Remember to include each appendix in your Table of Contents</w:t>
+      </w:r>
+      <w:r>
+        <w:rPr>
+          <w:sz w:val="22"/>
+          <w:szCs w:val="22"/>
+        </w:rPr>
+        <w:t xml:space="preserve">. Apply the </w:t>
+      </w:r>
+      <w:r>
+        <w:rPr>
+          <w:sz w:val="22"/>
+        </w:rPr>
+        <w:t xml:space="preserve">level 1 heading for each appendix title and the appendix name. Replace “XXX” with the appendix name. </w:t>
+      </w:r>
+    </w:p>
+    <w:p>
+      <w:pPr>
+        <w:pStyle w:val="CommentText"/>
+      </w:pPr>
     </w:p>
   </w:comment>
   <w:comment w:id="184" w:author="Author" w:initials="A">
     <w:p>
       <w:pPr>
         <w:pStyle w:val="CommentText"/>
-        <w:rPr>
-          <w:sz w:val="22"/>
-          <w:szCs w:val="22"/>
-        </w:rPr>
       </w:pPr>
       <w:r>
         <w:rPr>
@@ -26302,71 +26705,16 @@
         <w:annotationRef/>
       </w:r>
       <w:r>
-        <w:rPr>
-          <w:rStyle w:val="CommentReference"/>
-        </w:rPr>
-        <w:annotationRef/>
-      </w:r>
-      <w:r>
-        <w:rPr>
-          <w:sz w:val="22"/>
-          <w:szCs w:val="22"/>
-        </w:rPr>
-        <w:t xml:space="preserve">Each appendix </w:t>
-      </w:r>
-      <w:r>
-        <w:rPr>
-          <w:sz w:val="22"/>
-          <w:szCs w:val="22"/>
-        </w:rPr>
-        <w:t>referenced</w:t>
-      </w:r>
-      <w:r>
-        <w:rPr>
-          <w:sz w:val="22"/>
-          <w:szCs w:val="22"/>
-        </w:rPr>
-        <w:t xml:space="preserve"> in the text should appear in this section at the end of the manuscript. Appendices should be listed in the order referenced in the text.</w:t>
+        <w:t>Images, Graphs, and Tables should be included in the text.</w:t>
       </w:r>
     </w:p>
     <w:p>
       <w:pPr>
         <w:pStyle w:val="CommentText"/>
-        <w:rPr>
-          <w:sz w:val="22"/>
-          <w:szCs w:val="22"/>
-        </w:rPr>
-      </w:pPr>
-    </w:p>
-    <w:p>
-      <w:pPr>
-        <w:pStyle w:val="CommentText"/>
-      </w:pPr>
-      <w:r>
-        <w:rPr>
-          <w:sz w:val="22"/>
-          <w:szCs w:val="22"/>
-        </w:rPr>
-        <w:t>Remember to include each appendix in your Table of Contents</w:t>
-      </w:r>
-      <w:r>
-        <w:rPr>
-          <w:sz w:val="22"/>
-          <w:szCs w:val="22"/>
-        </w:rPr>
-        <w:t xml:space="preserve">. Apply the </w:t>
-      </w:r>
-      <w:r>
-        <w:rPr>
-          <w:sz w:val="22"/>
-        </w:rPr>
-        <w:t xml:space="preserve">level 1 heading for each appendix title and the appendix name. Replace “XXX” with the appendix name. </w:t>
-      </w:r>
-    </w:p>
-    <w:p>
-      <w:pPr>
-        <w:pStyle w:val="CommentText"/>
-      </w:pPr>
+      </w:pPr>
+      <w:r>
+        <w:t>The only exception is for the table of the Variables (Dictionary) of the initial Dataset</w:t>
+      </w:r>
     </w:p>
   </w:comment>
   <w:comment w:id="185" w:author="Author" w:initials="A">
@@ -26381,31 +26729,23 @@
         <w:annotationRef/>
       </w:r>
       <w:r>
-        <w:t>Images, Graphs, and Tables should be included in the text.</w:t>
-      </w:r>
-    </w:p>
+        <w:t>Be sure to de-identify all materials so readers cannot identify participants or where data were specifically collected.</w:t>
+      </w:r>
+    </w:p>
+  </w:comment>
+  <w:comment w:id="189" w:author="Author" w:initials="A">
     <w:p>
       <w:pPr>
         <w:pStyle w:val="CommentText"/>
       </w:pPr>
       <w:r>
-        <w:t>The only exception is for the table of the Variables (Dictionary) of the initial Dataset</w:t>
-      </w:r>
-    </w:p>
-  </w:comment>
-  <w:comment w:id="186" w:author="Author" w:initials="A">
-    <w:p>
-      <w:pPr>
-        <w:pStyle w:val="CommentText"/>
-      </w:pPr>
-      <w:r>
         <w:rPr>
           <w:rStyle w:val="CommentReference"/>
         </w:rPr>
         <w:annotationRef/>
       </w:r>
       <w:r>
-        <w:t>Be sure to de-identify all materials so readers cannot identify participants or where data were specifically collected.</w:t>
+        <w:t>The code modules should be included in this Appendix</w:t>
       </w:r>
     </w:p>
   </w:comment>
@@ -26421,27 +26761,11 @@
         <w:annotationRef/>
       </w:r>
       <w:r>
-        <w:t>The code modules should be included in this Appendix</w:t>
+        <w:t>Special licenses Permissions and IRB letter should be included in Appendices</w:t>
       </w:r>
     </w:p>
   </w:comment>
-  <w:comment w:id="191" w:author="Author" w:initials="A">
-    <w:p>
-      <w:pPr>
-        <w:pStyle w:val="CommentText"/>
-      </w:pPr>
-      <w:r>
-        <w:rPr>
-          <w:rStyle w:val="CommentReference"/>
-        </w:rPr>
-        <w:annotationRef/>
-      </w:r>
-      <w:r>
-        <w:t>Special licenses Permissions and IRB letter should be included in Appendices</w:t>
-      </w:r>
-    </w:p>
-  </w:comment>
-  <w:comment w:id="193" w:author="Author" w:initials="A">
+  <w:comment w:id="192" w:author="Author" w:initials="A">
     <w:p>
       <w:pPr>
         <w:pStyle w:val="CommentText"/>
@@ -26463,7 +26787,6 @@
 <file path=word/commentsExtended.xml><?xml version="1.0" encoding="utf-8"?>
 <w15:commentsEx xmlns:wpc="http://schemas.microsoft.com/office/word/2010/wordprocessingCanvas" xmlns:cx="http://schemas.microsoft.com/office/drawing/2014/chartex" xmlns:cx1="http://schemas.microsoft.com/office/drawing/2015/9/8/chartex" xmlns:cx2="http://schemas.microsoft.com/office/drawing/2015/10/21/chartex" xmlns:cx3="http://schemas.microsoft.com/office/drawing/2016/5/9/chartex" xmlns:cx4="http://schemas.microsoft.com/office/drawing/2016/5/10/chartex" xmlns:cx5="http://schemas.microsoft.com/office/drawing/2016/5/11/chartex" xmlns:cx6="http://schemas.microsoft.com/office/drawing/2016/5/12/chartex" xmlns:cx7="http://schemas.microsoft.com/office/drawing/2016/5/13/chartex" xmlns:cx8="http://schemas.microsoft.com/office/drawing/2016/5/14/chartex" xmlns:mc="http://schemas.openxmlformats.org/markup-compatibility/2006" xmlns:aink="http://schemas.microsoft.com/office/drawing/2016/ink" xmlns:am3d="http://schemas.microsoft.com/office/drawing/2017/model3d" xmlns:o="urn:schemas-microsoft-com:office:office" xmlns:oel="http://schemas.microsoft.com/office/2019/extlst" xmlns:r="http://schemas.openxmlformats.org/officeDocument/2006/relationships" xmlns:m="http://schemas.openxmlformats.org/officeDocument/2006/math" xmlns:v="urn:schemas-microsoft-com:vml" xmlns:wp14="http://schemas.microsoft.com/office/word/2010/wordprocessingDrawing" xmlns:wp="http://schemas.openxmlformats.org/drawingml/2006/wordprocessingDrawing" xmlns:w10="urn:schemas-microsoft-com:office:word" xmlns:w="http://schemas.openxmlformats.org/wordprocessingml/2006/main" xmlns:w14="http://schemas.microsoft.com/office/word/2010/wordml" xmlns:w15="http://schemas.microsoft.com/office/word/2012/wordml" xmlns:w16cex="http://schemas.microsoft.com/office/word/2018/wordml/cex" xmlns:w16cid="http://schemas.microsoft.com/office/word/2016/wordml/cid" xmlns:w16="http://schemas.microsoft.com/office/word/2018/wordml" xmlns:w16du="http://schemas.microsoft.com/office/word/2023/wordml/word16du" xmlns:w16sdtdh="http://schemas.microsoft.com/office/word/2020/wordml/sdtdatahash" xmlns:w16sdtfl="http://schemas.microsoft.com/office/word/2024/wordml/sdtformatlock" xmlns:w16se="http://schemas.microsoft.com/office/word/2015/wordml/symex" xmlns:wpg="http://schemas.microsoft.com/office/word/2010/wordprocessingGroup" xmlns:wpi="http://schemas.microsoft.com/office/word/2010/wordprocessingInk" xmlns:wne="http://schemas.microsoft.com/office/word/2006/wordml" xmlns:wps="http://schemas.microsoft.com/office/word/2010/wordprocessingShape" mc:Ignorable="w14 w15 w16se w16cid w16 w16cex w16sdtdh w16sdtfl w16du wp14">
   <w15:commentEx w15:paraId="3CC38E23" w15:done="0"/>
-  <w15:commentEx w15:paraId="490C9984" w15:done="0"/>
   <w15:commentEx w15:paraId="036A2C9B" w15:done="0"/>
   <w15:commentEx w15:paraId="1B3DED02" w15:done="0"/>
   <w15:commentEx w15:paraId="624B6D96" w15:done="0"/>
@@ -26486,7 +26809,6 @@
 <file path=word/commentsIds.xml><?xml version="1.0" encoding="utf-8"?>
 <w16cid:commentsIds xmlns:wpc="http://schemas.microsoft.com/office/word/2010/wordprocessingCanvas" xmlns:cx="http://schemas.microsoft.com/office/drawing/2014/chartex" xmlns:cx1="http://schemas.microsoft.com/office/drawing/2015/9/8/chartex" xmlns:cx2="http://schemas.microsoft.com/office/drawing/2015/10/21/chartex" xmlns:cx3="http://schemas.microsoft.com/office/drawing/2016/5/9/chartex" xmlns:cx4="http://schemas.microsoft.com/office/drawing/2016/5/10/chartex" xmlns:cx5="http://schemas.microsoft.com/office/drawing/2016/5/11/chartex" xmlns:cx6="http://schemas.microsoft.com/office/drawing/2016/5/12/chartex" xmlns:cx7="http://schemas.microsoft.com/office/drawing/2016/5/13/chartex" xmlns:cx8="http://schemas.microsoft.com/office/drawing/2016/5/14/chartex" xmlns:mc="http://schemas.openxmlformats.org/markup-compatibility/2006" xmlns:aink="http://schemas.microsoft.com/office/drawing/2016/ink" xmlns:am3d="http://schemas.microsoft.com/office/drawing/2017/model3d" xmlns:o="urn:schemas-microsoft-com:office:office" xmlns:oel="http://schemas.microsoft.com/office/2019/extlst" xmlns:r="http://schemas.openxmlformats.org/officeDocument/2006/relationships" xmlns:m="http://schemas.openxmlformats.org/officeDocument/2006/math" xmlns:v="urn:schemas-microsoft-com:vml" xmlns:wp14="http://schemas.microsoft.com/office/word/2010/wordprocessingDrawing" xmlns:wp="http://schemas.openxmlformats.org/drawingml/2006/wordprocessingDrawing" xmlns:w10="urn:schemas-microsoft-com:office:word" xmlns:w="http://schemas.openxmlformats.org/wordprocessingml/2006/main" xmlns:w14="http://schemas.microsoft.com/office/word/2010/wordml" xmlns:w15="http://schemas.microsoft.com/office/word/2012/wordml" xmlns:w16cex="http://schemas.microsoft.com/office/word/2018/wordml/cex" xmlns:w16cid="http://schemas.microsoft.com/office/word/2016/wordml/cid" xmlns:w16="http://schemas.microsoft.com/office/word/2018/wordml" xmlns:w16du="http://schemas.microsoft.com/office/word/2023/wordml/word16du" xmlns:w16sdtdh="http://schemas.microsoft.com/office/word/2020/wordml/sdtdatahash" xmlns:w16sdtfl="http://schemas.microsoft.com/office/word/2024/wordml/sdtformatlock" xmlns:w16se="http://schemas.microsoft.com/office/word/2015/wordml/symex" xmlns:wpg="http://schemas.microsoft.com/office/word/2010/wordprocessingGroup" xmlns:wpi="http://schemas.microsoft.com/office/word/2010/wordprocessingInk" xmlns:wne="http://schemas.microsoft.com/office/word/2006/wordml" xmlns:wps="http://schemas.microsoft.com/office/word/2010/wordprocessingShape" mc:Ignorable="w14 w15 w16se w16cid w16 w16cex w16sdtdh w16sdtfl w16du wp14">
   <w16cid:commentId w16cid:paraId="3CC38E23" w16cid:durableId="226EB7A8"/>
-  <w16cid:commentId w16cid:paraId="490C9984" w16cid:durableId="06AB3AC6"/>
   <w16cid:commentId w16cid:paraId="036A2C9B" w16cid:durableId="22E3DCDE"/>
   <w16cid:commentId w16cid:paraId="1B3DED02" w16cid:durableId="3FC62288"/>
   <w16cid:commentId w16cid:paraId="624B6D96" w16cid:durableId="2CF5212B"/>
@@ -27718,6 +28040,155 @@
     </w:lvl>
   </w:abstractNum>
   <w:abstractNum w:abstractNumId="8" w15:restartNumberingAfterBreak="0">
+    <w:nsid w:val="0D813D8D"/>
+    <w:multiLevelType w:val="multilevel"/>
+    <w:tmpl w:val="0F6605C6"/>
+    <w:lvl w:ilvl="0">
+      <w:start w:val="1"/>
+      <w:numFmt w:val="bullet"/>
+      <w:lvlText w:val=""/>
+      <w:lvlJc w:val="left"/>
+      <w:pPr>
+        <w:tabs>
+          <w:tab w:val="num" w:pos="720"/>
+        </w:tabs>
+        <w:ind w:left="720" w:hanging="360"/>
+      </w:pPr>
+      <w:rPr>
+        <w:rFonts w:ascii="Symbol" w:hAnsi="Symbol" w:hint="default"/>
+        <w:sz w:val="20"/>
+      </w:rPr>
+    </w:lvl>
+    <w:lvl w:ilvl="1" w:tentative="1">
+      <w:start w:val="1"/>
+      <w:numFmt w:val="bullet"/>
+      <w:lvlText w:val="o"/>
+      <w:lvlJc w:val="left"/>
+      <w:pPr>
+        <w:tabs>
+          <w:tab w:val="num" w:pos="1440"/>
+        </w:tabs>
+        <w:ind w:left="1440" w:hanging="360"/>
+      </w:pPr>
+      <w:rPr>
+        <w:rFonts w:ascii="Courier New" w:hAnsi="Courier New" w:hint="default"/>
+        <w:sz w:val="20"/>
+      </w:rPr>
+    </w:lvl>
+    <w:lvl w:ilvl="2" w:tentative="1">
+      <w:start w:val="1"/>
+      <w:numFmt w:val="bullet"/>
+      <w:lvlText w:val=""/>
+      <w:lvlJc w:val="left"/>
+      <w:pPr>
+        <w:tabs>
+          <w:tab w:val="num" w:pos="2160"/>
+        </w:tabs>
+        <w:ind w:left="2160" w:hanging="360"/>
+      </w:pPr>
+      <w:rPr>
+        <w:rFonts w:ascii="Wingdings" w:hAnsi="Wingdings" w:hint="default"/>
+        <w:sz w:val="20"/>
+      </w:rPr>
+    </w:lvl>
+    <w:lvl w:ilvl="3" w:tentative="1">
+      <w:start w:val="1"/>
+      <w:numFmt w:val="bullet"/>
+      <w:lvlText w:val=""/>
+      <w:lvlJc w:val="left"/>
+      <w:pPr>
+        <w:tabs>
+          <w:tab w:val="num" w:pos="2880"/>
+        </w:tabs>
+        <w:ind w:left="2880" w:hanging="360"/>
+      </w:pPr>
+      <w:rPr>
+        <w:rFonts w:ascii="Wingdings" w:hAnsi="Wingdings" w:hint="default"/>
+        <w:sz w:val="20"/>
+      </w:rPr>
+    </w:lvl>
+    <w:lvl w:ilvl="4" w:tentative="1">
+      <w:start w:val="1"/>
+      <w:numFmt w:val="bullet"/>
+      <w:lvlText w:val=""/>
+      <w:lvlJc w:val="left"/>
+      <w:pPr>
+        <w:tabs>
+          <w:tab w:val="num" w:pos="3600"/>
+        </w:tabs>
+        <w:ind w:left="3600" w:hanging="360"/>
+      </w:pPr>
+      <w:rPr>
+        <w:rFonts w:ascii="Wingdings" w:hAnsi="Wingdings" w:hint="default"/>
+        <w:sz w:val="20"/>
+      </w:rPr>
+    </w:lvl>
+    <w:lvl w:ilvl="5" w:tentative="1">
+      <w:start w:val="1"/>
+      <w:numFmt w:val="bullet"/>
+      <w:lvlText w:val=""/>
+      <w:lvlJc w:val="left"/>
+      <w:pPr>
+        <w:tabs>
+          <w:tab w:val="num" w:pos="4320"/>
+        </w:tabs>
+        <w:ind w:left="4320" w:hanging="360"/>
+      </w:pPr>
+      <w:rPr>
+        <w:rFonts w:ascii="Wingdings" w:hAnsi="Wingdings" w:hint="default"/>
+        <w:sz w:val="20"/>
+      </w:rPr>
+    </w:lvl>
+    <w:lvl w:ilvl="6" w:tentative="1">
+      <w:start w:val="1"/>
+      <w:numFmt w:val="bullet"/>
+      <w:lvlText w:val=""/>
+      <w:lvlJc w:val="left"/>
+      <w:pPr>
+        <w:tabs>
+          <w:tab w:val="num" w:pos="5040"/>
+        </w:tabs>
+        <w:ind w:left="5040" w:hanging="360"/>
+      </w:pPr>
+      <w:rPr>
+        <w:rFonts w:ascii="Wingdings" w:hAnsi="Wingdings" w:hint="default"/>
+        <w:sz w:val="20"/>
+      </w:rPr>
+    </w:lvl>
+    <w:lvl w:ilvl="7" w:tentative="1">
+      <w:start w:val="1"/>
+      <w:numFmt w:val="bullet"/>
+      <w:lvlText w:val=""/>
+      <w:lvlJc w:val="left"/>
+      <w:pPr>
+        <w:tabs>
+          <w:tab w:val="num" w:pos="5760"/>
+        </w:tabs>
+        <w:ind w:left="5760" w:hanging="360"/>
+      </w:pPr>
+      <w:rPr>
+        <w:rFonts w:ascii="Wingdings" w:hAnsi="Wingdings" w:hint="default"/>
+        <w:sz w:val="20"/>
+      </w:rPr>
+    </w:lvl>
+    <w:lvl w:ilvl="8" w:tentative="1">
+      <w:start w:val="1"/>
+      <w:numFmt w:val="bullet"/>
+      <w:lvlText w:val=""/>
+      <w:lvlJc w:val="left"/>
+      <w:pPr>
+        <w:tabs>
+          <w:tab w:val="num" w:pos="6480"/>
+        </w:tabs>
+        <w:ind w:left="6480" w:hanging="360"/>
+      </w:pPr>
+      <w:rPr>
+        <w:rFonts w:ascii="Wingdings" w:hAnsi="Wingdings" w:hint="default"/>
+        <w:sz w:val="20"/>
+      </w:rPr>
+    </w:lvl>
+  </w:abstractNum>
+  <w:abstractNum w:abstractNumId="9" w15:restartNumberingAfterBreak="0">
     <w:nsid w:val="0FE7388A"/>
     <w:multiLevelType w:val="multilevel"/>
     <w:tmpl w:val="83D0631E"/>
@@ -27866,7 +28337,7 @@
       </w:rPr>
     </w:lvl>
   </w:abstractNum>
-  <w:abstractNum w:abstractNumId="9" w15:restartNumberingAfterBreak="0">
+  <w:abstractNum w:abstractNumId="10" w15:restartNumberingAfterBreak="0">
     <w:nsid w:val="10A24912"/>
     <w:multiLevelType w:val="hybridMultilevel"/>
     <w:tmpl w:val="E7901C20"/>
@@ -27979,7 +28450,7 @@
       </w:rPr>
     </w:lvl>
   </w:abstractNum>
-  <w:abstractNum w:abstractNumId="10" w15:restartNumberingAfterBreak="0">
+  <w:abstractNum w:abstractNumId="11" w15:restartNumberingAfterBreak="0">
     <w:nsid w:val="14390AE1"/>
     <w:multiLevelType w:val="multilevel"/>
     <w:tmpl w:val="2AFA0FB6"/>
@@ -28128,7 +28599,7 @@
       </w:rPr>
     </w:lvl>
   </w:abstractNum>
-  <w:abstractNum w:abstractNumId="11" w15:restartNumberingAfterBreak="0">
+  <w:abstractNum w:abstractNumId="12" w15:restartNumberingAfterBreak="0">
     <w:nsid w:val="179E4878"/>
     <w:multiLevelType w:val="multilevel"/>
     <w:tmpl w:val="C0565D70"/>
@@ -28277,7 +28748,7 @@
       </w:rPr>
     </w:lvl>
   </w:abstractNum>
-  <w:abstractNum w:abstractNumId="12" w15:restartNumberingAfterBreak="0">
+  <w:abstractNum w:abstractNumId="13" w15:restartNumberingAfterBreak="0">
     <w:nsid w:val="18506098"/>
     <w:multiLevelType w:val="multilevel"/>
     <w:tmpl w:val="D6AC1DA0"/>
@@ -28426,7 +28897,7 @@
       </w:rPr>
     </w:lvl>
   </w:abstractNum>
-  <w:abstractNum w:abstractNumId="13" w15:restartNumberingAfterBreak="0">
+  <w:abstractNum w:abstractNumId="14" w15:restartNumberingAfterBreak="0">
     <w:nsid w:val="1B930CFE"/>
     <w:multiLevelType w:val="multilevel"/>
     <w:tmpl w:val="1F046724"/>
@@ -28543,7 +29014,7 @@
       </w:pPr>
     </w:lvl>
   </w:abstractNum>
-  <w:abstractNum w:abstractNumId="14" w15:restartNumberingAfterBreak="0">
+  <w:abstractNum w:abstractNumId="15" w15:restartNumberingAfterBreak="0">
     <w:nsid w:val="1C300259"/>
     <w:multiLevelType w:val="multilevel"/>
     <w:tmpl w:val="7BD2A97E"/>
@@ -28692,7 +29163,7 @@
       </w:rPr>
     </w:lvl>
   </w:abstractNum>
-  <w:abstractNum w:abstractNumId="15" w15:restartNumberingAfterBreak="0">
+  <w:abstractNum w:abstractNumId="16" w15:restartNumberingAfterBreak="0">
     <w:nsid w:val="1DB0250E"/>
     <w:multiLevelType w:val="multilevel"/>
     <w:tmpl w:val="8FA0967A"/>
@@ -28805,7 +29276,7 @@
       </w:pPr>
     </w:lvl>
   </w:abstractNum>
-  <w:abstractNum w:abstractNumId="16" w15:restartNumberingAfterBreak="0">
+  <w:abstractNum w:abstractNumId="17" w15:restartNumberingAfterBreak="0">
     <w:nsid w:val="1F27568A"/>
     <w:multiLevelType w:val="multilevel"/>
     <w:tmpl w:val="7CAE84F4"/>
@@ -28954,7 +29425,7 @@
       </w:rPr>
     </w:lvl>
   </w:abstractNum>
-  <w:abstractNum w:abstractNumId="17" w15:restartNumberingAfterBreak="0">
+  <w:abstractNum w:abstractNumId="18" w15:restartNumberingAfterBreak="0">
     <w:nsid w:val="20243122"/>
     <w:multiLevelType w:val="multilevel"/>
     <w:tmpl w:val="444A4134"/>
@@ -29103,7 +29574,7 @@
       </w:rPr>
     </w:lvl>
   </w:abstractNum>
-  <w:abstractNum w:abstractNumId="18" w15:restartNumberingAfterBreak="0">
+  <w:abstractNum w:abstractNumId="19" w15:restartNumberingAfterBreak="0">
     <w:nsid w:val="21754BD0"/>
     <w:multiLevelType w:val="multilevel"/>
     <w:tmpl w:val="2DD8FB68"/>
@@ -29223,7 +29694,7 @@
       </w:pPr>
     </w:lvl>
   </w:abstractNum>
-  <w:abstractNum w:abstractNumId="19" w15:restartNumberingAfterBreak="0">
+  <w:abstractNum w:abstractNumId="20" w15:restartNumberingAfterBreak="0">
     <w:nsid w:val="247D17A6"/>
     <w:multiLevelType w:val="multilevel"/>
     <w:tmpl w:val="E7DA169A"/>
@@ -29336,7 +29807,7 @@
       </w:pPr>
     </w:lvl>
   </w:abstractNum>
-  <w:abstractNum w:abstractNumId="20" w15:restartNumberingAfterBreak="0">
+  <w:abstractNum w:abstractNumId="21" w15:restartNumberingAfterBreak="0">
     <w:nsid w:val="2DFB23BB"/>
     <w:multiLevelType w:val="multilevel"/>
     <w:tmpl w:val="112E7E86"/>
@@ -29485,7 +29956,7 @@
       </w:rPr>
     </w:lvl>
   </w:abstractNum>
-  <w:abstractNum w:abstractNumId="21" w15:restartNumberingAfterBreak="0">
+  <w:abstractNum w:abstractNumId="22" w15:restartNumberingAfterBreak="0">
     <w:nsid w:val="2E1636D8"/>
     <w:multiLevelType w:val="hybridMultilevel"/>
     <w:tmpl w:val="8210262A"/>
@@ -29598,7 +30069,7 @@
       </w:rPr>
     </w:lvl>
   </w:abstractNum>
-  <w:abstractNum w:abstractNumId="22" w15:restartNumberingAfterBreak="0">
+  <w:abstractNum w:abstractNumId="23" w15:restartNumberingAfterBreak="0">
     <w:nsid w:val="303C2A55"/>
     <w:multiLevelType w:val="multilevel"/>
     <w:tmpl w:val="6E1230D6"/>
@@ -29747,7 +30218,7 @@
       </w:rPr>
     </w:lvl>
   </w:abstractNum>
-  <w:abstractNum w:abstractNumId="23" w15:restartNumberingAfterBreak="0">
+  <w:abstractNum w:abstractNumId="24" w15:restartNumberingAfterBreak="0">
     <w:nsid w:val="31FA0165"/>
     <w:multiLevelType w:val="multilevel"/>
     <w:tmpl w:val="557AA502"/>
@@ -29889,7 +30360,7 @@
       </w:rPr>
     </w:lvl>
   </w:abstractNum>
-  <w:abstractNum w:abstractNumId="24" w15:restartNumberingAfterBreak="0">
+  <w:abstractNum w:abstractNumId="25" w15:restartNumberingAfterBreak="0">
     <w:nsid w:val="32B62016"/>
     <w:multiLevelType w:val="multilevel"/>
     <w:tmpl w:val="57105E84"/>
@@ -30038,7 +30509,7 @@
       </w:rPr>
     </w:lvl>
   </w:abstractNum>
-  <w:abstractNum w:abstractNumId="25" w15:restartNumberingAfterBreak="0">
+  <w:abstractNum w:abstractNumId="26" w15:restartNumberingAfterBreak="0">
     <w:nsid w:val="33DD55C0"/>
     <w:multiLevelType w:val="multilevel"/>
     <w:tmpl w:val="F16A3464"/>
@@ -30151,7 +30622,7 @@
       </w:pPr>
     </w:lvl>
   </w:abstractNum>
-  <w:abstractNum w:abstractNumId="26" w15:restartNumberingAfterBreak="0">
+  <w:abstractNum w:abstractNumId="27" w15:restartNumberingAfterBreak="0">
     <w:nsid w:val="3400190C"/>
     <w:multiLevelType w:val="multilevel"/>
     <w:tmpl w:val="21DA134E"/>
@@ -30300,7 +30771,7 @@
       </w:rPr>
     </w:lvl>
   </w:abstractNum>
-  <w:abstractNum w:abstractNumId="27" w15:restartNumberingAfterBreak="0">
+  <w:abstractNum w:abstractNumId="28" w15:restartNumberingAfterBreak="0">
     <w:nsid w:val="36272B44"/>
     <w:multiLevelType w:val="multilevel"/>
     <w:tmpl w:val="3FD40C26"/>
@@ -30416,7 +30887,7 @@
       </w:pPr>
     </w:lvl>
   </w:abstractNum>
-  <w:abstractNum w:abstractNumId="28" w15:restartNumberingAfterBreak="0">
+  <w:abstractNum w:abstractNumId="29" w15:restartNumberingAfterBreak="0">
     <w:nsid w:val="36481BCB"/>
     <w:multiLevelType w:val="multilevel"/>
     <w:tmpl w:val="EEB643CC"/>
@@ -30529,7 +31000,7 @@
       </w:pPr>
     </w:lvl>
   </w:abstractNum>
-  <w:abstractNum w:abstractNumId="29" w15:restartNumberingAfterBreak="0">
+  <w:abstractNum w:abstractNumId="30" w15:restartNumberingAfterBreak="0">
     <w:nsid w:val="373363D8"/>
     <w:multiLevelType w:val="hybridMultilevel"/>
     <w:tmpl w:val="5E66FBB4"/>
@@ -30642,7 +31113,7 @@
       </w:rPr>
     </w:lvl>
   </w:abstractNum>
-  <w:abstractNum w:abstractNumId="30" w15:restartNumberingAfterBreak="0">
+  <w:abstractNum w:abstractNumId="31" w15:restartNumberingAfterBreak="0">
     <w:nsid w:val="37CF4AF6"/>
     <w:multiLevelType w:val="multilevel"/>
     <w:tmpl w:val="F48AD83A"/>
@@ -30755,7 +31226,7 @@
       </w:pPr>
     </w:lvl>
   </w:abstractNum>
-  <w:abstractNum w:abstractNumId="31" w15:restartNumberingAfterBreak="0">
+  <w:abstractNum w:abstractNumId="32" w15:restartNumberingAfterBreak="0">
     <w:nsid w:val="38832EAD"/>
     <w:multiLevelType w:val="multilevel"/>
     <w:tmpl w:val="B98EF31A"/>
@@ -30872,7 +31343,7 @@
       </w:pPr>
     </w:lvl>
   </w:abstractNum>
-  <w:abstractNum w:abstractNumId="32" w15:restartNumberingAfterBreak="0">
+  <w:abstractNum w:abstractNumId="33" w15:restartNumberingAfterBreak="0">
     <w:nsid w:val="3BD04AB0"/>
     <w:multiLevelType w:val="hybridMultilevel"/>
     <w:tmpl w:val="20A49488"/>
@@ -30985,7 +31456,7 @@
       </w:rPr>
     </w:lvl>
   </w:abstractNum>
-  <w:abstractNum w:abstractNumId="33" w15:restartNumberingAfterBreak="0">
+  <w:abstractNum w:abstractNumId="34" w15:restartNumberingAfterBreak="0">
     <w:nsid w:val="431E2B07"/>
     <w:multiLevelType w:val="multilevel"/>
     <w:tmpl w:val="AE06C754"/>
@@ -31102,7 +31573,7 @@
       </w:pPr>
     </w:lvl>
   </w:abstractNum>
-  <w:abstractNum w:abstractNumId="34" w15:restartNumberingAfterBreak="0">
+  <w:abstractNum w:abstractNumId="35" w15:restartNumberingAfterBreak="0">
     <w:nsid w:val="45186312"/>
     <w:multiLevelType w:val="multilevel"/>
     <w:tmpl w:val="0CA8E44C"/>
@@ -31219,7 +31690,7 @@
       </w:pPr>
     </w:lvl>
   </w:abstractNum>
-  <w:abstractNum w:abstractNumId="35" w15:restartNumberingAfterBreak="0">
+  <w:abstractNum w:abstractNumId="36" w15:restartNumberingAfterBreak="0">
     <w:nsid w:val="45452E8C"/>
     <w:multiLevelType w:val="multilevel"/>
     <w:tmpl w:val="F5EE2EA6"/>
@@ -31336,7 +31807,7 @@
       </w:pPr>
     </w:lvl>
   </w:abstractNum>
-  <w:abstractNum w:abstractNumId="36" w15:restartNumberingAfterBreak="0">
+  <w:abstractNum w:abstractNumId="37" w15:restartNumberingAfterBreak="0">
     <w:nsid w:val="454B080C"/>
     <w:multiLevelType w:val="multilevel"/>
     <w:tmpl w:val="D834E54C"/>
@@ -31485,7 +31956,7 @@
       </w:rPr>
     </w:lvl>
   </w:abstractNum>
-  <w:abstractNum w:abstractNumId="37" w15:restartNumberingAfterBreak="0">
+  <w:abstractNum w:abstractNumId="38" w15:restartNumberingAfterBreak="0">
     <w:nsid w:val="46ED2F63"/>
     <w:multiLevelType w:val="multilevel"/>
     <w:tmpl w:val="60DC2BFE"/>
@@ -31634,7 +32105,7 @@
       </w:rPr>
     </w:lvl>
   </w:abstractNum>
-  <w:abstractNum w:abstractNumId="38" w15:restartNumberingAfterBreak="0">
+  <w:abstractNum w:abstractNumId="39" w15:restartNumberingAfterBreak="0">
     <w:nsid w:val="46FA29C8"/>
     <w:multiLevelType w:val="multilevel"/>
     <w:tmpl w:val="49243802"/>
@@ -31751,7 +32222,7 @@
       </w:pPr>
     </w:lvl>
   </w:abstractNum>
-  <w:abstractNum w:abstractNumId="39" w15:restartNumberingAfterBreak="0">
+  <w:abstractNum w:abstractNumId="40" w15:restartNumberingAfterBreak="0">
     <w:nsid w:val="47BB01E7"/>
     <w:multiLevelType w:val="multilevel"/>
     <w:tmpl w:val="5986C840"/>
@@ -31900,7 +32371,7 @@
       </w:rPr>
     </w:lvl>
   </w:abstractNum>
-  <w:abstractNum w:abstractNumId="40" w15:restartNumberingAfterBreak="0">
+  <w:abstractNum w:abstractNumId="41" w15:restartNumberingAfterBreak="0">
     <w:nsid w:val="490C0433"/>
     <w:multiLevelType w:val="multilevel"/>
     <w:tmpl w:val="84D42956"/>
@@ -32049,7 +32520,7 @@
       </w:rPr>
     </w:lvl>
   </w:abstractNum>
-  <w:abstractNum w:abstractNumId="41" w15:restartNumberingAfterBreak="0">
+  <w:abstractNum w:abstractNumId="42" w15:restartNumberingAfterBreak="0">
     <w:nsid w:val="4A1A19AC"/>
     <w:multiLevelType w:val="multilevel"/>
     <w:tmpl w:val="14A2CD88"/>
@@ -32198,7 +32669,7 @@
       </w:rPr>
     </w:lvl>
   </w:abstractNum>
-  <w:abstractNum w:abstractNumId="42" w15:restartNumberingAfterBreak="0">
+  <w:abstractNum w:abstractNumId="43" w15:restartNumberingAfterBreak="0">
     <w:nsid w:val="4BAB1A85"/>
     <w:multiLevelType w:val="multilevel"/>
     <w:tmpl w:val="39A83FA8"/>
@@ -32347,7 +32818,7 @@
       </w:rPr>
     </w:lvl>
   </w:abstractNum>
-  <w:abstractNum w:abstractNumId="43" w15:restartNumberingAfterBreak="0">
+  <w:abstractNum w:abstractNumId="44" w15:restartNumberingAfterBreak="0">
     <w:nsid w:val="4D481AFF"/>
     <w:multiLevelType w:val="multilevel"/>
     <w:tmpl w:val="9A089E70"/>
@@ -32468,7 +32939,7 @@
       </w:pPr>
     </w:lvl>
   </w:abstractNum>
-  <w:abstractNum w:abstractNumId="44" w15:restartNumberingAfterBreak="0">
+  <w:abstractNum w:abstractNumId="45" w15:restartNumberingAfterBreak="0">
     <w:nsid w:val="4DFD1944"/>
     <w:multiLevelType w:val="multilevel"/>
     <w:tmpl w:val="03BCA2E2"/>
@@ -32581,7 +33052,7 @@
       </w:pPr>
     </w:lvl>
   </w:abstractNum>
-  <w:abstractNum w:abstractNumId="45" w15:restartNumberingAfterBreak="0">
+  <w:abstractNum w:abstractNumId="46" w15:restartNumberingAfterBreak="0">
     <w:nsid w:val="4EFB4C18"/>
     <w:multiLevelType w:val="multilevel"/>
     <w:tmpl w:val="FA78735A"/>
@@ -32730,7 +33201,7 @@
       </w:rPr>
     </w:lvl>
   </w:abstractNum>
-  <w:abstractNum w:abstractNumId="46" w15:restartNumberingAfterBreak="0">
+  <w:abstractNum w:abstractNumId="47" w15:restartNumberingAfterBreak="0">
     <w:nsid w:val="4FE70C6E"/>
     <w:multiLevelType w:val="multilevel"/>
     <w:tmpl w:val="169CBCFC"/>
@@ -32879,7 +33350,7 @@
       </w:rPr>
     </w:lvl>
   </w:abstractNum>
-  <w:abstractNum w:abstractNumId="47" w15:restartNumberingAfterBreak="0">
+  <w:abstractNum w:abstractNumId="48" w15:restartNumberingAfterBreak="0">
     <w:nsid w:val="51C529A7"/>
     <w:multiLevelType w:val="multilevel"/>
     <w:tmpl w:val="4672186A"/>
@@ -33004,7 +33475,7 @@
       </w:pPr>
     </w:lvl>
   </w:abstractNum>
-  <w:abstractNum w:abstractNumId="48" w15:restartNumberingAfterBreak="0">
+  <w:abstractNum w:abstractNumId="49" w15:restartNumberingAfterBreak="0">
     <w:nsid w:val="559C0C80"/>
     <w:multiLevelType w:val="multilevel"/>
     <w:tmpl w:val="8988D0B0"/>
@@ -33120,7 +33591,7 @@
       </w:pPr>
     </w:lvl>
   </w:abstractNum>
-  <w:abstractNum w:abstractNumId="49" w15:restartNumberingAfterBreak="0">
+  <w:abstractNum w:abstractNumId="50" w15:restartNumberingAfterBreak="0">
     <w:nsid w:val="569D0359"/>
     <w:multiLevelType w:val="multilevel"/>
     <w:tmpl w:val="64EC228E"/>
@@ -33238,7 +33709,7 @@
       </w:pPr>
     </w:lvl>
   </w:abstractNum>
-  <w:abstractNum w:abstractNumId="50" w15:restartNumberingAfterBreak="0">
+  <w:abstractNum w:abstractNumId="51" w15:restartNumberingAfterBreak="0">
     <w:nsid w:val="5856167A"/>
     <w:multiLevelType w:val="hybridMultilevel"/>
     <w:tmpl w:val="D72E7CFA"/>
@@ -33351,7 +33822,7 @@
       </w:rPr>
     </w:lvl>
   </w:abstractNum>
-  <w:abstractNum w:abstractNumId="51" w15:restartNumberingAfterBreak="0">
+  <w:abstractNum w:abstractNumId="52" w15:restartNumberingAfterBreak="0">
     <w:nsid w:val="5C59071E"/>
     <w:multiLevelType w:val="multilevel"/>
     <w:tmpl w:val="8C04FF48"/>
@@ -33464,7 +33935,7 @@
       </w:pPr>
     </w:lvl>
   </w:abstractNum>
-  <w:abstractNum w:abstractNumId="52" w15:restartNumberingAfterBreak="0">
+  <w:abstractNum w:abstractNumId="53" w15:restartNumberingAfterBreak="0">
     <w:nsid w:val="609D435E"/>
     <w:multiLevelType w:val="multilevel"/>
     <w:tmpl w:val="7A904D94"/>
@@ -33613,7 +34084,7 @@
       </w:rPr>
     </w:lvl>
   </w:abstractNum>
-  <w:abstractNum w:abstractNumId="53" w15:restartNumberingAfterBreak="0">
+  <w:abstractNum w:abstractNumId="54" w15:restartNumberingAfterBreak="0">
     <w:nsid w:val="617A5905"/>
     <w:multiLevelType w:val="multilevel"/>
     <w:tmpl w:val="DB1C79F2"/>
@@ -33762,7 +34233,7 @@
       </w:rPr>
     </w:lvl>
   </w:abstractNum>
-  <w:abstractNum w:abstractNumId="54" w15:restartNumberingAfterBreak="0">
+  <w:abstractNum w:abstractNumId="55" w15:restartNumberingAfterBreak="0">
     <w:nsid w:val="6A516BC5"/>
     <w:multiLevelType w:val="multilevel"/>
     <w:tmpl w:val="7A5C9590"/>
@@ -33911,7 +34382,7 @@
       </w:rPr>
     </w:lvl>
   </w:abstractNum>
-  <w:abstractNum w:abstractNumId="55" w15:restartNumberingAfterBreak="0">
+  <w:abstractNum w:abstractNumId="56" w15:restartNumberingAfterBreak="0">
     <w:nsid w:val="6AD77F22"/>
     <w:multiLevelType w:val="multilevel"/>
     <w:tmpl w:val="2DD8FB68"/>
@@ -34031,7 +34502,7 @@
       </w:pPr>
     </w:lvl>
   </w:abstractNum>
-  <w:abstractNum w:abstractNumId="56" w15:restartNumberingAfterBreak="0">
+  <w:abstractNum w:abstractNumId="57" w15:restartNumberingAfterBreak="0">
     <w:nsid w:val="6B346D8C"/>
     <w:multiLevelType w:val="multilevel"/>
     <w:tmpl w:val="E28EF9EC"/>
@@ -34180,7 +34651,7 @@
       </w:rPr>
     </w:lvl>
   </w:abstractNum>
-  <w:abstractNum w:abstractNumId="57" w15:restartNumberingAfterBreak="0">
+  <w:abstractNum w:abstractNumId="58" w15:restartNumberingAfterBreak="0">
     <w:nsid w:val="6B893683"/>
     <w:multiLevelType w:val="hybridMultilevel"/>
     <w:tmpl w:val="D99279C0"/>
@@ -34293,7 +34764,7 @@
       </w:rPr>
     </w:lvl>
   </w:abstractNum>
-  <w:abstractNum w:abstractNumId="58" w15:restartNumberingAfterBreak="0">
+  <w:abstractNum w:abstractNumId="59" w15:restartNumberingAfterBreak="0">
     <w:nsid w:val="6CDF75DC"/>
     <w:multiLevelType w:val="multilevel"/>
     <w:tmpl w:val="8B387DBC"/>
@@ -34442,7 +34913,7 @@
       </w:rPr>
     </w:lvl>
   </w:abstractNum>
-  <w:abstractNum w:abstractNumId="59" w15:restartNumberingAfterBreak="0">
+  <w:abstractNum w:abstractNumId="60" w15:restartNumberingAfterBreak="0">
     <w:nsid w:val="6DA92B06"/>
     <w:multiLevelType w:val="multilevel"/>
     <w:tmpl w:val="93D4A6F8"/>
@@ -34563,7 +35034,7 @@
       </w:pPr>
     </w:lvl>
   </w:abstractNum>
-  <w:abstractNum w:abstractNumId="60" w15:restartNumberingAfterBreak="0">
+  <w:abstractNum w:abstractNumId="61" w15:restartNumberingAfterBreak="0">
     <w:nsid w:val="6E8711A9"/>
     <w:multiLevelType w:val="multilevel"/>
     <w:tmpl w:val="62D03524"/>
@@ -34712,7 +35183,7 @@
       </w:rPr>
     </w:lvl>
   </w:abstractNum>
-  <w:abstractNum w:abstractNumId="61" w15:restartNumberingAfterBreak="0">
+  <w:abstractNum w:abstractNumId="62" w15:restartNumberingAfterBreak="0">
     <w:nsid w:val="6E8C3BE5"/>
     <w:multiLevelType w:val="multilevel"/>
     <w:tmpl w:val="AC2CAEDE"/>
@@ -34828,7 +35299,7 @@
       </w:pPr>
     </w:lvl>
   </w:abstractNum>
-  <w:abstractNum w:abstractNumId="62" w15:restartNumberingAfterBreak="0">
+  <w:abstractNum w:abstractNumId="63" w15:restartNumberingAfterBreak="0">
     <w:nsid w:val="6EB908B2"/>
     <w:multiLevelType w:val="multilevel"/>
     <w:tmpl w:val="8BC4788A"/>
@@ -34945,7 +35416,7 @@
       </w:pPr>
     </w:lvl>
   </w:abstractNum>
-  <w:abstractNum w:abstractNumId="63" w15:restartNumberingAfterBreak="0">
+  <w:abstractNum w:abstractNumId="64" w15:restartNumberingAfterBreak="0">
     <w:nsid w:val="70BD432B"/>
     <w:multiLevelType w:val="multilevel"/>
     <w:tmpl w:val="11601668"/>
@@ -35094,7 +35565,7 @@
       </w:rPr>
     </w:lvl>
   </w:abstractNum>
-  <w:abstractNum w:abstractNumId="64" w15:restartNumberingAfterBreak="0">
+  <w:abstractNum w:abstractNumId="65" w15:restartNumberingAfterBreak="0">
     <w:nsid w:val="745419C9"/>
     <w:multiLevelType w:val="multilevel"/>
     <w:tmpl w:val="F90AA092"/>
@@ -35211,7 +35682,7 @@
       </w:pPr>
     </w:lvl>
   </w:abstractNum>
-  <w:abstractNum w:abstractNumId="65" w15:restartNumberingAfterBreak="0">
+  <w:abstractNum w:abstractNumId="66" w15:restartNumberingAfterBreak="0">
     <w:nsid w:val="75EF28F6"/>
     <w:multiLevelType w:val="multilevel"/>
     <w:tmpl w:val="5EA2F8B4"/>
@@ -35332,7 +35803,7 @@
       </w:pPr>
     </w:lvl>
   </w:abstractNum>
-  <w:abstractNum w:abstractNumId="66" w15:restartNumberingAfterBreak="0">
+  <w:abstractNum w:abstractNumId="67" w15:restartNumberingAfterBreak="0">
     <w:nsid w:val="76D10150"/>
     <w:multiLevelType w:val="multilevel"/>
     <w:tmpl w:val="2ED89556"/>
@@ -35481,7 +35952,7 @@
       </w:rPr>
     </w:lvl>
   </w:abstractNum>
-  <w:abstractNum w:abstractNumId="67" w15:restartNumberingAfterBreak="0">
+  <w:abstractNum w:abstractNumId="68" w15:restartNumberingAfterBreak="0">
     <w:nsid w:val="780F1FC6"/>
     <w:multiLevelType w:val="multilevel"/>
     <w:tmpl w:val="3842C314"/>
@@ -35598,7 +36069,7 @@
       </w:pPr>
     </w:lvl>
   </w:abstractNum>
-  <w:abstractNum w:abstractNumId="68" w15:restartNumberingAfterBreak="0">
+  <w:abstractNum w:abstractNumId="69" w15:restartNumberingAfterBreak="0">
     <w:nsid w:val="799E7FD2"/>
     <w:multiLevelType w:val="hybridMultilevel"/>
     <w:tmpl w:val="3D08EBEC"/>
@@ -35711,7 +36182,7 @@
       </w:rPr>
     </w:lvl>
   </w:abstractNum>
-  <w:abstractNum w:abstractNumId="69" w15:restartNumberingAfterBreak="0">
+  <w:abstractNum w:abstractNumId="70" w15:restartNumberingAfterBreak="0">
     <w:nsid w:val="7A333C12"/>
     <w:multiLevelType w:val="multilevel"/>
     <w:tmpl w:val="878C72A6"/>
@@ -35860,7 +36331,7 @@
       </w:rPr>
     </w:lvl>
   </w:abstractNum>
-  <w:abstractNum w:abstractNumId="70" w15:restartNumberingAfterBreak="0">
+  <w:abstractNum w:abstractNumId="71" w15:restartNumberingAfterBreak="0">
     <w:nsid w:val="7EFD0BF3"/>
     <w:multiLevelType w:val="multilevel"/>
     <w:tmpl w:val="33EC2E74"/>
@@ -36009,7 +36480,7 @@
       </w:rPr>
     </w:lvl>
   </w:abstractNum>
-  <w:abstractNum w:abstractNumId="71" w15:restartNumberingAfterBreak="0">
+  <w:abstractNum w:abstractNumId="72" w15:restartNumberingAfterBreak="0">
     <w:nsid w:val="7FF942B3"/>
     <w:multiLevelType w:val="multilevel"/>
     <w:tmpl w:val="04CE8B4A"/>
@@ -36159,220 +36630,223 @@
     </w:lvl>
   </w:abstractNum>
   <w:num w:numId="1" w16cid:durableId="277103299">
-    <w:abstractNumId w:val="68"/>
+    <w:abstractNumId w:val="69"/>
   </w:num>
   <w:num w:numId="2" w16cid:durableId="1391150889">
-    <w:abstractNumId w:val="32"/>
+    <w:abstractNumId w:val="33"/>
   </w:num>
   <w:num w:numId="3" w16cid:durableId="7602596">
-    <w:abstractNumId w:val="9"/>
+    <w:abstractNumId w:val="10"/>
   </w:num>
   <w:num w:numId="4" w16cid:durableId="1554152150">
-    <w:abstractNumId w:val="29"/>
+    <w:abstractNumId w:val="30"/>
   </w:num>
   <w:num w:numId="5" w16cid:durableId="1430813412">
-    <w:abstractNumId w:val="50"/>
+    <w:abstractNumId w:val="51"/>
   </w:num>
   <w:num w:numId="6" w16cid:durableId="330258749">
-    <w:abstractNumId w:val="21"/>
+    <w:abstractNumId w:val="22"/>
   </w:num>
   <w:num w:numId="7" w16cid:durableId="190649734">
-    <w:abstractNumId w:val="36"/>
+    <w:abstractNumId w:val="37"/>
   </w:num>
   <w:num w:numId="8" w16cid:durableId="645280709">
-    <w:abstractNumId w:val="54"/>
+    <w:abstractNumId w:val="55"/>
   </w:num>
   <w:num w:numId="9" w16cid:durableId="2042822871">
-    <w:abstractNumId w:val="39"/>
+    <w:abstractNumId w:val="40"/>
   </w:num>
   <w:num w:numId="10" w16cid:durableId="42795306">
-    <w:abstractNumId w:val="63"/>
+    <w:abstractNumId w:val="64"/>
   </w:num>
   <w:num w:numId="11" w16cid:durableId="1545219635">
-    <w:abstractNumId w:val="46"/>
+    <w:abstractNumId w:val="47"/>
   </w:num>
   <w:num w:numId="12" w16cid:durableId="268270787">
-    <w:abstractNumId w:val="11"/>
+    <w:abstractNumId w:val="12"/>
   </w:num>
   <w:num w:numId="13" w16cid:durableId="293678584">
     <w:abstractNumId w:val="7"/>
   </w:num>
   <w:num w:numId="14" w16cid:durableId="1780294534">
-    <w:abstractNumId w:val="23"/>
+    <w:abstractNumId w:val="24"/>
   </w:num>
   <w:num w:numId="15" w16cid:durableId="1463765314">
-    <w:abstractNumId w:val="66"/>
+    <w:abstractNumId w:val="67"/>
   </w:num>
   <w:num w:numId="16" w16cid:durableId="141697135">
     <w:abstractNumId w:val="4"/>
   </w:num>
   <w:num w:numId="17" w16cid:durableId="36781541">
-    <w:abstractNumId w:val="22"/>
+    <w:abstractNumId w:val="23"/>
   </w:num>
   <w:num w:numId="18" w16cid:durableId="669986997">
-    <w:abstractNumId w:val="20"/>
+    <w:abstractNumId w:val="21"/>
   </w:num>
   <w:num w:numId="19" w16cid:durableId="129565972">
-    <w:abstractNumId w:val="40"/>
+    <w:abstractNumId w:val="41"/>
   </w:num>
   <w:num w:numId="20" w16cid:durableId="1069496741">
     <w:abstractNumId w:val="3"/>
   </w:num>
   <w:num w:numId="21" w16cid:durableId="1855218904">
-    <w:abstractNumId w:val="14"/>
+    <w:abstractNumId w:val="15"/>
   </w:num>
   <w:num w:numId="22" w16cid:durableId="2023430198">
-    <w:abstractNumId w:val="60"/>
+    <w:abstractNumId w:val="61"/>
   </w:num>
   <w:num w:numId="23" w16cid:durableId="2082749133">
+    <w:abstractNumId w:val="72"/>
+  </w:num>
+  <w:num w:numId="24" w16cid:durableId="873926711">
+    <w:abstractNumId w:val="57"/>
+  </w:num>
+  <w:num w:numId="25" w16cid:durableId="839388246">
+    <w:abstractNumId w:val="34"/>
+  </w:num>
+  <w:num w:numId="26" w16cid:durableId="1370297719">
     <w:abstractNumId w:val="71"/>
   </w:num>
-  <w:num w:numId="24" w16cid:durableId="873926711">
-    <w:abstractNumId w:val="56"/>
-  </w:num>
-  <w:num w:numId="25" w16cid:durableId="839388246">
-    <w:abstractNumId w:val="33"/>
-  </w:num>
-  <w:num w:numId="26" w16cid:durableId="1370297719">
-    <w:abstractNumId w:val="70"/>
-  </w:num>
   <w:num w:numId="27" w16cid:durableId="2001035979">
-    <w:abstractNumId w:val="47"/>
+    <w:abstractNumId w:val="48"/>
   </w:num>
   <w:num w:numId="28" w16cid:durableId="1597859049">
-    <w:abstractNumId w:val="43"/>
+    <w:abstractNumId w:val="44"/>
   </w:num>
   <w:num w:numId="29" w16cid:durableId="49152132">
     <w:abstractNumId w:val="2"/>
   </w:num>
   <w:num w:numId="30" w16cid:durableId="97600827">
-    <w:abstractNumId w:val="59"/>
+    <w:abstractNumId w:val="60"/>
   </w:num>
   <w:num w:numId="31" w16cid:durableId="1901861048">
-    <w:abstractNumId w:val="31"/>
+    <w:abstractNumId w:val="32"/>
   </w:num>
   <w:num w:numId="32" w16cid:durableId="1490366783">
-    <w:abstractNumId w:val="65"/>
+    <w:abstractNumId w:val="66"/>
   </w:num>
   <w:num w:numId="33" w16cid:durableId="75058436">
+    <w:abstractNumId w:val="36"/>
+  </w:num>
+  <w:num w:numId="34" w16cid:durableId="1886602162">
     <w:abstractNumId w:val="35"/>
   </w:num>
-  <w:num w:numId="34" w16cid:durableId="1886602162">
-    <w:abstractNumId w:val="34"/>
+  <w:num w:numId="35" w16cid:durableId="251548225">
+    <w:abstractNumId w:val="39"/>
   </w:num>
-  <w:num w:numId="35" w16cid:durableId="251548225">
+  <w:num w:numId="36" w16cid:durableId="176891031">
     <w:abstractNumId w:val="38"/>
   </w:num>
-  <w:num w:numId="36" w16cid:durableId="176891031">
-    <w:abstractNumId w:val="37"/>
-  </w:num>
   <w:num w:numId="37" w16cid:durableId="1630013437">
-    <w:abstractNumId w:val="69"/>
+    <w:abstractNumId w:val="70"/>
   </w:num>
   <w:num w:numId="38" w16cid:durableId="1740788900">
-    <w:abstractNumId w:val="17"/>
+    <w:abstractNumId w:val="18"/>
   </w:num>
   <w:num w:numId="39" w16cid:durableId="1314069078">
-    <w:abstractNumId w:val="52"/>
+    <w:abstractNumId w:val="53"/>
   </w:num>
   <w:num w:numId="40" w16cid:durableId="1667123723">
     <w:abstractNumId w:val="5"/>
   </w:num>
   <w:num w:numId="41" w16cid:durableId="1418478854">
-    <w:abstractNumId w:val="45"/>
+    <w:abstractNumId w:val="46"/>
   </w:num>
   <w:num w:numId="42" w16cid:durableId="812143550">
-    <w:abstractNumId w:val="42"/>
+    <w:abstractNumId w:val="43"/>
   </w:num>
   <w:num w:numId="43" w16cid:durableId="2114520016">
-    <w:abstractNumId w:val="58"/>
+    <w:abstractNumId w:val="59"/>
   </w:num>
   <w:num w:numId="44" w16cid:durableId="548999232">
-    <w:abstractNumId w:val="25"/>
+    <w:abstractNumId w:val="26"/>
   </w:num>
   <w:num w:numId="45" w16cid:durableId="1336810462">
-    <w:abstractNumId w:val="53"/>
+    <w:abstractNumId w:val="54"/>
   </w:num>
   <w:num w:numId="46" w16cid:durableId="994065328">
-    <w:abstractNumId w:val="24"/>
+    <w:abstractNumId w:val="25"/>
   </w:num>
   <w:num w:numId="47" w16cid:durableId="188491396">
     <w:abstractNumId w:val="0"/>
   </w:num>
   <w:num w:numId="48" w16cid:durableId="1111782002">
-    <w:abstractNumId w:val="67"/>
+    <w:abstractNumId w:val="68"/>
   </w:num>
   <w:num w:numId="49" w16cid:durableId="976186779">
-    <w:abstractNumId w:val="49"/>
+    <w:abstractNumId w:val="50"/>
   </w:num>
   <w:num w:numId="50" w16cid:durableId="1482045132">
     <w:abstractNumId w:val="6"/>
   </w:num>
   <w:num w:numId="51" w16cid:durableId="695303902">
-    <w:abstractNumId w:val="13"/>
+    <w:abstractNumId w:val="14"/>
   </w:num>
   <w:num w:numId="52" w16cid:durableId="1271162029">
-    <w:abstractNumId w:val="64"/>
+    <w:abstractNumId w:val="65"/>
   </w:num>
   <w:num w:numId="53" w16cid:durableId="352071594">
-    <w:abstractNumId w:val="51"/>
+    <w:abstractNumId w:val="52"/>
   </w:num>
   <w:num w:numId="54" w16cid:durableId="1871870230">
     <w:abstractNumId w:val="1"/>
   </w:num>
   <w:num w:numId="55" w16cid:durableId="1107430124">
+    <w:abstractNumId w:val="20"/>
+  </w:num>
+  <w:num w:numId="56" w16cid:durableId="1880626365">
+    <w:abstractNumId w:val="9"/>
+  </w:num>
+  <w:num w:numId="57" w16cid:durableId="871841647">
+    <w:abstractNumId w:val="42"/>
+  </w:num>
+  <w:num w:numId="58" w16cid:durableId="1067455581">
+    <w:abstractNumId w:val="29"/>
+  </w:num>
+  <w:num w:numId="59" w16cid:durableId="1403410281">
+    <w:abstractNumId w:val="56"/>
+  </w:num>
+  <w:num w:numId="60" w16cid:durableId="2131194361">
+    <w:abstractNumId w:val="11"/>
+  </w:num>
+  <w:num w:numId="61" w16cid:durableId="2120954753">
+    <w:abstractNumId w:val="27"/>
+  </w:num>
+  <w:num w:numId="62" w16cid:durableId="799373383">
     <w:abstractNumId w:val="19"/>
   </w:num>
-  <w:num w:numId="56" w16cid:durableId="1880626365">
-    <w:abstractNumId w:val="8"/>
+  <w:num w:numId="63" w16cid:durableId="54360395">
+    <w:abstractNumId w:val="17"/>
   </w:num>
-  <w:num w:numId="57" w16cid:durableId="871841647">
-    <w:abstractNumId w:val="41"/>
+  <w:num w:numId="64" w16cid:durableId="1631742591">
+    <w:abstractNumId w:val="13"/>
   </w:num>
-  <w:num w:numId="58" w16cid:durableId="1067455581">
+  <w:num w:numId="65" w16cid:durableId="280185248">
+    <w:abstractNumId w:val="45"/>
+  </w:num>
+  <w:num w:numId="66" w16cid:durableId="1552886193">
+    <w:abstractNumId w:val="31"/>
+  </w:num>
+  <w:num w:numId="67" w16cid:durableId="603730824">
+    <w:abstractNumId w:val="16"/>
+  </w:num>
+  <w:num w:numId="68" w16cid:durableId="1045643480">
+    <w:abstractNumId w:val="58"/>
+  </w:num>
+  <w:num w:numId="69" w16cid:durableId="869149193">
+    <w:abstractNumId w:val="49"/>
+  </w:num>
+  <w:num w:numId="70" w16cid:durableId="374738468">
     <w:abstractNumId w:val="28"/>
   </w:num>
-  <w:num w:numId="59" w16cid:durableId="1403410281">
-    <w:abstractNumId w:val="55"/>
-  </w:num>
-  <w:num w:numId="60" w16cid:durableId="2131194361">
-    <w:abstractNumId w:val="10"/>
-  </w:num>
-  <w:num w:numId="61" w16cid:durableId="2120954753">
-    <w:abstractNumId w:val="26"/>
-  </w:num>
-  <w:num w:numId="62" w16cid:durableId="799373383">
-    <w:abstractNumId w:val="18"/>
-  </w:num>
-  <w:num w:numId="63" w16cid:durableId="54360395">
-    <w:abstractNumId w:val="16"/>
-  </w:num>
-  <w:num w:numId="64" w16cid:durableId="1631742591">
-    <w:abstractNumId w:val="12"/>
-  </w:num>
-  <w:num w:numId="65" w16cid:durableId="280185248">
-    <w:abstractNumId w:val="44"/>
-  </w:num>
-  <w:num w:numId="66" w16cid:durableId="1552886193">
-    <w:abstractNumId w:val="30"/>
-  </w:num>
-  <w:num w:numId="67" w16cid:durableId="603730824">
-    <w:abstractNumId w:val="15"/>
-  </w:num>
-  <w:num w:numId="68" w16cid:durableId="1045643480">
-    <w:abstractNumId w:val="57"/>
-  </w:num>
-  <w:num w:numId="69" w16cid:durableId="869149193">
-    <w:abstractNumId w:val="48"/>
-  </w:num>
-  <w:num w:numId="70" w16cid:durableId="374738468">
-    <w:abstractNumId w:val="27"/>
-  </w:num>
   <w:num w:numId="71" w16cid:durableId="291256785">
-    <w:abstractNumId w:val="61"/>
+    <w:abstractNumId w:val="62"/>
   </w:num>
   <w:num w:numId="72" w16cid:durableId="1579241694">
-    <w:abstractNumId w:val="62"/>
+    <w:abstractNumId w:val="63"/>
+  </w:num>
+  <w:num w:numId="73" w16cid:durableId="1968200892">
+    <w:abstractNumId w:val="8"/>
   </w:num>
   <w:numIdMacAtCleanup w:val="62"/>
 </w:numbering>
@@ -36918,7 +37392,6 @@
   <w:style w:type="character" w:default="1" w:styleId="DefaultParagraphFont">
     <w:name w:val="Default Paragraph Font"/>
     <w:uiPriority w:val="1"/>
-    <w:semiHidden/>
     <w:unhideWhenUsed/>
   </w:style>
   <w:style w:type="table" w:default="1" w:styleId="TableNormal">

</xml_diff>

<commit_message>
Ch4 data exploration scripts & Figures created weekly update file, will include in ncu box
</commit_message>
<xml_diff>
--- a/Manuscript/Working/Sapp_DM_Working.docx
+++ b/Manuscript/Working/Sapp_DM_Working.docx
@@ -20639,119 +20639,71 @@
           <w:bCs/>
           <w:szCs w:val="24"/>
         </w:rPr>
-        <w:t xml:space="preserve">: </w:t>
+        <w:t>:</w:t>
+      </w:r>
+      <w:r>
+        <w:rPr>
+          <w:rFonts w:cs="Times New Roman"/>
+          <w:b/>
+          <w:bCs/>
+          <w:szCs w:val="24"/>
+        </w:rPr>
+        <w:t xml:space="preserve"> </w:t>
       </w:r>
       <w:r>
         <w:rPr>
           <w:rFonts w:cs="Times New Roman"/>
           <w:szCs w:val="24"/>
         </w:rPr>
-        <w:t>All data preprocessing and integration tasks were conducted using Python 3.11, with key libraries including:</w:t>
-      </w:r>
-    </w:p>
-    <w:p>
-      <w:pPr>
-        <w:numPr>
-          <w:ilvl w:val="0"/>
-          <w:numId w:val="73"/>
-        </w:numPr>
-        <w:contextualSpacing/>
+        <w:t xml:space="preserve">All data preparation and preprocessing were conducted using Python 3.12.7, executed within </w:t>
+      </w:r>
+      <w:proofErr w:type="spellStart"/>
+      <w:r>
         <w:rPr>
           <w:rFonts w:cs="Times New Roman"/>
           <w:szCs w:val="24"/>
         </w:rPr>
-      </w:pPr>
+        <w:t>Jupyter</w:t>
+      </w:r>
+      <w:proofErr w:type="spellEnd"/>
       <w:r>
         <w:rPr>
           <w:rFonts w:cs="Times New Roman"/>
           <w:szCs w:val="24"/>
         </w:rPr>
-        <w:t>pandas 2.2 for data manipulation</w:t>
-      </w:r>
-    </w:p>
-    <w:p>
-      <w:pPr>
-        <w:numPr>
-          <w:ilvl w:val="0"/>
-          <w:numId w:val="73"/>
-        </w:numPr>
-        <w:contextualSpacing/>
+        <w:t xml:space="preserve"> Notebook via the Anaconda Distribution on a Windows 11 machine. The core libraries used included pandas (version 2.2.2), </w:t>
+      </w:r>
+      <w:proofErr w:type="spellStart"/>
+      <w:r>
         <w:rPr>
           <w:rFonts w:cs="Times New Roman"/>
           <w:szCs w:val="24"/>
         </w:rPr>
-      </w:pPr>
-      <w:proofErr w:type="spellStart"/>
+        <w:t>numpy</w:t>
+      </w:r>
+      <w:proofErr w:type="spellEnd"/>
       <w:r>
         <w:rPr>
           <w:rFonts w:cs="Times New Roman"/>
           <w:szCs w:val="24"/>
         </w:rPr>
-        <w:t>numpy</w:t>
-      </w:r>
-      <w:proofErr w:type="spellEnd"/>
+        <w:t xml:space="preserve"> (version 1.26.4), and scikit-learn (version 1.5.1) for data manipulation, numerical operations, encoding, and feature scaling. Personally identifiable information (PII) was anonymized using the built-in </w:t>
+      </w:r>
+      <w:proofErr w:type="spellStart"/>
       <w:r>
         <w:rPr>
           <w:rFonts w:cs="Times New Roman"/>
           <w:szCs w:val="24"/>
         </w:rPr>
-        <w:t xml:space="preserve"> 1.26 for numerical operations</w:t>
-      </w:r>
-    </w:p>
-    <w:p>
-      <w:pPr>
-        <w:numPr>
-          <w:ilvl w:val="0"/>
-          <w:numId w:val="73"/>
-        </w:numPr>
-        <w:contextualSpacing/>
+        <w:t>hashlib</w:t>
+      </w:r>
+      <w:proofErr w:type="spellEnd"/>
+      <w:r>
         <w:rPr>
           <w:rFonts w:cs="Times New Roman"/>
           <w:szCs w:val="24"/>
         </w:rPr>
-      </w:pPr>
-      <w:r>
-        <w:rPr>
-          <w:rFonts w:cs="Times New Roman"/>
-          <w:szCs w:val="24"/>
-        </w:rPr>
-        <w:t>scikit-learn 1.3 for preprocessing and scaling</w:t>
-      </w:r>
-    </w:p>
-    <w:p>
-      <w:pPr>
-        <w:numPr>
-          <w:ilvl w:val="0"/>
-          <w:numId w:val="73"/>
-        </w:numPr>
-        <w:contextualSpacing/>
-        <w:rPr>
-          <w:rFonts w:cs="Times New Roman"/>
-          <w:szCs w:val="24"/>
-        </w:rPr>
-      </w:pPr>
-      <w:r>
-        <w:rPr>
-          <w:rFonts w:cs="Times New Roman"/>
-          <w:szCs w:val="24"/>
-        </w:rPr>
-        <w:t>Custom modules were created for hashing, encoding, and feature engineering tasks.</w:t>
-      </w:r>
-    </w:p>
-    <w:p>
-      <w:pPr>
-        <w:contextualSpacing/>
-        <w:rPr>
-          <w:rFonts w:cs="Times New Roman"/>
-          <w:szCs w:val="24"/>
-        </w:rPr>
-      </w:pPr>
-      <w:r>
-        <w:rPr>
-          <w:rFonts w:cs="Times New Roman"/>
-          <w:szCs w:val="24"/>
-        </w:rPr>
-        <w:t>Scripts and code modules supporting the data preparation pipeline are documented in Appendix A.</w:t>
+        <w:t xml:space="preserve"> module via the SHA-256 algorithm. Version control and reproducibility were maintained using Git. All code artifacts supporting this preprocessing workflow are included in Appendix A.</w:t>
       </w:r>
     </w:p>
     <w:p>

</xml_diff>

<commit_message>
began clustering, ran pca, made pca figures, updated figure structure write pca section draft in manuscript
</commit_message>
<xml_diff>
--- a/Manuscript/Working/Sapp_DM_Working.docx
+++ b/Manuscript/Working/Sapp_DM_Working.docx
@@ -4997,12 +4997,6 @@
       </w:pPr>
       <w:r>
         <w:t>Not all unsupervised learning models used in conjunction with supervised learning models perform identically in detecting fraudulent activity.  At least two model combinations differ.</w:t>
-      </w:r>
-      <w:r>
-        <w:rPr>
-          <w:vertAlign w:val="subscript"/>
-        </w:rPr>
-        <w:t>.</w:t>
       </w:r>
     </w:p>
     <w:p>
@@ -20590,9 +20584,12 @@
       </w:pPr>
       <w:bookmarkStart w:id="137" w:name="_Toc164865789"/>
       <w:r>
-        <w:t>Data Preprocessing and Modeling</w:t>
+        <w:t xml:space="preserve">Data </w:t>
       </w:r>
       <w:bookmarkEnd w:id="137"/>
+      <w:r>
+        <w:t>Collection and Preprocessing</w:t>
+      </w:r>
     </w:p>
     <w:p>
       <w:pPr>
@@ -21329,14 +21326,12 @@
           <w:rFonts w:eastAsia="MS Gothic"/>
         </w:rPr>
       </w:pPr>
-      <w:bookmarkStart w:id="138" w:name="_Toc164865790"/>
       <w:r>
         <w:rPr>
           <w:rFonts w:eastAsia="MS Gothic"/>
         </w:rPr>
-        <w:t>Data Mining</w:t>
-      </w:r>
-      <w:bookmarkEnd w:id="138"/>
+        <w:t>Clustering Methodology</w:t>
+      </w:r>
     </w:p>
     <w:p>
       <w:pPr>
@@ -21551,43 +21546,127 @@
     </w:p>
     <w:p>
       <w:pPr>
-        <w:ind w:left="720"/>
-        <w:rPr>
-          <w:rFonts w:cs="Times New Roman"/>
-          <w:szCs w:val="24"/>
-        </w:rPr>
-      </w:pPr>
-      <w:sdt>
-        <w:sdtPr>
-          <w:rPr>
-            <w:rFonts w:cs="Times New Roman"/>
-            <w:szCs w:val="24"/>
-          </w:rPr>
-          <w:id w:val="-985695591"/>
-          <w14:checkbox>
-            <w14:checked w14:val="0"/>
-            <w14:checkedState w14:val="2612" w14:font="MS Gothic"/>
-            <w14:uncheckedState w14:val="2610" w14:font="MS Gothic"/>
-          </w14:checkbox>
-        </w:sdtPr>
-        <w:sdtContent>
-          <w:r>
-            <w:rPr>
-              <w:rFonts w:ascii="Segoe UI Symbol" w:hAnsi="Segoe UI Symbol" w:cs="Segoe UI Symbol"/>
-              <w:szCs w:val="24"/>
-            </w:rPr>
-            <w:t>☐</w:t>
-          </w:r>
-        </w:sdtContent>
-      </w:sdt>
-      <w:r>
-        <w:rPr>
-          <w:rFonts w:cs="Times New Roman"/>
-          <w:szCs w:val="24"/>
-        </w:rPr>
-        <w:t xml:space="preserve"> Include relevant programming modules in the Appendix.</w:t>
-      </w:r>
-    </w:p>
+        <w:pStyle w:val="Heading3"/>
+      </w:pPr>
+      <w:r>
+        <w:t>Dimensionality Reduction via PCA</w:t>
+      </w:r>
+    </w:p>
+    <w:p>
+      <w:pPr>
+        <w:ind w:firstLine="720"/>
+      </w:pPr>
+      <w:r>
+        <w:t xml:space="preserve">To mitigate the effects of high dimensionality and enhance clustering performance, PCA was applied as a dimensionality reduction technique prior to executing unsupervised clustering algorithms. This step supports the study’s objective of identifying fraud-related anomalies within the PPP dataset by ensuring that clustering is not adversely impacted by collinear or low-variance features. PCA was conducted on both the full preprocessed feature set and a targeted </w:t>
+      </w:r>
+      <w:r>
+        <w:lastRenderedPageBreak/>
+        <w:t>key feature subset, enabling a comparative evaluation of dimensionality effects on downstream clustering outcomes.</w:t>
+      </w:r>
+    </w:p>
+    <w:p>
+      <w:pPr>
+        <w:ind w:firstLine="720"/>
+      </w:pPr>
+      <w:r>
+        <w:t xml:space="preserve">The full feature set comprised 20 variables after exclusion of identifiers and non-numeric fields, while the key feature subset consisted of 10 variables selected based on prior feature importance analysis. PCA was executed twice: once with the number of components automatically selected to retain 95% of the variance, and again with the number of components manually constrained to 2 and 3, respectively, to facilitate interpretability and visualization. Before PCA application, rows containing missing values </w:t>
+      </w:r>
+      <w:proofErr w:type="gramStart"/>
+      <w:r>
+        <w:t>were dropped</w:t>
+      </w:r>
+      <w:proofErr w:type="gramEnd"/>
+      <w:r>
+        <w:t xml:space="preserve"> to comply with algorithmic requirements, resulting in a modest reduction in sample size from 968,525 to 940,481.</w:t>
+      </w:r>
+    </w:p>
+    <w:p>
+      <w:pPr>
+        <w:ind w:firstLine="720"/>
+      </w:pPr>
+      <w:r>
+        <w:t>When retaining 95% of the variance, the PCA transformation reduced the full feature set to 2 components and the key feature subset to 1 component, as shown in Figure 4.1. Notably, in the key subset, the NAICS code feature accounted for the vast majority of variance explained, suggesting its dominance in capturing underlying structural variance between fraudulent and non-fraudulent cases (see Figure 4.2).</w:t>
+      </w:r>
+    </w:p>
+    <w:p>
+      <w:pPr>
+        <w:ind w:firstLine="720"/>
+      </w:pPr>
+      <w:r>
+        <w:t xml:space="preserve">To allow for more granular cluster inspection, PCA was re-run with two and three components, and the resulting projections were visualized using scatterplots colored by the binary fraud label. As depicted in Figure 4.3, the two-dimensional PCA projections of both the full and key feature sets revealed minimal linear separability between fraudulent and non-fraudulent loans, though the key subset showed more compact groupings along the first principal component. Feature loading plots (Figure 4.4) indicated that financial variables such as </w:t>
+      </w:r>
+      <w:r>
+        <w:rPr>
+          <w:i/>
+          <w:iCs/>
+        </w:rPr>
+        <w:t>current approval amount</w:t>
+      </w:r>
+      <w:r>
+        <w:t xml:space="preserve">, </w:t>
+      </w:r>
+      <w:r>
+        <w:rPr>
+          <w:i/>
+          <w:iCs/>
+        </w:rPr>
+        <w:t>payroll proceeds</w:t>
+      </w:r>
+      <w:r>
+        <w:t xml:space="preserve">, and </w:t>
+      </w:r>
+      <w:r>
+        <w:rPr>
+          <w:i/>
+          <w:iCs/>
+        </w:rPr>
+        <w:t>forgiveness amount</w:t>
+      </w:r>
+      <w:r>
+        <w:t xml:space="preserve"> contributed most to the principal </w:t>
+      </w:r>
+      <w:r>
+        <w:lastRenderedPageBreak/>
+        <w:t xml:space="preserve">components in the full feature set, while </w:t>
+      </w:r>
+      <w:r>
+        <w:rPr>
+          <w:i/>
+          <w:iCs/>
+        </w:rPr>
+        <w:t>business type</w:t>
+      </w:r>
+      <w:r>
+        <w:t xml:space="preserve"> and </w:t>
+      </w:r>
+      <w:r>
+        <w:rPr>
+          <w:i/>
+          <w:iCs/>
+        </w:rPr>
+        <w:t>NAICS code</w:t>
+      </w:r>
+      <w:r>
+        <w:t xml:space="preserve"> dominated the key subset.</w:t>
+      </w:r>
+    </w:p>
+    <w:p>
+      <w:pPr>
+        <w:ind w:firstLine="720"/>
+      </w:pPr>
+      <w:r>
+        <w:t>Expanding PCA to three components enabled further exploration of latent structure. As illustrated in Figures 4.5 and 4.6, pairwise combinations of PC1, PC2, and PC3 were visualized to investigate non-linear patterns and highlight potential sub-clusters. Again, the key subset maintained a more concentrated and structured projection space, suggesting reduced noise and a stronger basis for downstream clustering.</w:t>
+      </w:r>
+    </w:p>
+    <w:p>
+      <w:pPr>
+        <w:ind w:firstLine="720"/>
+      </w:pPr>
+      <w:r>
+        <w:t>Finally, the PCA loading plots for three components (Figures 4.7 and 4.8) confirmed the continued relevance of core variables, with clear loading magnitudes across select features. This dimensionality reduction phase ensured that subsequent clustering algorithms were applied on representations that preserved informative variance while minimizing redundancy and computational complexity.</w:t>
+      </w:r>
+    </w:p>
+    <w:p/>
     <w:p>
       <w:pPr>
         <w:pStyle w:val="Heading3"/>
@@ -21632,15 +21711,7 @@
           <w:rFonts w:cs="Times New Roman"/>
           <w:szCs w:val="24"/>
         </w:rPr>
-        <w:t xml:space="preserve"> Validate the model to ensure its accuracy and generalizability. Employ methods like cross-validation, ROC curves, precision-recall curves, and confusion matrices. The above are just examples of measures for validation; depending on your research focus, another </w:t>
-      </w:r>
-      <w:r>
-        <w:rPr>
-          <w:rFonts w:cs="Times New Roman"/>
-          <w:szCs w:val="24"/>
-        </w:rPr>
-        <w:lastRenderedPageBreak/>
-        <w:t>type of measure may be appropriate. (For LLMs, Blue Score, Rouge Score, Hallucinations Score etc.)</w:t>
+        <w:t xml:space="preserve"> Validate the model to ensure its accuracy and generalizability. Employ methods like cross-validation, ROC curves, precision-recall curves, and confusion matrices. The above are just examples of measures for validation; depending on your research focus, another type of measure may be appropriate. (For LLMs, Blue Score, Rouge Score, Hallucinations Score etc.)</w:t>
       </w:r>
     </w:p>
     <w:p>
@@ -22031,7 +22102,6 @@
           <w:rFonts w:cs="Times New Roman"/>
           <w:szCs w:val="24"/>
         </w:rPr>
-        <w:lastRenderedPageBreak/>
         <w:t xml:space="preserve"> </w:t>
       </w:r>
       <w:sdt>
@@ -22108,19 +22178,19 @@
       <w:pPr>
         <w:pStyle w:val="Heading2"/>
       </w:pPr>
-      <w:bookmarkStart w:id="139" w:name="_Toc164865791"/>
-      <w:commentRangeStart w:id="140"/>
+      <w:bookmarkStart w:id="138" w:name="_Toc164865791"/>
+      <w:commentRangeStart w:id="139"/>
       <w:r>
         <w:t>Results</w:t>
       </w:r>
-      <w:commentRangeEnd w:id="140"/>
+      <w:commentRangeEnd w:id="139"/>
       <w:r>
         <w:rPr>
           <w:rStyle w:val="CommentReference"/>
         </w:rPr>
-        <w:commentReference w:id="140"/>
-      </w:r>
-      <w:bookmarkEnd w:id="139"/>
+        <w:commentReference w:id="139"/>
+      </w:r>
+      <w:bookmarkEnd w:id="138"/>
     </w:p>
     <w:p>
       <w:pPr>
@@ -22236,25 +22306,25 @@
       <w:r>
         <w:t xml:space="preserve"> </w:t>
       </w:r>
-      <w:commentRangeStart w:id="141"/>
+      <w:commentRangeStart w:id="140"/>
       <w:r>
         <w:t>Provide an overview of the demographic information collected. It can be presented in a table. Ensure no potentially identifying information is reported.</w:t>
       </w:r>
-      <w:commentRangeEnd w:id="141"/>
+      <w:commentRangeEnd w:id="140"/>
       <w:r>
         <w:rPr>
           <w:rStyle w:val="CommentReference"/>
           <w:rFonts w:eastAsia="Times New Roman" w:cs="Arial"/>
           <w:szCs w:val="20"/>
         </w:rPr>
-        <w:commentReference w:id="141"/>
+        <w:commentReference w:id="140"/>
       </w:r>
     </w:p>
     <w:p>
       <w:pPr>
         <w:pStyle w:val="Heading3"/>
       </w:pPr>
-      <w:commentRangeStart w:id="142"/>
+      <w:commentRangeStart w:id="141"/>
       <w:r>
         <w:t xml:space="preserve">Data Modeling Evaluation </w:t>
       </w:r>
@@ -22277,14 +22347,14 @@
         </w:rPr>
         <w:t>xplanation and metrics in tabular and graphical format.</w:t>
       </w:r>
-      <w:commentRangeEnd w:id="142"/>
+      <w:commentRangeEnd w:id="141"/>
       <w:r>
         <w:rPr>
           <w:rStyle w:val="CommentReference"/>
           <w:rFonts w:eastAsia="Times New Roman" w:cs="Arial"/>
           <w:szCs w:val="20"/>
         </w:rPr>
-        <w:commentReference w:id="142"/>
+        <w:commentReference w:id="141"/>
       </w:r>
     </w:p>
     <w:p>
@@ -22508,6 +22578,7 @@
         <w:pStyle w:val="Heading4"/>
       </w:pPr>
       <w:r>
+        <w:lastRenderedPageBreak/>
         <w:t>Model Fit and Diagnostics</w:t>
       </w:r>
     </w:p>
@@ -22706,7 +22777,6 @@
         <w:pStyle w:val="Heading4"/>
       </w:pPr>
       <w:r>
-        <w:lastRenderedPageBreak/>
         <w:t>Optional Sections based on the project</w:t>
       </w:r>
     </w:p>
@@ -22817,6 +22887,7 @@
         </w:numPr>
       </w:pPr>
       <w:r>
+        <w:lastRenderedPageBreak/>
         <w:t>Discuss any variations or patterns observed across subgroups.</w:t>
       </w:r>
     </w:p>
@@ -23150,16 +23221,16 @@
       <w:pPr>
         <w:pStyle w:val="Heading3"/>
       </w:pPr>
-      <w:commentRangeStart w:id="143"/>
+      <w:commentRangeStart w:id="142"/>
       <w:r>
         <w:t xml:space="preserve">Research Question # (Hypothesis when necessary) </w:t>
       </w:r>
-      <w:commentRangeEnd w:id="143"/>
+      <w:commentRangeEnd w:id="142"/>
       <w:r>
         <w:rPr>
           <w:rStyle w:val="CommentReference"/>
         </w:rPr>
-        <w:commentReference w:id="143"/>
+        <w:commentReference w:id="142"/>
       </w:r>
     </w:p>
     <w:p>
@@ -23251,38 +23322,38 @@
       <w:r>
         <w:t xml:space="preserve">Use </w:t>
       </w:r>
+      <w:commentRangeStart w:id="143"/>
       <w:commentRangeStart w:id="144"/>
       <w:commentRangeStart w:id="145"/>
-      <w:commentRangeStart w:id="146"/>
       <w:r>
         <w:t>tables and/or figures to report the results as appropriate</w:t>
       </w:r>
-      <w:commentRangeEnd w:id="144"/>
+      <w:commentRangeEnd w:id="143"/>
       <w:r>
         <w:rPr>
           <w:rStyle w:val="CommentReference"/>
           <w:rFonts w:eastAsia="Times New Roman" w:cs="Arial"/>
           <w:szCs w:val="20"/>
         </w:rPr>
-        <w:commentReference w:id="144"/>
-      </w:r>
-      <w:commentRangeEnd w:id="145"/>
+        <w:commentReference w:id="143"/>
+      </w:r>
+      <w:commentRangeEnd w:id="144"/>
       <w:r>
         <w:rPr>
           <w:rStyle w:val="CommentReference"/>
           <w:rFonts w:eastAsia="Times New Roman" w:cs="Arial"/>
           <w:szCs w:val="20"/>
         </w:rPr>
-        <w:commentReference w:id="145"/>
-      </w:r>
-      <w:commentRangeEnd w:id="146"/>
+        <w:commentReference w:id="144"/>
+      </w:r>
+      <w:commentRangeEnd w:id="145"/>
       <w:r>
         <w:rPr>
           <w:rStyle w:val="CommentReference"/>
           <w:rFonts w:eastAsia="Times New Roman" w:cs="Arial"/>
           <w:szCs w:val="20"/>
         </w:rPr>
-        <w:commentReference w:id="146"/>
+        <w:commentReference w:id="145"/>
       </w:r>
       <w:r>
         <w:t xml:space="preserve">. </w:t>
@@ -23338,25 +23409,25 @@
       <w:pPr>
         <w:pStyle w:val="Heading2"/>
       </w:pPr>
-      <w:bookmarkStart w:id="147" w:name="_Toc464831675"/>
-      <w:bookmarkStart w:id="148" w:name="_Toc465328407"/>
-      <w:bookmarkStart w:id="149" w:name="_Toc164865792"/>
-      <w:bookmarkStart w:id="150" w:name="_Toc222132556"/>
-      <w:bookmarkStart w:id="151" w:name="_Toc251424090"/>
-      <w:commentRangeStart w:id="152"/>
+      <w:bookmarkStart w:id="146" w:name="_Toc464831675"/>
+      <w:bookmarkStart w:id="147" w:name="_Toc465328407"/>
+      <w:bookmarkStart w:id="148" w:name="_Toc164865792"/>
+      <w:bookmarkStart w:id="149" w:name="_Toc222132556"/>
+      <w:bookmarkStart w:id="150" w:name="_Toc251424090"/>
+      <w:commentRangeStart w:id="151"/>
       <w:r>
         <w:t>Evaluation of the Findings</w:t>
       </w:r>
+      <w:bookmarkEnd w:id="146"/>
       <w:bookmarkEnd w:id="147"/>
+      <w:commentRangeEnd w:id="151"/>
+      <w:r>
+        <w:rPr>
+          <w:rStyle w:val="CommentReference"/>
+        </w:rPr>
+        <w:commentReference w:id="151"/>
+      </w:r>
       <w:bookmarkEnd w:id="148"/>
-      <w:commentRangeEnd w:id="152"/>
-      <w:r>
-        <w:rPr>
-          <w:rStyle w:val="CommentReference"/>
-        </w:rPr>
-        <w:commentReference w:id="152"/>
-      </w:r>
-      <w:bookmarkEnd w:id="149"/>
     </w:p>
     <w:p>
       <w:pPr>
@@ -23522,11 +23593,11 @@
       <w:pPr>
         <w:pStyle w:val="Heading2"/>
       </w:pPr>
-      <w:bookmarkStart w:id="153" w:name="_Toc164865793"/>
+      <w:bookmarkStart w:id="152" w:name="_Toc164865793"/>
       <w:r>
         <w:t>Limitations</w:t>
       </w:r>
-      <w:bookmarkEnd w:id="153"/>
+      <w:bookmarkEnd w:id="152"/>
     </w:p>
     <w:p>
       <w:pPr>
@@ -23561,17 +23632,17 @@
       <w:pPr>
         <w:pStyle w:val="Heading2"/>
       </w:pPr>
-      <w:bookmarkStart w:id="154" w:name="_Toc464831676"/>
-      <w:bookmarkStart w:id="155" w:name="_Toc465328408"/>
-      <w:bookmarkStart w:id="156" w:name="_Toc164865794"/>
+      <w:bookmarkStart w:id="153" w:name="_Toc464831676"/>
+      <w:bookmarkStart w:id="154" w:name="_Toc465328408"/>
+      <w:bookmarkStart w:id="155" w:name="_Toc164865794"/>
       <w:r>
         <w:t>Summary</w:t>
       </w:r>
+      <w:bookmarkEnd w:id="149"/>
       <w:bookmarkEnd w:id="150"/>
-      <w:bookmarkEnd w:id="151"/>
+      <w:bookmarkEnd w:id="153"/>
       <w:bookmarkEnd w:id="154"/>
       <w:bookmarkEnd w:id="155"/>
-      <w:bookmarkEnd w:id="156"/>
     </w:p>
     <w:p>
       <w:pPr>
@@ -23650,19 +23721,19 @@
       <w:r>
         <w:br w:type="page"/>
       </w:r>
-      <w:bookmarkStart w:id="157" w:name="_Toc251424091"/>
-      <w:bookmarkStart w:id="158" w:name="_Toc464831677"/>
-      <w:bookmarkStart w:id="159" w:name="_Toc465328409"/>
-      <w:bookmarkStart w:id="160" w:name="_Toc164865795"/>
+      <w:bookmarkStart w:id="156" w:name="_Toc251424091"/>
+      <w:bookmarkStart w:id="157" w:name="_Toc464831677"/>
+      <w:bookmarkStart w:id="158" w:name="_Toc465328409"/>
+      <w:bookmarkStart w:id="159" w:name="_Toc164865795"/>
       <w:r>
         <w:lastRenderedPageBreak/>
         <w:t xml:space="preserve">Chapter 5: Implications, </w:t>
       </w:r>
-      <w:commentRangeStart w:id="161"/>
+      <w:commentRangeStart w:id="160"/>
       <w:r>
         <w:t>Recommendations</w:t>
       </w:r>
-      <w:commentRangeEnd w:id="161"/>
+      <w:commentRangeEnd w:id="160"/>
       <w:r>
         <w:rPr>
           <w:rStyle w:val="CommentReference"/>
@@ -23670,15 +23741,15 @@
           <w:bCs w:val="0"/>
           <w:szCs w:val="20"/>
         </w:rPr>
-        <w:commentReference w:id="161"/>
+        <w:commentReference w:id="160"/>
       </w:r>
       <w:r>
         <w:t>, and Conclusions</w:t>
       </w:r>
+      <w:bookmarkEnd w:id="156"/>
       <w:bookmarkEnd w:id="157"/>
       <w:bookmarkEnd w:id="158"/>
       <w:bookmarkEnd w:id="159"/>
-      <w:bookmarkEnd w:id="160"/>
     </w:p>
     <w:p>
       <w:pPr>
@@ -23780,20 +23851,20 @@
       <w:r>
         <w:t xml:space="preserve"> Conclude with a brief overview of the chapter.</w:t>
       </w:r>
-      <w:bookmarkStart w:id="162" w:name="_Toc464831678"/>
-      <w:bookmarkStart w:id="163" w:name="_Toc465328410"/>
+      <w:bookmarkStart w:id="161" w:name="_Toc464831678"/>
+      <w:bookmarkStart w:id="162" w:name="_Toc465328410"/>
     </w:p>
     <w:p>
       <w:pPr>
         <w:pStyle w:val="Heading2"/>
       </w:pPr>
-      <w:bookmarkStart w:id="164" w:name="_Toc164865796"/>
+      <w:bookmarkStart w:id="163" w:name="_Toc164865796"/>
       <w:r>
         <w:t>Implications</w:t>
       </w:r>
+      <w:bookmarkEnd w:id="161"/>
       <w:bookmarkEnd w:id="162"/>
       <w:bookmarkEnd w:id="163"/>
-      <w:bookmarkEnd w:id="164"/>
     </w:p>
     <w:p>
       <w:pPr>
@@ -24014,14 +24085,14 @@
       <w:pPr>
         <w:pStyle w:val="Heading3"/>
       </w:pPr>
-      <w:commentRangeStart w:id="165"/>
+      <w:commentRangeStart w:id="164"/>
       <w:r>
         <w:lastRenderedPageBreak/>
         <w:t xml:space="preserve">Research Question 1/Hypothesis </w:t>
       </w:r>
-      <w:commentRangeEnd w:id="165"/>
-      <w:r>
-        <w:commentReference w:id="165"/>
+      <w:commentRangeEnd w:id="164"/>
+      <w:r>
+        <w:commentReference w:id="164"/>
       </w:r>
     </w:p>
     <w:p>
@@ -24036,25 +24107,25 @@
       <w:pPr>
         <w:pStyle w:val="Heading2"/>
       </w:pPr>
-      <w:bookmarkStart w:id="166" w:name="_Toc222132559"/>
-      <w:bookmarkStart w:id="167" w:name="_Toc251424093"/>
-      <w:bookmarkStart w:id="168" w:name="_Toc464831679"/>
-      <w:bookmarkStart w:id="169" w:name="_Toc465328411"/>
-      <w:bookmarkStart w:id="170" w:name="_Toc164865797"/>
+      <w:bookmarkStart w:id="165" w:name="_Toc222132559"/>
+      <w:bookmarkStart w:id="166" w:name="_Toc251424093"/>
+      <w:bookmarkStart w:id="167" w:name="_Toc464831679"/>
+      <w:bookmarkStart w:id="168" w:name="_Toc465328411"/>
+      <w:bookmarkStart w:id="169" w:name="_Toc164865797"/>
       <w:r>
         <w:t>Recommendations</w:t>
       </w:r>
+      <w:bookmarkEnd w:id="165"/>
       <w:bookmarkEnd w:id="166"/>
+      <w:r>
+        <w:t xml:space="preserve"> for </w:t>
+      </w:r>
       <w:bookmarkEnd w:id="167"/>
-      <w:r>
-        <w:t xml:space="preserve"> for </w:t>
-      </w:r>
       <w:bookmarkEnd w:id="168"/>
+      <w:r>
+        <w:t>Practice</w:t>
+      </w:r>
       <w:bookmarkEnd w:id="169"/>
-      <w:r>
-        <w:t>Practice</w:t>
-      </w:r>
-      <w:bookmarkEnd w:id="170"/>
     </w:p>
     <w:p>
       <w:pPr>
@@ -24164,15 +24235,15 @@
       <w:pPr>
         <w:pStyle w:val="Heading2"/>
       </w:pPr>
-      <w:bookmarkStart w:id="171" w:name="_Toc464831680"/>
-      <w:bookmarkStart w:id="172" w:name="_Toc465328412"/>
-      <w:bookmarkStart w:id="173" w:name="_Toc164865798"/>
+      <w:bookmarkStart w:id="170" w:name="_Toc464831680"/>
+      <w:bookmarkStart w:id="171" w:name="_Toc465328412"/>
+      <w:bookmarkStart w:id="172" w:name="_Toc164865798"/>
       <w:r>
         <w:t>Recommendations for Future Research</w:t>
       </w:r>
+      <w:bookmarkEnd w:id="170"/>
       <w:bookmarkEnd w:id="171"/>
       <w:bookmarkEnd w:id="172"/>
-      <w:bookmarkEnd w:id="173"/>
       <w:r>
         <w:t xml:space="preserve"> </w:t>
       </w:r>
@@ -24341,19 +24412,19 @@
       <w:pPr>
         <w:pStyle w:val="Heading2"/>
       </w:pPr>
-      <w:bookmarkStart w:id="174" w:name="_Toc222132560"/>
-      <w:bookmarkStart w:id="175" w:name="_Toc251424094"/>
-      <w:bookmarkStart w:id="176" w:name="_Toc464831681"/>
-      <w:bookmarkStart w:id="177" w:name="_Toc465328413"/>
-      <w:bookmarkStart w:id="178" w:name="_Toc164865799"/>
+      <w:bookmarkStart w:id="173" w:name="_Toc222132560"/>
+      <w:bookmarkStart w:id="174" w:name="_Toc251424094"/>
+      <w:bookmarkStart w:id="175" w:name="_Toc464831681"/>
+      <w:bookmarkStart w:id="176" w:name="_Toc465328413"/>
+      <w:bookmarkStart w:id="177" w:name="_Toc164865799"/>
       <w:r>
         <w:t>Conclusions</w:t>
       </w:r>
+      <w:bookmarkEnd w:id="173"/>
       <w:bookmarkEnd w:id="174"/>
       <w:bookmarkEnd w:id="175"/>
       <w:bookmarkEnd w:id="176"/>
       <w:bookmarkEnd w:id="177"/>
-      <w:bookmarkEnd w:id="178"/>
     </w:p>
     <w:p>
       <w:r>
@@ -24512,14 +24583,14 @@
       <w:pPr>
         <w:pStyle w:val="Heading1"/>
       </w:pPr>
-      <w:bookmarkStart w:id="179" w:name="_Toc184834461"/>
+      <w:bookmarkStart w:id="178" w:name="_Toc184834461"/>
       <w:r>
         <w:lastRenderedPageBreak/>
         <w:t>References</w:t>
       </w:r>
       <w:bookmarkEnd w:id="133"/>
       <w:bookmarkEnd w:id="134"/>
-      <w:bookmarkEnd w:id="179"/>
+      <w:bookmarkEnd w:id="178"/>
     </w:p>
     <w:p>
       <w:pPr>
@@ -26028,9 +26099,9 @@
         </w:rPr>
         <w:fldChar w:fldCharType="end"/>
       </w:r>
-      <w:bookmarkStart w:id="180" w:name="_Toc464831684"/>
-      <w:bookmarkStart w:id="181" w:name="_Toc465328416"/>
-      <w:bookmarkStart w:id="182" w:name="_Toc164865801"/>
+      <w:bookmarkStart w:id="179" w:name="_Toc464831684"/>
+      <w:bookmarkStart w:id="180" w:name="_Toc465328416"/>
+      <w:bookmarkStart w:id="181" w:name="_Toc164865801"/>
     </w:p>
     <w:p>
       <w:pPr>
@@ -26057,15 +26128,15 @@
         <w:lastRenderedPageBreak/>
         <w:t xml:space="preserve"> </w:t>
       </w:r>
+      <w:commentRangeStart w:id="182"/>
+      <w:r>
+        <w:t xml:space="preserve">Appendix </w:t>
+      </w:r>
       <w:commentRangeStart w:id="183"/>
       <w:r>
-        <w:t xml:space="preserve">Appendix </w:t>
-      </w:r>
-      <w:commentRangeStart w:id="184"/>
-      <w:r>
         <w:t>A</w:t>
       </w:r>
-      <w:commentRangeEnd w:id="183"/>
+      <w:commentRangeEnd w:id="182"/>
       <w:r>
         <w:rPr>
           <w:rStyle w:val="CommentReference"/>
@@ -26073,9 +26144,9 @@
           <w:bCs w:val="0"/>
           <w:szCs w:val="20"/>
         </w:rPr>
-        <w:commentReference w:id="183"/>
-      </w:r>
-      <w:commentRangeEnd w:id="184"/>
+        <w:commentReference w:id="182"/>
+      </w:r>
+      <w:commentRangeEnd w:id="183"/>
       <w:r>
         <w:rPr>
           <w:rStyle w:val="CommentReference"/>
@@ -26083,7 +26154,7 @@
           <w:bCs w:val="0"/>
           <w:szCs w:val="20"/>
         </w:rPr>
-        <w:commentReference w:id="184"/>
+        <w:commentReference w:id="183"/>
       </w:r>
       <w:r>
         <w:br/>
@@ -26091,29 +26162,29 @@
       <w:r>
         <w:t xml:space="preserve"> </w:t>
       </w:r>
+      <w:bookmarkEnd w:id="179"/>
       <w:bookmarkEnd w:id="180"/>
+      <w:r>
+        <w:t>XXX</w:t>
+      </w:r>
       <w:bookmarkEnd w:id="181"/>
-      <w:r>
-        <w:t>XXX</w:t>
-      </w:r>
-      <w:bookmarkEnd w:id="182"/>
-    </w:p>
-    <w:p>
-      <w:pPr>
-        <w:contextualSpacing/>
-      </w:pPr>
-      <w:commentRangeStart w:id="185"/>
+    </w:p>
+    <w:p>
+      <w:pPr>
+        <w:contextualSpacing/>
+      </w:pPr>
+      <w:commentRangeStart w:id="184"/>
       <w:r>
         <w:t>Insert Appendix A content here…</w:t>
       </w:r>
-      <w:commentRangeEnd w:id="185"/>
+      <w:commentRangeEnd w:id="184"/>
       <w:r>
         <w:rPr>
           <w:rStyle w:val="CommentReference"/>
           <w:rFonts w:eastAsia="Times New Roman" w:cs="Arial"/>
           <w:szCs w:val="20"/>
         </w:rPr>
-        <w:commentReference w:id="185"/>
+        <w:commentReference w:id="184"/>
       </w:r>
     </w:p>
     <w:p>
@@ -26151,19 +26222,19 @@
       <w:pPr>
         <w:pStyle w:val="Heading1"/>
       </w:pPr>
-      <w:bookmarkStart w:id="186" w:name="_Toc464831685"/>
-      <w:bookmarkStart w:id="187" w:name="_Toc465328417"/>
-      <w:bookmarkStart w:id="188" w:name="_Toc164865802"/>
+      <w:bookmarkStart w:id="185" w:name="_Toc464831685"/>
+      <w:bookmarkStart w:id="186" w:name="_Toc465328417"/>
+      <w:bookmarkStart w:id="187" w:name="_Toc164865802"/>
       <w:r>
         <w:lastRenderedPageBreak/>
         <w:t xml:space="preserve">Appendix </w:t>
       </w:r>
+      <w:commentRangeStart w:id="188"/>
       <w:commentRangeStart w:id="189"/>
-      <w:commentRangeStart w:id="190"/>
       <w:r>
         <w:t>B</w:t>
       </w:r>
-      <w:commentRangeEnd w:id="189"/>
+      <w:commentRangeEnd w:id="188"/>
       <w:r>
         <w:rPr>
           <w:rStyle w:val="CommentReference"/>
@@ -26171,9 +26242,9 @@
           <w:bCs w:val="0"/>
           <w:szCs w:val="20"/>
         </w:rPr>
-        <w:commentReference w:id="189"/>
-      </w:r>
-      <w:commentRangeEnd w:id="190"/>
+        <w:commentReference w:id="188"/>
+      </w:r>
+      <w:commentRangeEnd w:id="189"/>
       <w:r>
         <w:rPr>
           <w:rStyle w:val="CommentReference"/>
@@ -26181,7 +26252,7 @@
           <w:bCs w:val="0"/>
           <w:szCs w:val="20"/>
         </w:rPr>
-        <w:commentReference w:id="190"/>
+        <w:commentReference w:id="189"/>
       </w:r>
       <w:r>
         <w:br/>
@@ -26189,9 +26260,9 @@
       <w:r>
         <w:t>XXX</w:t>
       </w:r>
+      <w:bookmarkEnd w:id="185"/>
       <w:bookmarkEnd w:id="186"/>
       <w:bookmarkEnd w:id="187"/>
-      <w:bookmarkEnd w:id="188"/>
     </w:p>
     <w:p>
       <w:pPr>
@@ -26210,7 +26281,7 @@
       <w:pPr>
         <w:pStyle w:val="Heading1"/>
       </w:pPr>
-      <w:bookmarkStart w:id="191" w:name="_Toc164865803"/>
+      <w:bookmarkStart w:id="190" w:name="_Toc164865803"/>
       <w:r>
         <w:lastRenderedPageBreak/>
         <w:t xml:space="preserve">Appendix </w:t>
@@ -26218,8 +26289,8 @@
       <w:r>
         <w:t>C</w:t>
       </w:r>
-      <w:commentRangeStart w:id="192"/>
-      <w:commentRangeEnd w:id="192"/>
+      <w:commentRangeStart w:id="191"/>
+      <w:commentRangeEnd w:id="191"/>
       <w:r>
         <w:rPr>
           <w:rStyle w:val="CommentReference"/>
@@ -26227,7 +26298,7 @@
           <w:bCs w:val="0"/>
           <w:szCs w:val="20"/>
         </w:rPr>
-        <w:commentReference w:id="192"/>
+        <w:commentReference w:id="191"/>
       </w:r>
       <w:r>
         <w:br/>
@@ -26235,7 +26306,7 @@
       <w:r>
         <w:t>XXX</w:t>
       </w:r>
-      <w:bookmarkEnd w:id="191"/>
+      <w:bookmarkEnd w:id="190"/>
     </w:p>
     <w:p>
       <w:pPr>
@@ -26295,6 +26366,25 @@
       </w:r>
     </w:p>
   </w:comment>
+  <w:comment w:id="139" w:author="Author" w:initials="A">
+    <w:p>
+      <w:pPr>
+        <w:pStyle w:val="CommentText"/>
+      </w:pPr>
+      <w:r>
+        <w:rPr>
+          <w:rStyle w:val="CommentReference"/>
+        </w:rPr>
+        <w:annotationRef/>
+      </w:r>
+      <w:r>
+        <w:rPr>
+          <w:sz w:val="22"/>
+        </w:rPr>
+        <w:t>Tip: Present sufficient information so the reader can make an independent judgment regarding the interpretation of the findings.</w:t>
+      </w:r>
+    </w:p>
+  </w:comment>
   <w:comment w:id="140" w:author="Author" w:initials="A">
     <w:p>
       <w:pPr>
@@ -26307,30 +26397,11 @@
         <w:annotationRef/>
       </w:r>
       <w:r>
-        <w:rPr>
-          <w:sz w:val="22"/>
-        </w:rPr>
-        <w:t>Tip: Present sufficient information so the reader can make an independent judgment regarding the interpretation of the findings.</w:t>
+        <w:t>For Mixed Methods and Survey studies only</w:t>
       </w:r>
     </w:p>
   </w:comment>
   <w:comment w:id="141" w:author="Author" w:initials="A">
-    <w:p>
-      <w:pPr>
-        <w:pStyle w:val="CommentText"/>
-      </w:pPr>
-      <w:r>
-        <w:rPr>
-          <w:rStyle w:val="CommentReference"/>
-        </w:rPr>
-        <w:annotationRef/>
-      </w:r>
-      <w:r>
-        <w:t>For Mixed Methods and Survey studies only</w:t>
-      </w:r>
-    </w:p>
-  </w:comment>
-  <w:comment w:id="142" w:author="Author" w:initials="A">
     <w:p>
       <w:pPr>
         <w:pStyle w:val="CommentText"/>
@@ -26422,6 +26493,25 @@
       </w:r>
     </w:p>
   </w:comment>
+  <w:comment w:id="142" w:author="Author" w:initials="A">
+    <w:p>
+      <w:pPr>
+        <w:pStyle w:val="CommentText"/>
+      </w:pPr>
+      <w:r>
+        <w:rPr>
+          <w:rStyle w:val="CommentReference"/>
+        </w:rPr>
+        <w:annotationRef/>
+      </w:r>
+      <w:r>
+        <w:rPr>
+          <w:sz w:val="22"/>
+        </w:rPr>
+        <w:t>Repeat this process for each research question.</w:t>
+      </w:r>
+    </w:p>
+  </w:comment>
   <w:comment w:id="143" w:author="Author" w:initials="A">
     <w:p>
       <w:pPr>
@@ -26437,7 +26527,26 @@
         <w:rPr>
           <w:sz w:val="22"/>
         </w:rPr>
-        <w:t>Repeat this process for each research question.</w:t>
+        <w:t xml:space="preserve">Tip: Tables and figures should not be included on the same page. If you introduce a table or figure in the middle of the page and there is not enough room to include the entire table or figure on the page, it must be placed on the next page. </w:t>
+      </w:r>
+      <w:r>
+        <w:rPr>
+          <w:sz w:val="22"/>
+        </w:rPr>
+        <w:t>P</w:t>
+      </w:r>
+      <w:r>
+        <w:rPr>
+          <w:sz w:val="22"/>
+        </w:rPr>
+        <w:t xml:space="preserve">erform a hard right return (hold down the shift key while hitting the return key) and begin the table on the next page. </w:t>
+      </w:r>
+      <w:r>
+        <w:rPr>
+          <w:rStyle w:val="CommentReference"/>
+          <w:sz w:val="22"/>
+        </w:rPr>
+        <w:annotationRef/>
       </w:r>
     </w:p>
   </w:comment>
@@ -26456,19 +26565,7 @@
         <w:rPr>
           <w:sz w:val="22"/>
         </w:rPr>
-        <w:t xml:space="preserve">Tip: Tables and figures should not be included on the same page. If you introduce a table or figure in the middle of the page and there is not enough room to include the entire table or figure on the page, it must be placed on the next page. </w:t>
-      </w:r>
-      <w:r>
-        <w:rPr>
-          <w:sz w:val="22"/>
-        </w:rPr>
-        <w:t>P</w:t>
-      </w:r>
-      <w:r>
-        <w:rPr>
-          <w:sz w:val="22"/>
-        </w:rPr>
-        <w:t xml:space="preserve">erform a hard right return (hold down the shift key while hitting the return key) and begin the table on the next page. </w:t>
+        <w:t>Tip: Tables and figures should be placed with the corresponding research question. The formatting of tables varies, depending on the statistical test. Follow APA formatting requirements for tables, titles, figures, and captions.</w:t>
       </w:r>
       <w:r>
         <w:rPr>
@@ -26494,32 +26591,6 @@
         <w:rPr>
           <w:sz w:val="22"/>
         </w:rPr>
-        <w:t>Tip: Tables and figures should be placed with the corresponding research question. The formatting of tables varies, depending on the statistical test. Follow APA formatting requirements for tables, titles, figures, and captions.</w:t>
-      </w:r>
-      <w:r>
-        <w:rPr>
-          <w:rStyle w:val="CommentReference"/>
-          <w:sz w:val="22"/>
-        </w:rPr>
-        <w:annotationRef/>
-      </w:r>
-    </w:p>
-  </w:comment>
-  <w:comment w:id="146" w:author="Author" w:initials="A">
-    <w:p>
-      <w:pPr>
-        <w:pStyle w:val="CommentText"/>
-      </w:pPr>
-      <w:r>
-        <w:rPr>
-          <w:rStyle w:val="CommentReference"/>
-        </w:rPr>
-        <w:annotationRef/>
-      </w:r>
-      <w:r>
-        <w:rPr>
-          <w:sz w:val="22"/>
-        </w:rPr>
         <w:t xml:space="preserve">Tip: Tables and figures must be referenced in the text. Please refer to APA guidelines regarding when and how to use tables and figures. Do </w:t>
       </w:r>
       <w:r>
@@ -26537,7 +26608,7 @@
       </w:r>
     </w:p>
   </w:comment>
-  <w:comment w:id="152" w:author="Author" w:initials="A">
+  <w:comment w:id="151" w:author="Author" w:initials="A">
     <w:p>
       <w:pPr>
         <w:pStyle w:val="CommentText"/>
@@ -26563,7 +26634,7 @@
       </w:hyperlink>
     </w:p>
   </w:comment>
-  <w:comment w:id="161" w:author="Author" w:initials="A">
+  <w:comment w:id="160" w:author="Author" w:initials="A">
     <w:p>
       <w:pPr>
         <w:pStyle w:val="CommentText"/>
@@ -26584,7 +26655,7 @@
       </w:r>
     </w:p>
   </w:comment>
-  <w:comment w:id="165" w:author="Author" w:initials="A">
+  <w:comment w:id="164" w:author="Author" w:initials="A">
     <w:p>
       <w:pPr>
         <w:pStyle w:val="CommentText"/>
@@ -26601,16 +26672,95 @@
         </w:rPr>
         <w:t>Repeat this process for each research question.</w:t>
       </w:r>
+    </w:p>
+  </w:comment>
+  <w:comment w:id="182" w:author="Author" w:initials="A">
+    <w:p>
+      <w:pPr>
+        <w:pStyle w:val="CommentText"/>
+        <w:rPr>
+          <w:sz w:val="22"/>
+          <w:szCs w:val="22"/>
+        </w:rPr>
+      </w:pPr>
+      <w:r>
+        <w:rPr>
+          <w:rStyle w:val="CommentReference"/>
+        </w:rPr>
+        <w:annotationRef/>
+      </w:r>
+      <w:r>
+        <w:rPr>
+          <w:rStyle w:val="CommentReference"/>
+        </w:rPr>
+        <w:annotationRef/>
+      </w:r>
+      <w:r>
+        <w:rPr>
+          <w:sz w:val="22"/>
+          <w:szCs w:val="22"/>
+        </w:rPr>
+        <w:t xml:space="preserve">Each appendix </w:t>
+      </w:r>
+      <w:r>
+        <w:rPr>
+          <w:sz w:val="22"/>
+          <w:szCs w:val="22"/>
+        </w:rPr>
+        <w:t>referenced</w:t>
+      </w:r>
+      <w:r>
+        <w:rPr>
+          <w:sz w:val="22"/>
+          <w:szCs w:val="22"/>
+        </w:rPr>
+        <w:t xml:space="preserve"> in the text should appear in this section at the end of the manuscript. Appendices should be listed in the order referenced in the text.</w:t>
+      </w:r>
+    </w:p>
+    <w:p>
+      <w:pPr>
+        <w:pStyle w:val="CommentText"/>
+        <w:rPr>
+          <w:sz w:val="22"/>
+          <w:szCs w:val="22"/>
+        </w:rPr>
+      </w:pPr>
+    </w:p>
+    <w:p>
+      <w:pPr>
+        <w:pStyle w:val="CommentText"/>
+      </w:pPr>
+      <w:r>
+        <w:rPr>
+          <w:sz w:val="22"/>
+          <w:szCs w:val="22"/>
+        </w:rPr>
+        <w:t>Remember to include each appendix in your Table of Contents</w:t>
+      </w:r>
+      <w:r>
+        <w:rPr>
+          <w:sz w:val="22"/>
+          <w:szCs w:val="22"/>
+        </w:rPr>
+        <w:t xml:space="preserve">. Apply the </w:t>
+      </w:r>
+      <w:r>
+        <w:rPr>
+          <w:sz w:val="22"/>
+        </w:rPr>
+        <w:t xml:space="preserve">level 1 heading for each appendix title and the appendix name. Replace “XXX” with the appendix name. </w:t>
+      </w:r>
+    </w:p>
+    <w:p>
+      <w:pPr>
+        <w:pStyle w:val="CommentText"/>
+      </w:pPr>
     </w:p>
   </w:comment>
   <w:comment w:id="183" w:author="Author" w:initials="A">
     <w:p>
       <w:pPr>
         <w:pStyle w:val="CommentText"/>
-        <w:rPr>
-          <w:sz w:val="22"/>
-          <w:szCs w:val="22"/>
-        </w:rPr>
       </w:pPr>
       <w:r>
         <w:rPr>
@@ -26619,71 +26769,16 @@
         <w:annotationRef/>
       </w:r>
       <w:r>
-        <w:rPr>
-          <w:rStyle w:val="CommentReference"/>
-        </w:rPr>
-        <w:annotationRef/>
-      </w:r>
-      <w:r>
-        <w:rPr>
-          <w:sz w:val="22"/>
-          <w:szCs w:val="22"/>
-        </w:rPr>
-        <w:t xml:space="preserve">Each appendix </w:t>
-      </w:r>
-      <w:r>
-        <w:rPr>
-          <w:sz w:val="22"/>
-          <w:szCs w:val="22"/>
-        </w:rPr>
-        <w:t>referenced</w:t>
-      </w:r>
-      <w:r>
-        <w:rPr>
-          <w:sz w:val="22"/>
-          <w:szCs w:val="22"/>
-        </w:rPr>
-        <w:t xml:space="preserve"> in the text should appear in this section at the end of the manuscript. Appendices should be listed in the order referenced in the text.</w:t>
+        <w:t>Images, Graphs, and Tables should be included in the text.</w:t>
       </w:r>
     </w:p>
     <w:p>
       <w:pPr>
         <w:pStyle w:val="CommentText"/>
-        <w:rPr>
-          <w:sz w:val="22"/>
-          <w:szCs w:val="22"/>
-        </w:rPr>
-      </w:pPr>
-    </w:p>
-    <w:p>
-      <w:pPr>
-        <w:pStyle w:val="CommentText"/>
-      </w:pPr>
-      <w:r>
-        <w:rPr>
-          <w:sz w:val="22"/>
-          <w:szCs w:val="22"/>
-        </w:rPr>
-        <w:t>Remember to include each appendix in your Table of Contents</w:t>
-      </w:r>
-      <w:r>
-        <w:rPr>
-          <w:sz w:val="22"/>
-          <w:szCs w:val="22"/>
-        </w:rPr>
-        <w:t xml:space="preserve">. Apply the </w:t>
-      </w:r>
-      <w:r>
-        <w:rPr>
-          <w:sz w:val="22"/>
-        </w:rPr>
-        <w:t xml:space="preserve">level 1 heading for each appendix title and the appendix name. Replace “XXX” with the appendix name. </w:t>
-      </w:r>
-    </w:p>
-    <w:p>
-      <w:pPr>
-        <w:pStyle w:val="CommentText"/>
-      </w:pPr>
+      </w:pPr>
+      <w:r>
+        <w:t>The only exception is for the table of the Variables (Dictionary) of the initial Dataset</w:t>
+      </w:r>
     </w:p>
   </w:comment>
   <w:comment w:id="184" w:author="Author" w:initials="A">
@@ -26698,31 +26793,23 @@
         <w:annotationRef/>
       </w:r>
       <w:r>
-        <w:t>Images, Graphs, and Tables should be included in the text.</w:t>
-      </w:r>
-    </w:p>
+        <w:t>Be sure to de-identify all materials so readers cannot identify participants or where data were specifically collected.</w:t>
+      </w:r>
+    </w:p>
+  </w:comment>
+  <w:comment w:id="188" w:author="Author" w:initials="A">
     <w:p>
       <w:pPr>
         <w:pStyle w:val="CommentText"/>
       </w:pPr>
       <w:r>
-        <w:t>The only exception is for the table of the Variables (Dictionary) of the initial Dataset</w:t>
-      </w:r>
-    </w:p>
-  </w:comment>
-  <w:comment w:id="185" w:author="Author" w:initials="A">
-    <w:p>
-      <w:pPr>
-        <w:pStyle w:val="CommentText"/>
-      </w:pPr>
-      <w:r>
         <w:rPr>
           <w:rStyle w:val="CommentReference"/>
         </w:rPr>
         <w:annotationRef/>
       </w:r>
       <w:r>
-        <w:t>Be sure to de-identify all materials so readers cannot identify participants or where data were specifically collected.</w:t>
+        <w:t>The code modules should be included in this Appendix</w:t>
       </w:r>
     </w:p>
   </w:comment>
@@ -26738,27 +26825,11 @@
         <w:annotationRef/>
       </w:r>
       <w:r>
-        <w:t>The code modules should be included in this Appendix</w:t>
+        <w:t>Special licenses Permissions and IRB letter should be included in Appendices</w:t>
       </w:r>
     </w:p>
   </w:comment>
-  <w:comment w:id="190" w:author="Author" w:initials="A">
-    <w:p>
-      <w:pPr>
-        <w:pStyle w:val="CommentText"/>
-      </w:pPr>
-      <w:r>
-        <w:rPr>
-          <w:rStyle w:val="CommentReference"/>
-        </w:rPr>
-        <w:annotationRef/>
-      </w:r>
-      <w:r>
-        <w:t>Special licenses Permissions and IRB letter should be included in Appendices</w:t>
-      </w:r>
-    </w:p>
-  </w:comment>
-  <w:comment w:id="192" w:author="Author" w:initials="A">
+  <w:comment w:id="191" w:author="Author" w:initials="A">
     <w:p>
       <w:pPr>
         <w:pStyle w:val="CommentText"/>

</xml_diff>

<commit_message>
renamed pca, kmeans notebooks, wrote kmeans in ch4 created dbscan notebook.
</commit_message>
<xml_diff>
--- a/Manuscript/Working/Sapp_DM_Working.docx
+++ b/Manuscript/Working/Sapp_DM_Working.docx
@@ -18204,7 +18204,17 @@
         <w:contextualSpacing/>
       </w:pPr>
       <w:r>
-        <w:t>K-Means clustering is applied as a foundational method due to its efficiency and effectiveness in grouping data into distinct clusters. The algorithm iteratively assigns data points to a fixed number of clusters (K) based on their proximity to calculated cluster centroids.</w:t>
+        <w:t>K-Means clustering is applied as a foundational method due to its efficiency and effectiveness in grouping data into distinct clusters. The algorithm iteratively assigns data points to a fixed number of clusters (</w:t>
+      </w:r>
+      <w:r>
+        <w:rPr>
+          <w:i/>
+          <w:iCs/>
+        </w:rPr>
+        <w:t>k</w:t>
+      </w:r>
+      <w:r>
+        <w:t>) based on their proximity to calculated cluster centroids.</w:t>
       </w:r>
     </w:p>
     <w:p>
@@ -21666,208 +21676,378 @@
         <w:t>Finally, the PCA loading plots for three components (Figures 4.7 and 4.8) confirmed the continued relevance of core variables, with clear loading magnitudes across select features. This dimensionality reduction phase ensured that subsequent clustering algorithms were applied on representations that preserved informative variance while minimizing redundancy and computational complexity.</w:t>
       </w:r>
     </w:p>
-    <w:p/>
     <w:p>
       <w:pPr>
         <w:pStyle w:val="Heading3"/>
       </w:pPr>
       <w:r>
-        <w:t>Model Validation and Hyperparameter Tuning</w:t>
-      </w:r>
-    </w:p>
-    <w:p>
-      <w:pPr>
-        <w:ind w:left="720"/>
+        <w:t>K-Means Clustering</w:t>
+      </w:r>
+    </w:p>
+    <w:p>
+      <w:pPr>
+        <w:ind w:firstLine="720"/>
         <w:rPr>
           <w:rFonts w:cs="Times New Roman"/>
           <w:szCs w:val="24"/>
         </w:rPr>
       </w:pPr>
-      <w:sdt>
-        <w:sdtPr>
-          <w:rPr>
-            <w:rFonts w:cs="Times New Roman"/>
-            <w:szCs w:val="24"/>
-          </w:rPr>
-          <w:id w:val="-978226588"/>
-          <w14:checkbox>
-            <w14:checked w14:val="0"/>
-            <w14:checkedState w14:val="2612" w14:font="MS Gothic"/>
-            <w14:uncheckedState w14:val="2610" w14:font="MS Gothic"/>
-          </w14:checkbox>
-        </w:sdtPr>
-        <w:sdtContent>
-          <w:r>
-            <w:rPr>
-              <w:rFonts w:ascii="Segoe UI Symbol" w:hAnsi="Segoe UI Symbol" w:cs="Segoe UI Symbol"/>
-              <w:szCs w:val="24"/>
-            </w:rPr>
-            <w:t>☐</w:t>
-          </w:r>
-        </w:sdtContent>
-      </w:sdt>
       <w:r>
         <w:rPr>
           <w:rFonts w:cs="Times New Roman"/>
           <w:szCs w:val="24"/>
         </w:rPr>
-        <w:t xml:space="preserve"> Validate the model to ensure its accuracy and generalizability. Employ methods like cross-validation, ROC curves, precision-recall curves, and confusion matrices. The above are just examples of measures for validation; depending on your research focus, another type of measure may be appropriate. (For LLMs, Blue Score, Rouge Score, Hallucinations Score etc.)</w:t>
-      </w:r>
-    </w:p>
-    <w:p>
-      <w:pPr>
-        <w:ind w:left="720"/>
+        <w:t>K-Means clustering was applied to each of the six PCA-transformed feature sets</w:t>
+      </w:r>
+      <w:r>
         <w:rPr>
           <w:rFonts w:cs="Times New Roman"/>
           <w:szCs w:val="24"/>
         </w:rPr>
-      </w:pPr>
-      <w:sdt>
-        <w:sdtPr>
-          <w:rPr>
-            <w:rFonts w:cs="Times New Roman"/>
-            <w:szCs w:val="24"/>
-          </w:rPr>
-          <w:id w:val="-1973592692"/>
-          <w14:checkbox>
-            <w14:checked w14:val="0"/>
-            <w14:checkedState w14:val="2612" w14:font="MS Gothic"/>
-            <w14:uncheckedState w14:val="2610" w14:font="MS Gothic"/>
-          </w14:checkbox>
-        </w:sdtPr>
-        <w:sdtContent>
-          <w:r>
-            <w:rPr>
-              <w:rFonts w:ascii="Segoe UI Symbol" w:hAnsi="Segoe UI Symbol" w:cs="Segoe UI Symbol"/>
-              <w:szCs w:val="24"/>
-            </w:rPr>
-            <w:t>☐</w:t>
-          </w:r>
-        </w:sdtContent>
-      </w:sdt>
+        <w:t xml:space="preserve">, </w:t>
+      </w:r>
       <w:r>
         <w:rPr>
           <w:rFonts w:cs="Times New Roman"/>
           <w:szCs w:val="24"/>
         </w:rPr>
-        <w:t xml:space="preserve"> Discuss hyperparameter tuning strategies, such as grid or random search, and their impact on model performance.</w:t>
-      </w:r>
-    </w:p>
-    <w:p>
-      <w:pPr>
-        <w:ind w:left="720"/>
+        <w:t xml:space="preserve">full and key variants reduced to 95% retained variance, two components (2C), and three components (3C). All clustering was performed using GPU acceleration via </w:t>
+      </w:r>
+      <w:proofErr w:type="spellStart"/>
+      <w:r>
         <w:rPr>
           <w:rFonts w:cs="Times New Roman"/>
           <w:szCs w:val="24"/>
         </w:rPr>
-      </w:pPr>
-      <w:sdt>
-        <w:sdtPr>
-          <w:rPr>
-            <w:rFonts w:cs="Times New Roman"/>
-            <w:szCs w:val="24"/>
-          </w:rPr>
-          <w:id w:val="427007841"/>
-          <w14:checkbox>
-            <w14:checked w14:val="0"/>
-            <w14:checkedState w14:val="2612" w14:font="MS Gothic"/>
-            <w14:uncheckedState w14:val="2610" w14:font="MS Gothic"/>
-          </w14:checkbox>
-        </w:sdtPr>
-        <w:sdtContent>
-          <w:r>
-            <w:rPr>
-              <w:rFonts w:ascii="Segoe UI Symbol" w:hAnsi="Segoe UI Symbol" w:cs="Segoe UI Symbol"/>
-              <w:szCs w:val="24"/>
-            </w:rPr>
-            <w:t>☐</w:t>
-          </w:r>
-        </w:sdtContent>
-      </w:sdt>
+        <w:t>cuML</w:t>
+      </w:r>
+      <w:proofErr w:type="spellEnd"/>
       <w:r>
         <w:rPr>
           <w:rFonts w:cs="Times New Roman"/>
           <w:szCs w:val="24"/>
         </w:rPr>
-        <w:t xml:space="preserve"> Compare the model with alternative models or algorithms, focusing on error metrics and performance measures.</w:t>
-      </w:r>
-    </w:p>
-    <w:p>
-      <w:pPr>
-        <w:ind w:left="720"/>
+        <w:t xml:space="preserve"> in a </w:t>
+      </w:r>
+      <w:proofErr w:type="spellStart"/>
+      <w:r>
         <w:rPr>
           <w:rFonts w:cs="Times New Roman"/>
           <w:szCs w:val="24"/>
         </w:rPr>
-      </w:pPr>
-      <w:sdt>
-        <w:sdtPr>
-          <w:rPr>
-            <w:rFonts w:cs="Times New Roman"/>
-            <w:szCs w:val="24"/>
-          </w:rPr>
-          <w:id w:val="605163080"/>
-          <w14:checkbox>
-            <w14:checked w14:val="0"/>
-            <w14:checkedState w14:val="2612" w14:font="MS Gothic"/>
-            <w14:uncheckedState w14:val="2610" w14:font="MS Gothic"/>
-          </w14:checkbox>
-        </w:sdtPr>
-        <w:sdtContent>
-          <w:r>
-            <w:rPr>
-              <w:rFonts w:ascii="Segoe UI Symbol" w:hAnsi="Segoe UI Symbol" w:cs="Segoe UI Symbol"/>
-              <w:szCs w:val="24"/>
-            </w:rPr>
-            <w:t>☐</w:t>
-          </w:r>
-        </w:sdtContent>
-      </w:sdt>
+        <w:t>Colab</w:t>
+      </w:r>
+      <w:proofErr w:type="spellEnd"/>
       <w:r>
         <w:rPr>
           <w:rFonts w:cs="Times New Roman"/>
           <w:szCs w:val="24"/>
         </w:rPr>
-        <w:t xml:space="preserve"> If applicable, use triangulation or other methods to validate the model's results.</w:t>
-      </w:r>
-    </w:p>
-    <w:p>
-      <w:pPr>
-        <w:ind w:left="720"/>
+        <w:t xml:space="preserve"> Pro environment equipped with an NVIDIA A100 GPU (CUDA 12.4). The algorithm was executed for cluster counts ranging from </w:t>
+      </w:r>
+      <w:r>
+        <w:rPr>
+          <w:rFonts w:cs="Times New Roman"/>
+          <w:i/>
+          <w:iCs/>
+          <w:szCs w:val="24"/>
+        </w:rPr>
+        <w:t>k</w:t>
+      </w:r>
+      <w:r>
         <w:rPr>
           <w:rFonts w:cs="Times New Roman"/>
           <w:szCs w:val="24"/>
         </w:rPr>
-      </w:pPr>
-      <w:sdt>
-        <w:sdtPr>
-          <w:rPr>
-            <w:rFonts w:cs="Times New Roman"/>
-            <w:szCs w:val="24"/>
-          </w:rPr>
-          <w:id w:val="-1794205489"/>
-          <w14:checkbox>
-            <w14:checked w14:val="0"/>
-            <w14:checkedState w14:val="2612" w14:font="MS Gothic"/>
-            <w14:uncheckedState w14:val="2610" w14:font="MS Gothic"/>
-          </w14:checkbox>
-        </w:sdtPr>
-        <w:sdtContent>
-          <w:r>
-            <w:rPr>
-              <w:rFonts w:ascii="Segoe UI Symbol" w:hAnsi="Segoe UI Symbol" w:cs="Segoe UI Symbol"/>
-              <w:szCs w:val="24"/>
-            </w:rPr>
-            <w:t>☐</w:t>
-          </w:r>
-        </w:sdtContent>
-      </w:sdt>
+        <w:t xml:space="preserve"> = 2</w:t>
+      </w:r>
       <w:r>
         <w:rPr>
           <w:rFonts w:cs="Times New Roman"/>
           <w:szCs w:val="24"/>
         </w:rPr>
-        <w:t xml:space="preserve"> Include the programming modules for model validation and hyperparameter tuning in the Appendix.</w:t>
+        <w:t xml:space="preserve"> to </w:t>
+      </w:r>
+      <w:r>
+        <w:rPr>
+          <w:rFonts w:cs="Times New Roman"/>
+          <w:i/>
+          <w:iCs/>
+          <w:szCs w:val="24"/>
+        </w:rPr>
+        <w:t>k</w:t>
+      </w:r>
+      <w:r>
+        <w:rPr>
+          <w:rFonts w:cs="Times New Roman"/>
+          <w:szCs w:val="24"/>
+        </w:rPr>
+        <w:t xml:space="preserve"> = 9</w:t>
+      </w:r>
+      <w:r>
+        <w:rPr>
+          <w:rFonts w:cs="Times New Roman"/>
+          <w:szCs w:val="24"/>
+        </w:rPr>
+        <w:t>, with performance evaluated using silhouette score, Davies–Bouldin Index (DBI), and inertia.</w:t>
+      </w:r>
+    </w:p>
+    <w:p>
+      <w:pPr>
+        <w:ind w:firstLine="720"/>
+        <w:rPr>
+          <w:rFonts w:cs="Times New Roman"/>
+          <w:szCs w:val="24"/>
+        </w:rPr>
+      </w:pPr>
+      <w:r>
+        <w:rPr>
+          <w:rFonts w:cs="Times New Roman"/>
+          <w:szCs w:val="24"/>
+        </w:rPr>
+        <w:t xml:space="preserve">Across all configurations, </w:t>
+      </w:r>
+      <w:r>
+        <w:rPr>
+          <w:rFonts w:cs="Times New Roman"/>
+          <w:i/>
+          <w:iCs/>
+          <w:szCs w:val="24"/>
+        </w:rPr>
+        <w:t>k</w:t>
+      </w:r>
+      <w:r>
+        <w:rPr>
+          <w:rFonts w:cs="Times New Roman"/>
+          <w:szCs w:val="24"/>
+        </w:rPr>
+        <w:t xml:space="preserve"> = 2</w:t>
+      </w:r>
+      <w:r>
+        <w:rPr>
+          <w:rFonts w:cs="Times New Roman"/>
+          <w:szCs w:val="24"/>
+        </w:rPr>
+        <w:t xml:space="preserve"> yielded the highest silhouette scores and was thus selected as the optimal cluster count. These scores ranged from 0.8696 (Full 95%) to 0.7069 (Key 3C), as summarized in Table X. DBI values followed a similar trend, with lower scores indicating more compact and well-separated clusters. </w:t>
+      </w:r>
+    </w:p>
+    <w:p>
+      <w:pPr>
+        <w:rPr>
+          <w:rFonts w:cs="Times New Roman"/>
+          <w:szCs w:val="24"/>
+        </w:rPr>
+      </w:pPr>
+      <w:r>
+        <w:rPr>
+          <w:rFonts w:cs="Times New Roman"/>
+          <w:i/>
+          <w:iCs/>
+          <w:szCs w:val="24"/>
+        </w:rPr>
+        <w:lastRenderedPageBreak/>
+        <w:t>Insert Table: K-Means Clustering Performance Summary</w:t>
+      </w:r>
+    </w:p>
+    <w:p>
+      <w:pPr>
+        <w:ind w:firstLine="720"/>
+        <w:rPr>
+          <w:rFonts w:cs="Times New Roman"/>
+          <w:szCs w:val="24"/>
+        </w:rPr>
+      </w:pPr>
+      <w:r>
+        <w:rPr>
+          <w:rFonts w:cs="Times New Roman"/>
+          <w:szCs w:val="24"/>
+        </w:rPr>
+        <w:t>Inspection of e</w:t>
+      </w:r>
+      <w:r>
+        <w:rPr>
+          <w:rFonts w:cs="Times New Roman"/>
+          <w:szCs w:val="24"/>
+        </w:rPr>
+        <w:t>lbow plots for each PCA variant</w:t>
+      </w:r>
+      <w:r>
+        <w:rPr>
+          <w:rFonts w:cs="Times New Roman"/>
+          <w:szCs w:val="24"/>
+        </w:rPr>
+        <w:t>, in contrast with the internal validation metrics</w:t>
+      </w:r>
+      <w:r>
+        <w:rPr>
+          <w:rFonts w:cs="Times New Roman"/>
+          <w:szCs w:val="24"/>
+        </w:rPr>
+        <w:t xml:space="preserve">, </w:t>
+      </w:r>
+      <w:r>
+        <w:rPr>
+          <w:rFonts w:cs="Times New Roman"/>
+          <w:szCs w:val="24"/>
+        </w:rPr>
+        <w:t>indicated</w:t>
+      </w:r>
+      <w:r>
+        <w:rPr>
+          <w:rFonts w:cs="Times New Roman"/>
+          <w:szCs w:val="24"/>
+        </w:rPr>
+        <w:t xml:space="preserve"> </w:t>
+      </w:r>
+      <w:r>
+        <w:rPr>
+          <w:rFonts w:cs="Times New Roman"/>
+          <w:szCs w:val="24"/>
+        </w:rPr>
+        <w:t xml:space="preserve">that </w:t>
+      </w:r>
+      <w:r>
+        <w:rPr>
+          <w:rFonts w:cs="Times New Roman"/>
+          <w:szCs w:val="24"/>
+        </w:rPr>
+        <w:t xml:space="preserve">visual inflection points often appear around </w:t>
+      </w:r>
+      <w:r>
+        <w:rPr>
+          <w:rFonts w:cs="Times New Roman"/>
+          <w:i/>
+          <w:iCs/>
+          <w:szCs w:val="24"/>
+        </w:rPr>
+        <w:t>k</w:t>
+      </w:r>
+      <w:r>
+        <w:rPr>
+          <w:rFonts w:cs="Times New Roman"/>
+          <w:szCs w:val="24"/>
+        </w:rPr>
+        <w:t xml:space="preserve"> = 3</w:t>
+      </w:r>
+      <w:r>
+        <w:rPr>
+          <w:rFonts w:cs="Times New Roman"/>
+          <w:szCs w:val="24"/>
+        </w:rPr>
+        <w:t xml:space="preserve">. </w:t>
+      </w:r>
+      <w:r>
+        <w:rPr>
+          <w:rFonts w:cs="Times New Roman"/>
+          <w:szCs w:val="24"/>
+        </w:rPr>
+        <w:t>This divergence informed the decision to generate side-by-side cluster plots using both values for comparison.</w:t>
+      </w:r>
+      <w:r>
+        <w:rPr>
+          <w:rFonts w:cs="Times New Roman"/>
+          <w:szCs w:val="24"/>
+        </w:rPr>
+        <w:t xml:space="preserve"> </w:t>
+      </w:r>
+      <w:proofErr w:type="gramStart"/>
+      <w:r>
+        <w:rPr>
+          <w:rFonts w:cs="Times New Roman"/>
+          <w:i/>
+          <w:iCs/>
+          <w:szCs w:val="24"/>
+        </w:rPr>
+        <w:t>Insert</w:t>
+      </w:r>
+      <w:proofErr w:type="gramEnd"/>
+      <w:r>
+        <w:rPr>
+          <w:rFonts w:cs="Times New Roman"/>
+          <w:i/>
+          <w:iCs/>
+          <w:szCs w:val="24"/>
+        </w:rPr>
+        <w:t xml:space="preserve"> Elbow Plot Figures</w:t>
+      </w:r>
+    </w:p>
+    <w:p>
+      <w:pPr>
+        <w:ind w:firstLine="720"/>
+        <w:rPr>
+          <w:rFonts w:cs="Times New Roman"/>
+          <w:szCs w:val="24"/>
+        </w:rPr>
+      </w:pPr>
+      <w:r>
+        <w:rPr>
+          <w:rFonts w:cs="Times New Roman"/>
+          <w:szCs w:val="24"/>
+        </w:rPr>
+        <w:t xml:space="preserve">To visualize the resulting clusters, side-by-side scatterplots were generated for the 2C and 3C projections using both </w:t>
+      </w:r>
+      <w:r>
+        <w:rPr>
+          <w:rFonts w:cs="Times New Roman"/>
+          <w:i/>
+          <w:iCs/>
+          <w:szCs w:val="24"/>
+        </w:rPr>
+        <w:t>k</w:t>
+      </w:r>
+      <w:r>
+        <w:rPr>
+          <w:rFonts w:cs="Times New Roman"/>
+          <w:szCs w:val="24"/>
+        </w:rPr>
+        <w:t xml:space="preserve"> = 2</w:t>
+      </w:r>
+      <w:r>
+        <w:rPr>
+          <w:rFonts w:cs="Times New Roman"/>
+          <w:szCs w:val="24"/>
+        </w:rPr>
+        <w:t xml:space="preserve"> and </w:t>
+      </w:r>
+      <w:r>
+        <w:rPr>
+          <w:rFonts w:cs="Times New Roman"/>
+          <w:i/>
+          <w:iCs/>
+          <w:szCs w:val="24"/>
+        </w:rPr>
+        <w:t>k</w:t>
+      </w:r>
+      <w:r>
+        <w:rPr>
+          <w:rFonts w:cs="Times New Roman"/>
+          <w:szCs w:val="24"/>
+        </w:rPr>
+        <w:t xml:space="preserve"> = 3</w:t>
+      </w:r>
+      <w:r>
+        <w:rPr>
+          <w:rFonts w:cs="Times New Roman"/>
+          <w:szCs w:val="24"/>
+        </w:rPr>
+        <w:t>. These figures incorporate fraud label overlays, with red “x” markers indicating confirmed fraud cases. As expected, clear cluster separation was visible in some configurations (e.g., Full 3C), but fraudulent cases were generally distributed across both clusters, limiting interpretability. Notably, no visual cluster plots were generated for the 95% PCA reductions due to their one-dimensional output.</w:t>
+      </w:r>
+    </w:p>
+    <w:p>
+      <w:pPr>
+        <w:rPr>
+          <w:rFonts w:cs="Times New Roman"/>
+          <w:szCs w:val="24"/>
+        </w:rPr>
+      </w:pPr>
+      <w:r>
+        <w:rPr>
+          <w:rFonts w:cs="Times New Roman"/>
+          <w:i/>
+          <w:iCs/>
+          <w:szCs w:val="24"/>
+        </w:rPr>
+        <w:t>Insert Cluster Overlay Figures</w:t>
       </w:r>
     </w:p>
     <w:p>
@@ -22086,7 +22266,15 @@
           <w:rFonts w:cs="Times New Roman"/>
           <w:szCs w:val="24"/>
         </w:rPr>
-        <w:t xml:space="preserve"> Support with evidence about the superiority of the resulting model and discuss the methods you followed to reach that. This may include measures of error, methods of dropping variables, RSME, entropy, AIC/BIC or stepwise regression, ANOVA tables followed by Tukey’s test, etc., and/or other diagnostics.</w:t>
+        <w:t xml:space="preserve"> Support with evidence about the superiority of the resulting model and discuss the methods you followed to reach that. This may include measures of error, methods of </w:t>
+      </w:r>
+      <w:r>
+        <w:rPr>
+          <w:rFonts w:cs="Times New Roman"/>
+          <w:szCs w:val="24"/>
+        </w:rPr>
+        <w:lastRenderedPageBreak/>
+        <w:t>dropping variables, RSME, entropy, AIC/BIC or stepwise regression, ANOVA tables followed by Tukey’s test, etc., and/or other diagnostics.</w:t>
       </w:r>
     </w:p>
     <w:p>
@@ -22462,6 +22650,7 @@
         <w:pStyle w:val="Heading3"/>
       </w:pPr>
       <w:r>
+        <w:lastRenderedPageBreak/>
         <w:t>Data Analysis</w:t>
       </w:r>
     </w:p>
@@ -22578,7 +22767,6 @@
         <w:pStyle w:val="Heading4"/>
       </w:pPr>
       <w:r>
-        <w:lastRenderedPageBreak/>
         <w:t>Model Fit and Diagnostics</w:t>
       </w:r>
     </w:p>
@@ -22887,7 +23075,6 @@
         </w:numPr>
       </w:pPr>
       <w:r>
-        <w:lastRenderedPageBreak/>
         <w:t>Discuss any variations or patterns observed across subgroups.</w:t>
       </w:r>
     </w:p>
@@ -23076,6 +23263,7 @@
         <w:pStyle w:val="Heading4"/>
       </w:pPr>
       <w:r>
+        <w:lastRenderedPageBreak/>
         <w:t>Error Analysis and Model Refinement:</w:t>
       </w:r>
     </w:p>
@@ -23393,7 +23581,11 @@
         </w:sdtContent>
       </w:sdt>
       <w:r>
-        <w:t xml:space="preserve"> For quantitative studies, report any additional descriptive information as appropriate. Identify the assumptions of the statistical test and explain how the extent to which the data met these assumptions was tested. Report any violations and describe how they were managed as appropriate. Make decisions based on the results of the statistical analysis. Include relevant test statistics, </w:t>
+        <w:t xml:space="preserve"> For quantitative studies, report any additional descriptive information as appropriate. Identify the assumptions of the statistical test and explain how the extent to which the data met these assumptions was tested. Report any violations and describe how they were managed as appropriate. Make decisions based on the results of the statistical analysis. </w:t>
+      </w:r>
+      <w:r>
+        <w:lastRenderedPageBreak/>
+        <w:t xml:space="preserve">Include relevant test statistics, </w:t>
       </w:r>
       <w:r>
         <w:rPr>

</xml_diff>

<commit_message>
Migrated repo to gdrive
</commit_message>
<xml_diff>
--- a/Manuscript/Working/Sapp_DM_Working.docx
+++ b/Manuscript/Working/Sapp_DM_Working.docx
@@ -21345,249 +21345,38 @@
     </w:p>
     <w:p>
       <w:pPr>
-        <w:ind w:left="720"/>
-        <w:rPr>
-          <w:rFonts w:cs="Times New Roman"/>
-          <w:szCs w:val="24"/>
-        </w:rPr>
-      </w:pPr>
-      <w:sdt>
-        <w:sdtPr>
-          <w:rPr>
-            <w:rFonts w:cs="Times New Roman"/>
-            <w:szCs w:val="24"/>
-          </w:rPr>
-          <w:id w:val="214161483"/>
-          <w14:checkbox>
-            <w14:checked w14:val="0"/>
-            <w14:checkedState w14:val="2612" w14:font="MS Gothic"/>
-            <w14:uncheckedState w14:val="2610" w14:font="MS Gothic"/>
-          </w14:checkbox>
-        </w:sdtPr>
-        <w:sdtContent>
-          <w:r>
-            <w:rPr>
-              <w:rFonts w:ascii="Segoe UI Symbol" w:hAnsi="Segoe UI Symbol" w:cs="Segoe UI Symbol"/>
-              <w:szCs w:val="24"/>
-            </w:rPr>
-            <w:t>☐</w:t>
-          </w:r>
-        </w:sdtContent>
-      </w:sdt>
-      <w:r>
-        <w:rPr>
-          <w:rFonts w:cs="Times New Roman"/>
-          <w:szCs w:val="24"/>
-        </w:rPr>
-        <w:t xml:space="preserve"> Follow the CRISP-DM model, iterating as necessary, and report only the </w:t>
+        <w:pStyle w:val="Heading3"/>
+      </w:pPr>
+      <w:r>
+        <w:t>Dimensionality Reduction via PCA</w:t>
+      </w:r>
+    </w:p>
+    <w:p>
+      <w:pPr>
+        <w:ind w:firstLine="720"/>
+      </w:pPr>
+      <w:r>
+        <w:t>To mitigate the effects of high dimensionality and enhance clustering performance, PCA was applied as a dimensionality reduction technique prior to executing unsupervised clustering algorithms. This step supports the study’s objective of identifying fraud-related anomalies within the PPP dataset by ensuring that clustering is not adversely impacted by collinear or low-variance features. PCA was conducted on both the full preprocessed feature set and a targeted key feature subset, enabling a comparative evaluation of dimensionality effects on downstream clustering outcomes.</w:t>
+      </w:r>
+    </w:p>
+    <w:p>
+      <w:pPr>
+        <w:ind w:firstLine="720"/>
+      </w:pPr>
+      <w:r>
+        <w:t xml:space="preserve">The full feature set comprised 20 variables after exclusion of identifiers and non-numeric fields, while the key feature subset consisted of 10 variables selected based on prior feature importance analysis. PCA was executed twice: once with the number of components automatically selected to retain 95% of the variance, and again with the number of components manually constrained to 2 and 3, respectively, to facilitate interpretability and visualization. Before PCA application, rows containing missing values </w:t>
       </w:r>
       <w:proofErr w:type="gramStart"/>
       <w:r>
-        <w:rPr>
-          <w:rFonts w:cs="Times New Roman"/>
-          <w:szCs w:val="24"/>
-        </w:rPr>
-        <w:t>final results</w:t>
+        <w:t>were dropped</w:t>
       </w:r>
       <w:proofErr w:type="gramEnd"/>
       <w:r>
-        <w:rPr>
-          <w:rFonts w:cs="Times New Roman"/>
-          <w:szCs w:val="24"/>
-        </w:rPr>
-        <w:t>.</w:t>
-      </w:r>
-    </w:p>
-    <w:p>
-      <w:pPr>
-        <w:ind w:left="720"/>
-        <w:rPr>
-          <w:rFonts w:cs="Times New Roman"/>
-          <w:szCs w:val="24"/>
-        </w:rPr>
-      </w:pPr>
-      <w:sdt>
-        <w:sdtPr>
-          <w:rPr>
-            <w:rFonts w:cs="Times New Roman"/>
-            <w:szCs w:val="24"/>
-          </w:rPr>
-          <w:id w:val="65311715"/>
-          <w14:checkbox>
-            <w14:checked w14:val="0"/>
-            <w14:checkedState w14:val="2612" w14:font="MS Gothic"/>
-            <w14:uncheckedState w14:val="2610" w14:font="MS Gothic"/>
-          </w14:checkbox>
-        </w:sdtPr>
-        <w:sdtContent>
-          <w:r>
-            <w:rPr>
-              <w:rFonts w:ascii="Segoe UI Symbol" w:hAnsi="Segoe UI Symbol" w:cs="Segoe UI Symbol"/>
-              <w:szCs w:val="24"/>
-            </w:rPr>
-            <w:t>☐</w:t>
-          </w:r>
-        </w:sdtContent>
-      </w:sdt>
-      <w:r>
-        <w:rPr>
-          <w:rFonts w:cs="Times New Roman"/>
-          <w:szCs w:val="24"/>
-        </w:rPr>
-        <w:t xml:space="preserve"> Compare them with alternatives and support your choice with evidence from literature or analysis findings.</w:t>
-      </w:r>
-    </w:p>
-    <w:p>
-      <w:pPr>
-        <w:ind w:left="720"/>
-        <w:rPr>
-          <w:rFonts w:cs="Times New Roman"/>
-          <w:szCs w:val="24"/>
-        </w:rPr>
-      </w:pPr>
-      <w:sdt>
-        <w:sdtPr>
-          <w:rPr>
-            <w:rFonts w:cs="Times New Roman"/>
-            <w:szCs w:val="24"/>
-          </w:rPr>
-          <w:id w:val="3953757"/>
-          <w14:checkbox>
-            <w14:checked w14:val="0"/>
-            <w14:checkedState w14:val="2612" w14:font="MS Gothic"/>
-            <w14:uncheckedState w14:val="2610" w14:font="MS Gothic"/>
-          </w14:checkbox>
-        </w:sdtPr>
-        <w:sdtContent>
-          <w:r>
-            <w:rPr>
-              <w:rFonts w:ascii="Segoe UI Symbol" w:hAnsi="Segoe UI Symbol" w:cs="Segoe UI Symbol"/>
-              <w:szCs w:val="24"/>
-            </w:rPr>
-            <w:t>☐</w:t>
-          </w:r>
-        </w:sdtContent>
-      </w:sdt>
-      <w:r>
-        <w:rPr>
-          <w:rFonts w:cs="Times New Roman"/>
-          <w:szCs w:val="24"/>
-        </w:rPr>
-        <w:t xml:space="preserve"> Detail the input, training choices, and ratio for training. Justify these choices with statistical validation.</w:t>
-      </w:r>
-    </w:p>
-    <w:p>
-      <w:pPr>
-        <w:ind w:left="720"/>
-        <w:rPr>
-          <w:rFonts w:cs="Times New Roman"/>
-          <w:szCs w:val="24"/>
-        </w:rPr>
-      </w:pPr>
-      <w:sdt>
-        <w:sdtPr>
-          <w:rPr>
-            <w:rFonts w:cs="Times New Roman"/>
-            <w:szCs w:val="24"/>
-          </w:rPr>
-          <w:id w:val="-1636718756"/>
-          <w14:checkbox>
-            <w14:checked w14:val="0"/>
-            <w14:checkedState w14:val="2612" w14:font="MS Gothic"/>
-            <w14:uncheckedState w14:val="2610" w14:font="MS Gothic"/>
-          </w14:checkbox>
-        </w:sdtPr>
-        <w:sdtContent>
-          <w:r>
-            <w:rPr>
-              <w:rFonts w:ascii="Segoe UI Symbol" w:hAnsi="Segoe UI Symbol" w:cs="Segoe UI Symbol"/>
-              <w:szCs w:val="24"/>
-            </w:rPr>
-            <w:t>☐</w:t>
-          </w:r>
-        </w:sdtContent>
-      </w:sdt>
-      <w:r>
-        <w:rPr>
-          <w:rFonts w:cs="Times New Roman"/>
-          <w:szCs w:val="24"/>
-        </w:rPr>
-        <w:t xml:space="preserve"> Include outputs like decision trees, charts, or diagrams, explaining their relevance.</w:t>
-      </w:r>
-    </w:p>
-    <w:p>
-      <w:pPr>
-        <w:ind w:left="720"/>
-        <w:rPr>
-          <w:rFonts w:cs="Times New Roman"/>
-          <w:szCs w:val="24"/>
-        </w:rPr>
-      </w:pPr>
-      <w:sdt>
-        <w:sdtPr>
-          <w:rPr>
-            <w:rFonts w:cs="Times New Roman"/>
-            <w:szCs w:val="24"/>
-          </w:rPr>
-          <w:id w:val="148407995"/>
-          <w14:checkbox>
-            <w14:checked w14:val="0"/>
-            <w14:checkedState w14:val="2612" w14:font="MS Gothic"/>
-            <w14:uncheckedState w14:val="2610" w14:font="MS Gothic"/>
-          </w14:checkbox>
-        </w:sdtPr>
-        <w:sdtContent>
-          <w:r>
-            <w:rPr>
-              <w:rFonts w:ascii="Segoe UI Symbol" w:hAnsi="Segoe UI Symbol" w:cs="Segoe UI Symbol"/>
-              <w:szCs w:val="24"/>
-            </w:rPr>
-            <w:t>☐</w:t>
-          </w:r>
-        </w:sdtContent>
-      </w:sdt>
-      <w:r>
-        <w:rPr>
-          <w:rFonts w:cs="Times New Roman"/>
-          <w:szCs w:val="24"/>
-        </w:rPr>
-        <w:t xml:space="preserve"> Document any challenges faced and insights for future research.</w:t>
-      </w:r>
-    </w:p>
-    <w:p>
-      <w:pPr>
-        <w:pStyle w:val="Heading3"/>
-      </w:pPr>
-      <w:r>
-        <w:t>Dimensionality Reduction via PCA</w:t>
-      </w:r>
-    </w:p>
-    <w:p>
-      <w:pPr>
-        <w:ind w:firstLine="720"/>
-      </w:pPr>
-      <w:r>
-        <w:t xml:space="preserve">To mitigate the effects of high dimensionality and enhance clustering performance, PCA was applied as a dimensionality reduction technique prior to executing unsupervised clustering algorithms. This step supports the study’s objective of identifying fraud-related anomalies within the PPP dataset by ensuring that clustering is not adversely impacted by collinear or low-variance features. PCA was conducted on both the full preprocessed feature set and a targeted </w:t>
+        <w:t xml:space="preserve"> to comply with </w:t>
       </w:r>
       <w:r>
         <w:lastRenderedPageBreak/>
-        <w:t>key feature subset, enabling a comparative evaluation of dimensionality effects on downstream clustering outcomes.</w:t>
-      </w:r>
-    </w:p>
-    <w:p>
-      <w:pPr>
-        <w:ind w:firstLine="720"/>
-      </w:pPr>
-      <w:r>
-        <w:t xml:space="preserve">The full feature set comprised 20 variables after exclusion of identifiers and non-numeric fields, while the key feature subset consisted of 10 variables selected based on prior feature importance analysis. PCA was executed twice: once with the number of components automatically selected to retain 95% of the variance, and again with the number of components manually constrained to 2 and 3, respectively, to facilitate interpretability and visualization. Before PCA application, rows containing missing values </w:t>
-      </w:r>
-      <w:proofErr w:type="gramStart"/>
-      <w:r>
-        <w:t>were dropped</w:t>
-      </w:r>
-      <w:proofErr w:type="gramEnd"/>
-      <w:r>
-        <w:t xml:space="preserve"> to comply with algorithmic requirements, resulting in a modest reduction in sample size from 968,525 to 940,481.</w:t>
+        <w:t>algorithmic requirements, resulting in a modest reduction in sample size from 968,525 to 940,481.</w:t>
       </w:r>
     </w:p>
     <w:p>
@@ -21633,11 +21422,7 @@
         <w:t>forgiveness amount</w:t>
       </w:r>
       <w:r>
-        <w:t xml:space="preserve"> contributed most to the principal </w:t>
-      </w:r>
-      <w:r>
-        <w:lastRenderedPageBreak/>
-        <w:t xml:space="preserve">components in the full feature set, while </w:t>
+        <w:t xml:space="preserve"> contributed most to the principal components in the full feature set, while </w:t>
       </w:r>
       <w:r>
         <w:rPr>
@@ -21673,7 +21458,11 @@
         <w:ind w:firstLine="720"/>
       </w:pPr>
       <w:r>
-        <w:t>Finally, the PCA loading plots for three components (Figures 4.7 and 4.8) confirmed the continued relevance of core variables, with clear loading magnitudes across select features. This dimensionality reduction phase ensured that subsequent clustering algorithms were applied on representations that preserved informative variance while minimizing redundancy and computational complexity.</w:t>
+        <w:t xml:space="preserve">Finally, the PCA loading plots for three components (Figures 4.7 and 4.8) confirmed the continued relevance of core variables, with clear loading magnitudes across select features. This </w:t>
+      </w:r>
+      <w:r>
+        <w:lastRenderedPageBreak/>
+        <w:t>dimensionality reduction phase ensured that subsequent clustering algorithms were applied on representations that preserved informative variance while minimizing redundancy and computational complexity.</w:t>
       </w:r>
     </w:p>
     <w:p>
@@ -21845,7 +21634,6 @@
           <w:iCs/>
           <w:szCs w:val="24"/>
         </w:rPr>
-        <w:lastRenderedPageBreak/>
         <w:t>Insert Table: K-Means Clustering Performance Summary</w:t>
       </w:r>
     </w:p>
@@ -22019,24 +21807,270 @@
           <w:rFonts w:cs="Times New Roman"/>
           <w:szCs w:val="24"/>
         </w:rPr>
-        <w:t>. These figures incorporate fraud label overlays, with red “x” markers indicating confirmed fraud cases. As expected, clear cluster separation was visible in some configurations (e.g., Full 3C), but fraudulent cases were generally distributed across both clusters, limiting interpretability. Notably, no visual cluster plots were generated for the 95% PCA reductions due to their one-dimensional output.</w:t>
-      </w:r>
-    </w:p>
-    <w:p>
-      <w:pPr>
+        <w:t xml:space="preserve">. These figures incorporate fraud label overlays, with red “x” markers indicating confirmed fraud cases. As expected, clear cluster separation was visible in some configurations (e.g., Full 3C), but fraudulent cases were generally distributed </w:t>
+      </w:r>
+      <w:r>
         <w:rPr>
           <w:rFonts w:cs="Times New Roman"/>
           <w:szCs w:val="24"/>
         </w:rPr>
-      </w:pPr>
-      <w:r>
+        <w:lastRenderedPageBreak/>
+        <w:t>across both clusters, limiting interpretability. Notably, no visual cluster plots were generated for the 95% PCA reductions due to their one-dimensional output.</w:t>
+      </w:r>
+    </w:p>
+    <w:p>
+      <w:pPr>
         <w:rPr>
           <w:rFonts w:cs="Times New Roman"/>
           <w:i/>
           <w:iCs/>
           <w:szCs w:val="24"/>
         </w:rPr>
+      </w:pPr>
+      <w:r>
+        <w:rPr>
+          <w:rFonts w:cs="Times New Roman"/>
+          <w:i/>
+          <w:iCs/>
+          <w:szCs w:val="24"/>
+        </w:rPr>
         <w:t>Insert Cluster Overlay Figures</w:t>
+      </w:r>
+    </w:p>
+    <w:p>
+      <w:pPr>
+        <w:pStyle w:val="Heading3"/>
+      </w:pPr>
+      <w:r>
+        <w:t>Hierarchical</w:t>
+      </w:r>
+      <w:r>
+        <w:t xml:space="preserve"> Clustering</w:t>
+      </w:r>
+    </w:p>
+    <w:p>
+      <w:pPr>
+        <w:ind w:firstLine="720"/>
+        <w:rPr>
+          <w:rFonts w:cs="Times New Roman"/>
+          <w:szCs w:val="24"/>
+        </w:rPr>
+      </w:pPr>
+      <w:r>
+        <w:rPr>
+          <w:rFonts w:cs="Times New Roman"/>
+          <w:szCs w:val="24"/>
+        </w:rPr>
+        <w:t xml:space="preserve">To explore nested groupings and potential fraud structures within the </w:t>
+      </w:r>
+      <w:r>
+        <w:rPr>
+          <w:rFonts w:cs="Times New Roman"/>
+          <w:szCs w:val="24"/>
+        </w:rPr>
+        <w:t xml:space="preserve">PPP </w:t>
+      </w:r>
+      <w:r>
+        <w:rPr>
+          <w:rFonts w:cs="Times New Roman"/>
+          <w:szCs w:val="24"/>
+        </w:rPr>
+        <w:t xml:space="preserve">data, hierarchical clustering was applied using the agglomerative method with </w:t>
+      </w:r>
+      <w:r>
+        <w:rPr>
+          <w:rFonts w:cs="Times New Roman"/>
+          <w:szCs w:val="24"/>
+        </w:rPr>
+        <w:t>single</w:t>
+      </w:r>
+      <w:r>
+        <w:rPr>
+          <w:rFonts w:cs="Times New Roman"/>
+          <w:szCs w:val="24"/>
+        </w:rPr>
+        <w:t xml:space="preserve"> linkage. This method, aligned with the study’s design, enables visualization of hierarchical relationships among observations and identification of layered fraud patterns. </w:t>
+      </w:r>
+      <w:r>
+        <w:rPr>
+          <w:rFonts w:cs="Times New Roman"/>
+          <w:szCs w:val="24"/>
+        </w:rPr>
+        <w:t>Hierarchical clustering was executed across both the full feature set and a key feature subset, each reduced via PCA to two or three fixed components to facilitate clustering and visualization</w:t>
+      </w:r>
+      <w:r>
+        <w:rPr>
+          <w:rFonts w:cs="Times New Roman"/>
+          <w:szCs w:val="24"/>
+        </w:rPr>
+        <w:t>.</w:t>
+      </w:r>
+    </w:p>
+    <w:p>
+      <w:pPr>
+        <w:rPr>
+          <w:rFonts w:cs="Times New Roman"/>
+          <w:szCs w:val="24"/>
+        </w:rPr>
+      </w:pPr>
+      <w:r>
+        <w:rPr>
+          <w:rFonts w:cs="Times New Roman"/>
+          <w:b/>
+          <w:bCs/>
+          <w:szCs w:val="24"/>
+        </w:rPr>
+        <w:t>Full Feature Set:</w:t>
+      </w:r>
+      <w:r>
+        <w:rPr>
+          <w:rFonts w:cs="Times New Roman"/>
+          <w:szCs w:val="24"/>
+        </w:rPr>
+        <w:t xml:space="preserve"> </w:t>
+      </w:r>
+      <w:r>
+        <w:rPr>
+          <w:rFonts w:cs="Times New Roman"/>
+          <w:szCs w:val="24"/>
+        </w:rPr>
+        <w:t>For the full dataset, two-dimensional projections (Figure 10) illustrate the separation of PPP loans into two clusters. Across both the 2-component and 3-component PCA configurations, clustering visibly separates the general loan population from a smaller subset of loans</w:t>
+      </w:r>
+      <w:r>
+        <w:rPr>
+          <w:rFonts w:cs="Times New Roman"/>
+          <w:szCs w:val="24"/>
+        </w:rPr>
+        <w:t xml:space="preserve">, </w:t>
+      </w:r>
+      <w:r>
+        <w:rPr>
+          <w:rFonts w:cs="Times New Roman"/>
+          <w:szCs w:val="24"/>
+        </w:rPr>
+        <w:t xml:space="preserve">potentially indicating anomalous structure. </w:t>
+      </w:r>
+      <w:proofErr w:type="gramStart"/>
+      <w:r>
+        <w:rPr>
+          <w:rFonts w:cs="Times New Roman"/>
+          <w:szCs w:val="24"/>
+        </w:rPr>
+        <w:t>Known</w:t>
+      </w:r>
+      <w:proofErr w:type="gramEnd"/>
+      <w:r>
+        <w:rPr>
+          <w:rFonts w:cs="Times New Roman"/>
+          <w:szCs w:val="24"/>
+        </w:rPr>
+        <w:t xml:space="preserve"> fraud cases, marked in red, appear more concentrated in one cluster.</w:t>
+      </w:r>
+    </w:p>
+    <w:p>
+      <w:pPr>
+        <w:ind w:firstLine="720"/>
+        <w:rPr>
+          <w:rFonts w:cs="Times New Roman"/>
+          <w:szCs w:val="24"/>
+        </w:rPr>
+      </w:pPr>
+      <w:r>
+        <w:rPr>
+          <w:rFonts w:cs="Times New Roman"/>
+          <w:szCs w:val="24"/>
+        </w:rPr>
+        <w:t>Quantitatively, the full (2C) configuration yielded the strongest clustering performance, with a silhouette score of 0.92 and a DBI of 0.056. These results indicate high intra-cluster cohesion and strong inter-cluster separation. The dendrograms (Figure 11) reinforce this outcome, revealing distinct cluster formation under single linkage with meaningful hierarchical distance between groupings.</w:t>
+      </w:r>
+    </w:p>
+    <w:p>
+      <w:pPr>
+        <w:rPr>
+          <w:rFonts w:cs="Times New Roman"/>
+          <w:szCs w:val="24"/>
+        </w:rPr>
+      </w:pPr>
+      <w:r>
+        <w:rPr>
+          <w:rFonts w:cs="Times New Roman"/>
+          <w:b/>
+          <w:bCs/>
+          <w:szCs w:val="24"/>
+        </w:rPr>
+        <w:t xml:space="preserve">Key Feature Set: </w:t>
+      </w:r>
+      <w:r>
+        <w:rPr>
+          <w:rFonts w:cs="Times New Roman"/>
+          <w:szCs w:val="24"/>
+        </w:rPr>
+        <w:t xml:space="preserve">In contrast, the key feature subset produced substantially weaker clustering quality. The 2-component PCA projection (Figure 12) achieved moderate clustering (silhouette = 0.33, DBI = 0.43), while the 3-component configuration performed poorly (silhouette = -0.20, </w:t>
+      </w:r>
+      <w:r>
+        <w:rPr>
+          <w:rFonts w:cs="Times New Roman"/>
+          <w:szCs w:val="24"/>
+        </w:rPr>
+        <w:lastRenderedPageBreak/>
+        <w:t>DBI = 5.32), indicating overlapping and ill-defined clusters. Visual inspection of projections and dendrograms (Figure 13) suggests that single linkage was insufficient to separate distinct patterns using the limited feature set.</w:t>
+      </w:r>
+    </w:p>
+    <w:p>
+      <w:pPr>
+        <w:ind w:firstLine="720"/>
+        <w:rPr>
+          <w:rFonts w:cs="Times New Roman"/>
+          <w:szCs w:val="24"/>
+        </w:rPr>
+      </w:pPr>
+      <w:r>
+        <w:rPr>
+          <w:rFonts w:cs="Times New Roman"/>
+          <w:szCs w:val="24"/>
+        </w:rPr>
+        <w:t>Known fraud cases in these projections are scattered throughout both clusters, offering limited improvement over random partitioning. This emphasizes the importance of feature richness for hierarchical analysis and limits the standalone utility of the key subset in this context.</w:t>
+      </w:r>
+    </w:p>
+    <w:p>
+      <w:pPr>
+        <w:rPr>
+          <w:rFonts w:cs="Times New Roman"/>
+          <w:szCs w:val="24"/>
+        </w:rPr>
+      </w:pPr>
+      <w:proofErr w:type="spellStart"/>
+      <w:r>
+        <w:rPr>
+          <w:rFonts w:cs="Times New Roman"/>
+          <w:b/>
+          <w:bCs/>
+          <w:szCs w:val="24"/>
+        </w:rPr>
+        <w:t>Comparitive</w:t>
+      </w:r>
+      <w:proofErr w:type="spellEnd"/>
+      <w:r>
+        <w:rPr>
+          <w:rFonts w:cs="Times New Roman"/>
+          <w:b/>
+          <w:bCs/>
+          <w:szCs w:val="24"/>
+        </w:rPr>
+        <w:t xml:space="preserve"> Evaluation:</w:t>
+      </w:r>
+      <w:r>
+        <w:rPr>
+          <w:rFonts w:cs="Times New Roman"/>
+          <w:szCs w:val="24"/>
+        </w:rPr>
+        <w:t xml:space="preserve"> </w:t>
+      </w:r>
+      <w:r>
+        <w:rPr>
+          <w:rFonts w:cs="Times New Roman"/>
+          <w:szCs w:val="24"/>
+        </w:rPr>
+        <w:t>As shown in Table 2, the full feature set outperformed the key subset across both PCA configurations. The full (2C) clustering yielded the highest quality clusters across all models. These results highlight the utility of single linkage hierarchical clustering when applied to a high-dimensional, well-featured space and support its inclusion in the hybrid modeling phase as a structural indicator of potential fraud.</w:t>
       </w:r>
     </w:p>
     <w:p>
@@ -22240,6 +22274,219 @@
         <w:t xml:space="preserve"> ≤ 0.70). Nevertheless, the observed pattern across evaluated conditions supports DBSCAN’s role in identifying dense local anomalies—particularly in the Key configurations, where noise classification aligns closely with fraud indicators.</w:t>
       </w:r>
     </w:p>
+    <w:p>
+      <w:pPr>
+        <w:pStyle w:val="Heading3"/>
+      </w:pPr>
+      <w:r>
+        <w:t>TSNE</w:t>
+      </w:r>
+    </w:p>
+    <w:p>
+      <w:pPr>
+        <w:ind w:firstLine="720"/>
+      </w:pPr>
+      <w:r>
+        <w:t>To complement the linear dimensionality reduction conducted via PCA, T-SNE (t-distributed stochastic neighbor embedding) was applied to explore non-linear structure within the PPP dataset and evaluate the spatial coherence of known fraud cases. While PCA prioritizes preserving global variance, T-SNE emphasizes local neighborhood relationships, making it well-suited for detecting small-scale anomalies or latent groupings in high-dimensional data. These projections were used solely for interpretive purposes and not as input to clustering or classification models.</w:t>
+      </w:r>
+    </w:p>
+    <w:p>
+      <w:pPr>
+        <w:ind w:firstLine="720"/>
+      </w:pPr>
+      <w:r>
+        <w:t xml:space="preserve">T-SNE was implemented using the GPU-accelerated </w:t>
+      </w:r>
+      <w:proofErr w:type="spellStart"/>
+      <w:proofErr w:type="gramStart"/>
+      <w:r>
+        <w:t>cuml.TSNE</w:t>
+      </w:r>
+      <w:proofErr w:type="spellEnd"/>
+      <w:proofErr w:type="gramEnd"/>
+      <w:r>
+        <w:t xml:space="preserve"> module, with parameters held constant across configurations to ensure comparability. Specifically, the algorithm was configured with a perplexity of 50 and 2,000 iterations (</w:t>
+      </w:r>
+      <w:proofErr w:type="spellStart"/>
+      <w:r>
+        <w:t>n_iter</w:t>
+      </w:r>
+      <w:proofErr w:type="spellEnd"/>
+      <w:r>
+        <w:t xml:space="preserve">=2000), consistent with best practices for large datasets where capturing fine-grained structure is essential. Owing to a library-level constraint in </w:t>
+      </w:r>
+      <w:proofErr w:type="spellStart"/>
+      <w:r>
+        <w:t>cuml</w:t>
+      </w:r>
+      <w:proofErr w:type="spellEnd"/>
+      <w:r>
+        <w:t>, only two-dimensional projections were generated (</w:t>
+      </w:r>
+      <w:proofErr w:type="spellStart"/>
+      <w:r>
+        <w:t>n_components</w:t>
+      </w:r>
+      <w:proofErr w:type="spellEnd"/>
+      <w:r>
+        <w:t xml:space="preserve">=2), and three-dimensional embeddings were excluded from analysis. </w:t>
+      </w:r>
+    </w:p>
+    <w:p>
+      <w:pPr>
+        <w:ind w:firstLine="720"/>
+      </w:pPr>
+      <w:r>
+        <w:t>Two separate embeddings were generated: one using the full PCA-reduced feature set (x_all_pca_2) and another using the PCA-reduced key feature subset (x_key_pca_2). The resulting two-dimensional T-SNE arrays were saved as .</w:t>
+      </w:r>
+      <w:proofErr w:type="spellStart"/>
+      <w:r>
+        <w:t>npy</w:t>
+      </w:r>
+      <w:proofErr w:type="spellEnd"/>
+      <w:r>
+        <w:t xml:space="preserve"> files and visualized with known </w:t>
+      </w:r>
+      <w:r>
+        <w:lastRenderedPageBreak/>
+        <w:t>fraud cases overlaid. Red “×” markers denote loans identified as fraudulent based on DOJ, SBA OIG, and PRAC records, while non-fraudulent loans are shown in light gray.</w:t>
+      </w:r>
+    </w:p>
+    <w:p>
+      <w:pPr>
+        <w:ind w:firstLine="720"/>
+      </w:pPr>
+      <w:r>
+        <w:t xml:space="preserve">Figure 4.X presents a side-by-side comparison of the two embeddings. The full feature set projection produced a </w:t>
+      </w:r>
+      <w:proofErr w:type="gramStart"/>
+      <w:r>
+        <w:t>broadly</w:t>
+      </w:r>
+      <w:proofErr w:type="gramEnd"/>
+      <w:r>
+        <w:t xml:space="preserve"> uniform distribution of loans across the T-SNE space, with fraud cases scattered throughout. This dispersion suggests that the full feature set, when embedded non-linearly, does not naturally differentiate fraud from non-fraud cases. In contrast, the key feature subset yielded a more structured projection with greater point density and a discernible central mass. Fraudulent loans were notably </w:t>
+      </w:r>
+      <w:proofErr w:type="gramStart"/>
+      <w:r>
+        <w:t>more concentrated</w:t>
+      </w:r>
+      <w:proofErr w:type="gramEnd"/>
+      <w:r>
+        <w:t xml:space="preserve"> in this region, indicating that the selected features capture dimensions of borrower behavior that are more consistent among fraud cases.</w:t>
+      </w:r>
+    </w:p>
+    <w:p>
+      <w:pPr>
+        <w:ind w:firstLine="720"/>
+      </w:pPr>
+      <w:r>
+        <w:t>While T-SNE is inherently non-deterministic and non-parametric, the observed consistency in local clustering within the key feature embedding reinforces the validity of the selected features and supports their inclusion in downstream clustering and hybrid modeling. These results align with DBSCAN findings, where noise points in the key configuration frequently overlapped with known fraud instances, further validating the interpretability of the reduced projection space.</w:t>
+      </w:r>
+    </w:p>
+    <w:p>
+      <w:pPr>
+        <w:pStyle w:val="Heading3"/>
+      </w:pPr>
+      <w:r>
+        <w:t>Cluster Feature Integration</w:t>
+      </w:r>
+    </w:p>
+    <w:p>
+      <w:pPr>
+        <w:ind w:firstLine="720"/>
+      </w:pPr>
+      <w:r>
+        <w:t>To implement the hybrid modeling framework described in the research design, clustering outputs were transformed into structured feature columns and integrated into the supervised learning feature matrix. This process enabled the downstream classification models to leverage unsupervised learning signals—namely, structural patterns and anomaly indicators derived from clustering—as part of the predictive context for identifying fraudulent loan applications.</w:t>
+      </w:r>
+    </w:p>
+    <w:p>
+      <w:r>
+        <w:lastRenderedPageBreak/>
+        <w:t>Each clustering algorithm produced interpretable outputs that were merged into the final modeling dataset. These included ordinal cluster assignments from K-Means and Hierarchical clustering, and binary anomaly flags from DBSCAN. The resulting features were appended to the standardized dataset to create a consolidated design matrix used in the classification experiments. This integration supports the study's goal of testing whether clustering-derived features improve the classification of fraudulent loans, as outlined in Research Question 2 and Hypothesis 2.</w:t>
+      </w:r>
+    </w:p>
+    <w:p>
+      <w:r>
+        <w:t>Since each algorithm was run across multiple dimensional configurations and parameter values, a single output per clustering method was selected based on a combination of internal validation metrics (e.g., silhouette score, Davies–Bouldin Index), visualization of cluster-fraud overlays, and alignment with interpretability requirements.</w:t>
+      </w:r>
+    </w:p>
+    <w:p>
+      <w:r>
+        <w:rPr>
+          <w:b/>
+          <w:bCs/>
+        </w:rPr>
+        <w:t>K-Means Clustering:</w:t>
+      </w:r>
+      <w:r>
+        <w:t xml:space="preserve"> The label set derived from K-Means applied to the full feature set reduced to two principal components (Full 2C) was selected. This configuration produced the highest silhouette score among K-Means variants and yielded two distinct clusters. While fraud cases were not fully isolated within a single cluster, the structure was sufficiently compact and interpretable to justify inclusion. The resulting labels were added as a feature named </w:t>
+      </w:r>
+      <w:proofErr w:type="spellStart"/>
+      <w:r>
+        <w:t>kmeans_cluster</w:t>
+      </w:r>
+      <w:proofErr w:type="spellEnd"/>
+      <w:r>
+        <w:t>.</w:t>
+      </w:r>
+    </w:p>
+    <w:p>
+      <w:r>
+        <w:rPr>
+          <w:b/>
+          <w:bCs/>
+        </w:rPr>
+        <w:t>Hierarchical Clustering:</w:t>
+      </w:r>
+      <w:r>
+        <w:t xml:space="preserve"> Agglomerative clustering using single linkage on the Full (2C) projection produced the strongest clustering metrics overall, with a silhouette score of 0.92 and a DBI of 0.056. Visual inspection confirmed meaningful groupings, and known fraud cases appeared more concentrated within a subset of the clusters. This label set was retained as </w:t>
+      </w:r>
+      <w:proofErr w:type="spellStart"/>
+      <w:r>
+        <w:t>hier_cluster</w:t>
+      </w:r>
+      <w:proofErr w:type="spellEnd"/>
+      <w:r>
+        <w:t>.</w:t>
+      </w:r>
+    </w:p>
+    <w:p>
+      <w:r>
+        <w:rPr>
+          <w:b/>
+          <w:bCs/>
+        </w:rPr>
+        <w:lastRenderedPageBreak/>
+        <w:t>DBSCAN:</w:t>
+      </w:r>
+      <w:r>
+        <w:t xml:space="preserve"> For DBSCAN, the binary noise indicator was used instead of full cluster assignments. Observations labeled as noise (i.e., -1) were flagged as high-risk and assigned a value of 1 in a new feature called </w:t>
+      </w:r>
+      <w:proofErr w:type="spellStart"/>
+      <w:r>
+        <w:t>dbscan_noise</w:t>
+      </w:r>
+      <w:proofErr w:type="spellEnd"/>
+      <w:r>
+        <w:t xml:space="preserve">. Among all tested epsilon values, ε = 1.0 yielded the best balance between noise coverage and fraud </w:t>
+      </w:r>
+      <w:proofErr w:type="gramStart"/>
+      <w:r>
+        <w:t>concentration, and</w:t>
+      </w:r>
+      <w:proofErr w:type="gramEnd"/>
+      <w:r>
+        <w:t xml:space="preserve"> thus was selected for integration.</w:t>
+      </w:r>
+    </w:p>
+    <w:p>
+      <w:r>
+        <w:t>The inclusion of these features allowed supervised classifiers to incorporate latent structure uncovered during the unsupervised phase of the study. This approach supports rigorous testing of whether models benefit from clustering-derived context and enables comparative evaluation of classification performance with and without these additional features.</w:t>
+      </w:r>
+    </w:p>
+    <w:p/>
+    <w:p/>
     <w:p/>
     <w:p>
       <w:pPr>
@@ -22529,7 +22776,6 @@
         <w:pStyle w:val="Heading3"/>
       </w:pPr>
       <w:r>
-        <w:lastRenderedPageBreak/>
         <w:t>Data Analysis</w:t>
       </w:r>
     </w:p>
@@ -22758,7 +23004,11 @@
         </w:sdtContent>
       </w:sdt>
       <w:r>
-        <w:t xml:space="preserve"> For Classification Models: Elaborate on classification metrics such as accuracy, precision, recall, F1 score, and the AUC-ROC curve. Explain the significance of each metric and the scenarios in which they are instrumental. (consider entropy as well when applicable)</w:t>
+        <w:t xml:space="preserve"> For Classification Models: Elaborate on classification metrics such as accuracy, precision, recall, F1 score, and the AUC-ROC curve. Explain the significance of each </w:t>
+      </w:r>
+      <w:r>
+        <w:lastRenderedPageBreak/>
+        <w:t>metric and the scenarios in which they are instrumental. (consider entropy as well when applicable)</w:t>
       </w:r>
     </w:p>
     <w:p>
@@ -23119,6 +23369,7 @@
         </w:numPr>
       </w:pPr>
       <w:r>
+        <w:lastRenderedPageBreak/>
         <w:t>Present the results of statistical tests (t-tests, ANOVA, chi-square, etc.).</w:t>
       </w:r>
     </w:p>
@@ -23142,7 +23393,6 @@
         <w:pStyle w:val="Heading4"/>
       </w:pPr>
       <w:r>
-        <w:lastRenderedPageBreak/>
         <w:t>Error Analysis and Model Refinement:</w:t>
       </w:r>
     </w:p>
@@ -23460,11 +23710,11 @@
         </w:sdtContent>
       </w:sdt>
       <w:r>
-        <w:t xml:space="preserve"> For quantitative studies, report any additional descriptive information as appropriate. Identify the assumptions of the statistical test and explain how the extent to which the data met these assumptions was tested. Report any violations and describe how they were managed as appropriate. Make decisions based on the results of the statistical analysis. </w:t>
+        <w:t xml:space="preserve"> For quantitative studies, report any additional descriptive information as appropriate. Identify the assumptions of the statistical test and explain how the extent to which the </w:t>
       </w:r>
       <w:r>
         <w:lastRenderedPageBreak/>
-        <w:t xml:space="preserve">Include relevant test statistics, </w:t>
+        <w:t xml:space="preserve">data met these assumptions was tested. Report any violations and describe how they were managed as appropriate. Make decisions based on the results of the statistical analysis. Include relevant test statistics, </w:t>
       </w:r>
       <w:r>
         <w:rPr>

</xml_diff>